<commit_message>
ajout des codes OTP
</commit_message>
<xml_diff>
--- a/OTP_OTC_OTL_what_and_when_to_use.docx
+++ b/OTP_OTC_OTL_what_and_when_to_use.docx
@@ -1,6 +1,7 @@
 
 <file path=word/document.xml><?xml version="1.0" encoding="utf-8"?>
 <w:document xmlns:wpc="http://schemas.microsoft.com/office/word/2010/wordprocessingCanvas" xmlns:cx="http://schemas.microsoft.com/office/drawing/2014/chartex" xmlns:cx1="http://schemas.microsoft.com/office/drawing/2015/9/8/chartex" xmlns:cx2="http://schemas.microsoft.com/office/drawing/2015/10/21/chartex" xmlns:cx3="http://schemas.microsoft.com/office/drawing/2016/5/9/chartex" xmlns:cx4="http://schemas.microsoft.com/office/drawing/2016/5/10/chartex" xmlns:cx5="http://schemas.microsoft.com/office/drawing/2016/5/11/chartex" xmlns:cx6="http://schemas.microsoft.com/office/drawing/2016/5/12/chartex" xmlns:cx7="http://schemas.microsoft.com/office/drawing/2016/5/13/chartex" xmlns:cx8="http://schemas.microsoft.com/office/drawing/2016/5/14/chartex" xmlns:mc="http://schemas.openxmlformats.org/markup-compatibility/2006" xmlns:aink="http://schemas.microsoft.com/office/drawing/2016/ink" xmlns:am3d="http://schemas.microsoft.com/office/drawing/2017/model3d" xmlns:o="urn:schemas-microsoft-com:office:office" xmlns:r="http://schemas.openxmlformats.org/officeDocument/2006/relationships" xmlns:m="http://schemas.openxmlformats.org/officeDocument/2006/math" xmlns:v="urn:schemas-microsoft-com:vml" xmlns:wp14="http://schemas.microsoft.com/office/word/2010/wordprocessingDrawing" xmlns:wp="http://schemas.openxmlformats.org/drawingml/2006/wordprocessingDrawing" xmlns:w10="urn:schemas-microsoft-com:office:word" xmlns:w="http://schemas.openxmlformats.org/wordprocessingml/2006/main" xmlns:w14="http://schemas.microsoft.com/office/word/2010/wordml" xmlns:w15="http://schemas.microsoft.com/office/word/2012/wordml" xmlns:w16cex="http://schemas.microsoft.com/office/word/2018/wordml/cex" xmlns:w16cid="http://schemas.microsoft.com/office/word/2016/wordml/cid" xmlns:w16="http://schemas.microsoft.com/office/word/2018/wordml" xmlns:w16sdtdh="http://schemas.microsoft.com/office/word/2020/wordml/sdtdatahash" xmlns:w16se="http://schemas.microsoft.com/office/word/2015/wordml/symex" xmlns:wpg="http://schemas.microsoft.com/office/word/2010/wordprocessingGroup" xmlns:wpi="http://schemas.microsoft.com/office/word/2010/wordprocessingInk" xmlns:wne="http://schemas.microsoft.com/office/word/2006/wordml" xmlns:wps="http://schemas.microsoft.com/office/word/2010/wordprocessingShape" mc:Ignorable="w14 w15 w16se w16cid w16 w16cex w16sdtdh wp14">
+  <w:background w:color="E7E6E6" w:themeColor="background2"/>
   <w:body>
     <w:sdt>
       <w:sdtPr>
@@ -10,6 +11,7 @@
           <w:docPartUnique/>
         </w:docPartObj>
       </w:sdtPr>
+      <w:sdtEndPr/>
       <w:sdtContent>
         <w:p>
           <w:r>
@@ -113,6 +115,7 @@
                                     <w:dataBinding w:prefixMappings="xmlns:ns0='http://purl.org/dc/elements/1.1/' xmlns:ns1='http://schemas.openxmlformats.org/package/2006/metadata/core-properties' " w:xpath="/ns1:coreProperties[1]/ns0:subject[1]" w:storeItemID="{6C3C8BC8-F283-45AE-878A-BAB7291924A1}"/>
                                     <w:text/>
                                   </w:sdtPr>
+                                  <w:sdtEndPr/>
                                   <w:sdtContent>
                                     <w:p>
                                       <w:pPr>
@@ -230,6 +233,7 @@
                                     <w:dataBinding w:prefixMappings="xmlns:ns0='http://purl.org/dc/elements/1.1/' xmlns:ns1='http://schemas.openxmlformats.org/package/2006/metadata/core-properties' " w:xpath="/ns1:coreProperties[1]/ns0:creator[1]" w:storeItemID="{6C3C8BC8-F283-45AE-878A-BAB7291924A1}"/>
                                     <w:text/>
                                   </w:sdtPr>
+                                  <w:sdtEndPr/>
                                   <w:sdtContent>
                                     <w:p>
                                       <w:pPr>
@@ -274,6 +278,7 @@
                                       <w:dataBinding w:prefixMappings="xmlns:ns0='http://schemas.openxmlformats.org/officeDocument/2006/extended-properties' " w:xpath="/ns0:Properties[1]/ns0:Company[1]" w:storeItemID="{6668398D-A668-4E3E-A5EB-62B293D839F1}"/>
                                       <w:text/>
                                     </w:sdtPr>
+                                    <w:sdtEndPr/>
                                     <w:sdtContent>
                                       <w:r>
                                         <w:rPr>
@@ -308,6 +313,7 @@
                                       <w:dataBinding w:prefixMappings="xmlns:ns0='http://schemas.microsoft.com/office/2006/coverPageProps' " w:xpath="/ns0:CoverPageProperties[1]/ns0:CompanyAddress[1]" w:storeItemID="{55AF091B-3C7A-41E3-B477-F2FDAA23CFDA}"/>
                                       <w:text/>
                                     </w:sdtPr>
+                                    <w:sdtEndPr/>
                                     <w:sdtContent>
                                       <w:r>
                                         <w:rPr>
@@ -378,6 +384,7 @@
                               <w:dataBinding w:prefixMappings="xmlns:ns0='http://purl.org/dc/elements/1.1/' xmlns:ns1='http://schemas.openxmlformats.org/package/2006/metadata/core-properties' " w:xpath="/ns1:coreProperties[1]/ns0:subject[1]" w:storeItemID="{6C3C8BC8-F283-45AE-878A-BAB7291924A1}"/>
                               <w:text/>
                             </w:sdtPr>
+                            <w:sdtEndPr/>
                             <w:sdtContent>
                               <w:p>
                                 <w:pPr>
@@ -425,6 +432,7 @@
                               <w:dataBinding w:prefixMappings="xmlns:ns0='http://purl.org/dc/elements/1.1/' xmlns:ns1='http://schemas.openxmlformats.org/package/2006/metadata/core-properties' " w:xpath="/ns1:coreProperties[1]/ns0:creator[1]" w:storeItemID="{6C3C8BC8-F283-45AE-878A-BAB7291924A1}"/>
                               <w:text/>
                             </w:sdtPr>
+                            <w:sdtEndPr/>
                             <w:sdtContent>
                               <w:p>
                                 <w:pPr>
@@ -469,6 +477,7 @@
                                 <w:dataBinding w:prefixMappings="xmlns:ns0='http://schemas.openxmlformats.org/officeDocument/2006/extended-properties' " w:xpath="/ns0:Properties[1]/ns0:Company[1]" w:storeItemID="{6668398D-A668-4E3E-A5EB-62B293D839F1}"/>
                                 <w:text/>
                               </w:sdtPr>
+                              <w:sdtEndPr/>
                               <w:sdtContent>
                                 <w:r>
                                   <w:rPr>
@@ -503,6 +512,7 @@
                                 <w:dataBinding w:prefixMappings="xmlns:ns0='http://schemas.microsoft.com/office/2006/coverPageProps' " w:xpath="/ns0:CoverPageProperties[1]/ns0:CompanyAddress[1]" w:storeItemID="{55AF091B-3C7A-41E3-B477-F2FDAA23CFDA}"/>
                                 <w:text/>
                               </w:sdtPr>
+                              <w:sdtEndPr/>
                               <w:sdtContent>
                                 <w:r>
                                   <w:rPr>
@@ -533,7 +543,1127 @@
     <w:p>
       <w:pPr>
         <w:jc w:val="both"/>
-      </w:pPr>
+        <w:rPr>
+          <w:rStyle w:val="Titre2Car"/>
+        </w:rPr>
+      </w:pPr>
+    </w:p>
+    <w:sdt>
+      <w:sdtPr>
+        <w:id w:val="282862220"/>
+        <w:docPartObj>
+          <w:docPartGallery w:val="Table of Contents"/>
+          <w:docPartUnique/>
+        </w:docPartObj>
+      </w:sdtPr>
+      <w:sdtEndPr>
+        <w:rPr>
+          <w:rFonts w:asciiTheme="minorHAnsi" w:eastAsiaTheme="minorHAnsi" w:hAnsiTheme="minorHAnsi" w:cstheme="minorBidi"/>
+          <w:b/>
+          <w:bCs/>
+          <w:color w:val="auto"/>
+          <w:sz w:val="22"/>
+          <w:szCs w:val="22"/>
+          <w:lang w:eastAsia="en-US"/>
+        </w:rPr>
+      </w:sdtEndPr>
+      <w:sdtContent>
+        <w:p>
+          <w:pPr>
+            <w:pStyle w:val="En-ttedetabledesmatires"/>
+          </w:pPr>
+          <w:r>
+            <w:t>Table des matières</w:t>
+          </w:r>
+        </w:p>
+        <w:p>
+          <w:pPr>
+            <w:pStyle w:val="TM2"/>
+            <w:tabs>
+              <w:tab w:val="right" w:leader="dot" w:pos="9062"/>
+            </w:tabs>
+            <w:rPr>
+              <w:rFonts w:eastAsiaTheme="minorEastAsia"/>
+              <w:noProof/>
+              <w:lang w:eastAsia="fr-FR"/>
+            </w:rPr>
+          </w:pPr>
+          <w:r>
+            <w:fldChar w:fldCharType="begin"/>
+          </w:r>
+          <w:r>
+            <w:instrText xml:space="preserve"> TOC \o "1-3" \h \z \u </w:instrText>
+          </w:r>
+          <w:r>
+            <w:fldChar w:fldCharType="separate"/>
+          </w:r>
+          <w:hyperlink w:anchor="_Toc188314006" w:history="1">
+            <w:r>
+              <w:rPr>
+                <w:rStyle w:val="Lienhypertexte"/>
+                <w:noProof/>
+              </w:rPr>
+              <w:t>Introduction :</w:t>
+            </w:r>
+            <w:r>
+              <w:rPr>
+                <w:noProof/>
+                <w:webHidden/>
+              </w:rPr>
+              <w:tab/>
+            </w:r>
+            <w:r>
+              <w:rPr>
+                <w:noProof/>
+                <w:webHidden/>
+              </w:rPr>
+              <w:fldChar w:fldCharType="begin"/>
+            </w:r>
+            <w:r>
+              <w:rPr>
+                <w:noProof/>
+                <w:webHidden/>
+              </w:rPr>
+              <w:instrText xml:space="preserve"> PAGEREF _Toc188314006 \h </w:instrText>
+            </w:r>
+            <w:r>
+              <w:rPr>
+                <w:noProof/>
+                <w:webHidden/>
+              </w:rPr>
+            </w:r>
+            <w:r>
+              <w:rPr>
+                <w:noProof/>
+                <w:webHidden/>
+              </w:rPr>
+              <w:fldChar w:fldCharType="separate"/>
+            </w:r>
+            <w:r>
+              <w:rPr>
+                <w:noProof/>
+                <w:webHidden/>
+              </w:rPr>
+              <w:t>2</w:t>
+            </w:r>
+            <w:r>
+              <w:rPr>
+                <w:noProof/>
+                <w:webHidden/>
+              </w:rPr>
+              <w:fldChar w:fldCharType="end"/>
+            </w:r>
+          </w:hyperlink>
+        </w:p>
+        <w:p>
+          <w:pPr>
+            <w:pStyle w:val="TM3"/>
+            <w:tabs>
+              <w:tab w:val="right" w:leader="dot" w:pos="9062"/>
+            </w:tabs>
+            <w:rPr>
+              <w:rFonts w:eastAsiaTheme="minorEastAsia"/>
+              <w:noProof/>
+              <w:lang w:eastAsia="fr-FR"/>
+            </w:rPr>
+          </w:pPr>
+          <w:hyperlink w:anchor="_Toc188314007" w:history="1">
+            <w:r>
+              <w:rPr>
+                <w:rStyle w:val="Lienhypertexte"/>
+                <w:noProof/>
+              </w:rPr>
+              <w:t>Cas d’utilisation de la méthode d’authentification par possession :</w:t>
+            </w:r>
+            <w:r>
+              <w:rPr>
+                <w:noProof/>
+                <w:webHidden/>
+              </w:rPr>
+              <w:tab/>
+            </w:r>
+            <w:r>
+              <w:rPr>
+                <w:noProof/>
+                <w:webHidden/>
+              </w:rPr>
+              <w:fldChar w:fldCharType="begin"/>
+            </w:r>
+            <w:r>
+              <w:rPr>
+                <w:noProof/>
+                <w:webHidden/>
+              </w:rPr>
+              <w:instrText xml:space="preserve"> PAGEREF _Toc188314007 \h </w:instrText>
+            </w:r>
+            <w:r>
+              <w:rPr>
+                <w:noProof/>
+                <w:webHidden/>
+              </w:rPr>
+            </w:r>
+            <w:r>
+              <w:rPr>
+                <w:noProof/>
+                <w:webHidden/>
+              </w:rPr>
+              <w:fldChar w:fldCharType="separate"/>
+            </w:r>
+            <w:r>
+              <w:rPr>
+                <w:noProof/>
+                <w:webHidden/>
+              </w:rPr>
+              <w:t>2</w:t>
+            </w:r>
+            <w:r>
+              <w:rPr>
+                <w:noProof/>
+                <w:webHidden/>
+              </w:rPr>
+              <w:fldChar w:fldCharType="end"/>
+            </w:r>
+          </w:hyperlink>
+        </w:p>
+        <w:p>
+          <w:pPr>
+            <w:pStyle w:val="TM2"/>
+            <w:tabs>
+              <w:tab w:val="right" w:leader="dot" w:pos="9062"/>
+            </w:tabs>
+            <w:rPr>
+              <w:rFonts w:eastAsiaTheme="minorEastAsia"/>
+              <w:noProof/>
+              <w:lang w:eastAsia="fr-FR"/>
+            </w:rPr>
+          </w:pPr>
+          <w:hyperlink w:anchor="_Toc188314008" w:history="1">
+            <w:r>
+              <w:rPr>
+                <w:rStyle w:val="Lienhypertexte"/>
+                <w:noProof/>
+              </w:rPr>
+              <w:t>OTP :</w:t>
+            </w:r>
+            <w:r>
+              <w:rPr>
+                <w:noProof/>
+                <w:webHidden/>
+              </w:rPr>
+              <w:tab/>
+            </w:r>
+            <w:r>
+              <w:rPr>
+                <w:noProof/>
+                <w:webHidden/>
+              </w:rPr>
+              <w:fldChar w:fldCharType="begin"/>
+            </w:r>
+            <w:r>
+              <w:rPr>
+                <w:noProof/>
+                <w:webHidden/>
+              </w:rPr>
+              <w:instrText xml:space="preserve"> PAGEREF _Toc188314008 \h </w:instrText>
+            </w:r>
+            <w:r>
+              <w:rPr>
+                <w:noProof/>
+                <w:webHidden/>
+              </w:rPr>
+            </w:r>
+            <w:r>
+              <w:rPr>
+                <w:noProof/>
+                <w:webHidden/>
+              </w:rPr>
+              <w:fldChar w:fldCharType="separate"/>
+            </w:r>
+            <w:r>
+              <w:rPr>
+                <w:noProof/>
+                <w:webHidden/>
+              </w:rPr>
+              <w:t>2</w:t>
+            </w:r>
+            <w:r>
+              <w:rPr>
+                <w:noProof/>
+                <w:webHidden/>
+              </w:rPr>
+              <w:fldChar w:fldCharType="end"/>
+            </w:r>
+          </w:hyperlink>
+        </w:p>
+        <w:p>
+          <w:pPr>
+            <w:pStyle w:val="TM3"/>
+            <w:tabs>
+              <w:tab w:val="right" w:leader="dot" w:pos="9062"/>
+            </w:tabs>
+            <w:rPr>
+              <w:rFonts w:eastAsiaTheme="minorEastAsia"/>
+              <w:noProof/>
+              <w:lang w:eastAsia="fr-FR"/>
+            </w:rPr>
+          </w:pPr>
+          <w:hyperlink w:anchor="_Toc188314009" w:history="1">
+            <w:r>
+              <w:rPr>
+                <w:rStyle w:val="Lienhypertexte"/>
+                <w:noProof/>
+              </w:rPr>
+              <w:t>Avantages :</w:t>
+            </w:r>
+            <w:r>
+              <w:rPr>
+                <w:noProof/>
+                <w:webHidden/>
+              </w:rPr>
+              <w:tab/>
+            </w:r>
+            <w:r>
+              <w:rPr>
+                <w:noProof/>
+                <w:webHidden/>
+              </w:rPr>
+              <w:fldChar w:fldCharType="begin"/>
+            </w:r>
+            <w:r>
+              <w:rPr>
+                <w:noProof/>
+                <w:webHidden/>
+              </w:rPr>
+              <w:instrText xml:space="preserve"> PAGEREF _Toc188314009 \h </w:instrText>
+            </w:r>
+            <w:r>
+              <w:rPr>
+                <w:noProof/>
+                <w:webHidden/>
+              </w:rPr>
+            </w:r>
+            <w:r>
+              <w:rPr>
+                <w:noProof/>
+                <w:webHidden/>
+              </w:rPr>
+              <w:fldChar w:fldCharType="separate"/>
+            </w:r>
+            <w:r>
+              <w:rPr>
+                <w:noProof/>
+                <w:webHidden/>
+              </w:rPr>
+              <w:t>3</w:t>
+            </w:r>
+            <w:r>
+              <w:rPr>
+                <w:noProof/>
+                <w:webHidden/>
+              </w:rPr>
+              <w:fldChar w:fldCharType="end"/>
+            </w:r>
+          </w:hyperlink>
+        </w:p>
+        <w:p>
+          <w:pPr>
+            <w:pStyle w:val="TM3"/>
+            <w:tabs>
+              <w:tab w:val="right" w:leader="dot" w:pos="9062"/>
+            </w:tabs>
+            <w:rPr>
+              <w:rFonts w:eastAsiaTheme="minorEastAsia"/>
+              <w:noProof/>
+              <w:lang w:eastAsia="fr-FR"/>
+            </w:rPr>
+          </w:pPr>
+          <w:hyperlink w:anchor="_Toc188314010" w:history="1">
+            <w:r>
+              <w:rPr>
+                <w:rStyle w:val="Lienhypertexte"/>
+                <w:noProof/>
+              </w:rPr>
+              <w:t>Inconvénients :</w:t>
+            </w:r>
+            <w:r>
+              <w:rPr>
+                <w:noProof/>
+                <w:webHidden/>
+              </w:rPr>
+              <w:tab/>
+            </w:r>
+            <w:r>
+              <w:rPr>
+                <w:noProof/>
+                <w:webHidden/>
+              </w:rPr>
+              <w:fldChar w:fldCharType="begin"/>
+            </w:r>
+            <w:r>
+              <w:rPr>
+                <w:noProof/>
+                <w:webHidden/>
+              </w:rPr>
+              <w:instrText xml:space="preserve"> PAGEREF _Toc188314010 \h </w:instrText>
+            </w:r>
+            <w:r>
+              <w:rPr>
+                <w:noProof/>
+                <w:webHidden/>
+              </w:rPr>
+            </w:r>
+            <w:r>
+              <w:rPr>
+                <w:noProof/>
+                <w:webHidden/>
+              </w:rPr>
+              <w:fldChar w:fldCharType="separate"/>
+            </w:r>
+            <w:r>
+              <w:rPr>
+                <w:noProof/>
+                <w:webHidden/>
+              </w:rPr>
+              <w:t>3</w:t>
+            </w:r>
+            <w:r>
+              <w:rPr>
+                <w:noProof/>
+                <w:webHidden/>
+              </w:rPr>
+              <w:fldChar w:fldCharType="end"/>
+            </w:r>
+          </w:hyperlink>
+        </w:p>
+        <w:p>
+          <w:pPr>
+            <w:pStyle w:val="TM2"/>
+            <w:tabs>
+              <w:tab w:val="right" w:leader="dot" w:pos="9062"/>
+            </w:tabs>
+            <w:rPr>
+              <w:rFonts w:eastAsiaTheme="minorEastAsia"/>
+              <w:noProof/>
+              <w:lang w:eastAsia="fr-FR"/>
+            </w:rPr>
+          </w:pPr>
+          <w:hyperlink w:anchor="_Toc188314011" w:history="1">
+            <w:r>
+              <w:rPr>
+                <w:rStyle w:val="Lienhypertexte"/>
+                <w:noProof/>
+              </w:rPr>
+              <w:t>OTC :</w:t>
+            </w:r>
+            <w:r>
+              <w:rPr>
+                <w:noProof/>
+                <w:webHidden/>
+              </w:rPr>
+              <w:tab/>
+            </w:r>
+            <w:r>
+              <w:rPr>
+                <w:noProof/>
+                <w:webHidden/>
+              </w:rPr>
+              <w:fldChar w:fldCharType="begin"/>
+            </w:r>
+            <w:r>
+              <w:rPr>
+                <w:noProof/>
+                <w:webHidden/>
+              </w:rPr>
+              <w:instrText xml:space="preserve"> PAGEREF _Toc188314011 \h </w:instrText>
+            </w:r>
+            <w:r>
+              <w:rPr>
+                <w:noProof/>
+                <w:webHidden/>
+              </w:rPr>
+            </w:r>
+            <w:r>
+              <w:rPr>
+                <w:noProof/>
+                <w:webHidden/>
+              </w:rPr>
+              <w:fldChar w:fldCharType="separate"/>
+            </w:r>
+            <w:r>
+              <w:rPr>
+                <w:noProof/>
+                <w:webHidden/>
+              </w:rPr>
+              <w:t>3</w:t>
+            </w:r>
+            <w:r>
+              <w:rPr>
+                <w:noProof/>
+                <w:webHidden/>
+              </w:rPr>
+              <w:fldChar w:fldCharType="end"/>
+            </w:r>
+          </w:hyperlink>
+        </w:p>
+        <w:p>
+          <w:pPr>
+            <w:pStyle w:val="TM3"/>
+            <w:tabs>
+              <w:tab w:val="right" w:leader="dot" w:pos="9062"/>
+            </w:tabs>
+            <w:rPr>
+              <w:rFonts w:eastAsiaTheme="minorEastAsia"/>
+              <w:noProof/>
+              <w:lang w:eastAsia="fr-FR"/>
+            </w:rPr>
+          </w:pPr>
+          <w:hyperlink w:anchor="_Toc188314012" w:history="1">
+            <w:r>
+              <w:rPr>
+                <w:rStyle w:val="Lienhypertexte"/>
+                <w:noProof/>
+              </w:rPr>
+              <w:t>Cas d’utilisation :</w:t>
+            </w:r>
+            <w:r>
+              <w:rPr>
+                <w:noProof/>
+                <w:webHidden/>
+              </w:rPr>
+              <w:tab/>
+            </w:r>
+            <w:r>
+              <w:rPr>
+                <w:noProof/>
+                <w:webHidden/>
+              </w:rPr>
+              <w:fldChar w:fldCharType="begin"/>
+            </w:r>
+            <w:r>
+              <w:rPr>
+                <w:noProof/>
+                <w:webHidden/>
+              </w:rPr>
+              <w:instrText xml:space="preserve"> PAGEREF _Toc188314012 \h </w:instrText>
+            </w:r>
+            <w:r>
+              <w:rPr>
+                <w:noProof/>
+                <w:webHidden/>
+              </w:rPr>
+            </w:r>
+            <w:r>
+              <w:rPr>
+                <w:noProof/>
+                <w:webHidden/>
+              </w:rPr>
+              <w:fldChar w:fldCharType="separate"/>
+            </w:r>
+            <w:r>
+              <w:rPr>
+                <w:noProof/>
+                <w:webHidden/>
+              </w:rPr>
+              <w:t>3</w:t>
+            </w:r>
+            <w:r>
+              <w:rPr>
+                <w:noProof/>
+                <w:webHidden/>
+              </w:rPr>
+              <w:fldChar w:fldCharType="end"/>
+            </w:r>
+          </w:hyperlink>
+        </w:p>
+        <w:p>
+          <w:pPr>
+            <w:pStyle w:val="TM3"/>
+            <w:tabs>
+              <w:tab w:val="right" w:leader="dot" w:pos="9062"/>
+            </w:tabs>
+            <w:rPr>
+              <w:rFonts w:eastAsiaTheme="minorEastAsia"/>
+              <w:noProof/>
+              <w:lang w:eastAsia="fr-FR"/>
+            </w:rPr>
+          </w:pPr>
+          <w:hyperlink w:anchor="_Toc188314013" w:history="1">
+            <w:r>
+              <w:rPr>
+                <w:rStyle w:val="Lienhypertexte"/>
+                <w:noProof/>
+              </w:rPr>
+              <w:t>Avantages :</w:t>
+            </w:r>
+            <w:r>
+              <w:rPr>
+                <w:noProof/>
+                <w:webHidden/>
+              </w:rPr>
+              <w:tab/>
+            </w:r>
+            <w:r>
+              <w:rPr>
+                <w:noProof/>
+                <w:webHidden/>
+              </w:rPr>
+              <w:fldChar w:fldCharType="begin"/>
+            </w:r>
+            <w:r>
+              <w:rPr>
+                <w:noProof/>
+                <w:webHidden/>
+              </w:rPr>
+              <w:instrText xml:space="preserve"> PAGEREF _Toc188314013 \h </w:instrText>
+            </w:r>
+            <w:r>
+              <w:rPr>
+                <w:noProof/>
+                <w:webHidden/>
+              </w:rPr>
+            </w:r>
+            <w:r>
+              <w:rPr>
+                <w:noProof/>
+                <w:webHidden/>
+              </w:rPr>
+              <w:fldChar w:fldCharType="separate"/>
+            </w:r>
+            <w:r>
+              <w:rPr>
+                <w:noProof/>
+                <w:webHidden/>
+              </w:rPr>
+              <w:t>3</w:t>
+            </w:r>
+            <w:r>
+              <w:rPr>
+                <w:noProof/>
+                <w:webHidden/>
+              </w:rPr>
+              <w:fldChar w:fldCharType="end"/>
+            </w:r>
+          </w:hyperlink>
+        </w:p>
+        <w:p>
+          <w:pPr>
+            <w:pStyle w:val="TM3"/>
+            <w:tabs>
+              <w:tab w:val="right" w:leader="dot" w:pos="9062"/>
+            </w:tabs>
+            <w:rPr>
+              <w:rFonts w:eastAsiaTheme="minorEastAsia"/>
+              <w:noProof/>
+              <w:lang w:eastAsia="fr-FR"/>
+            </w:rPr>
+          </w:pPr>
+          <w:hyperlink w:anchor="_Toc188314014" w:history="1">
+            <w:r>
+              <w:rPr>
+                <w:rStyle w:val="Lienhypertexte"/>
+                <w:noProof/>
+              </w:rPr>
+              <w:t>Inconvénients :</w:t>
+            </w:r>
+            <w:r>
+              <w:rPr>
+                <w:noProof/>
+                <w:webHidden/>
+              </w:rPr>
+              <w:tab/>
+            </w:r>
+            <w:r>
+              <w:rPr>
+                <w:noProof/>
+                <w:webHidden/>
+              </w:rPr>
+              <w:fldChar w:fldCharType="begin"/>
+            </w:r>
+            <w:r>
+              <w:rPr>
+                <w:noProof/>
+                <w:webHidden/>
+              </w:rPr>
+              <w:instrText xml:space="preserve"> PAGEREF _Toc188314014 \h </w:instrText>
+            </w:r>
+            <w:r>
+              <w:rPr>
+                <w:noProof/>
+                <w:webHidden/>
+              </w:rPr>
+            </w:r>
+            <w:r>
+              <w:rPr>
+                <w:noProof/>
+                <w:webHidden/>
+              </w:rPr>
+              <w:fldChar w:fldCharType="separate"/>
+            </w:r>
+            <w:r>
+              <w:rPr>
+                <w:noProof/>
+                <w:webHidden/>
+              </w:rPr>
+              <w:t>3</w:t>
+            </w:r>
+            <w:r>
+              <w:rPr>
+                <w:noProof/>
+                <w:webHidden/>
+              </w:rPr>
+              <w:fldChar w:fldCharType="end"/>
+            </w:r>
+          </w:hyperlink>
+        </w:p>
+        <w:p>
+          <w:pPr>
+            <w:pStyle w:val="TM2"/>
+            <w:tabs>
+              <w:tab w:val="right" w:leader="dot" w:pos="9062"/>
+            </w:tabs>
+            <w:rPr>
+              <w:rFonts w:eastAsiaTheme="minorEastAsia"/>
+              <w:noProof/>
+              <w:lang w:eastAsia="fr-FR"/>
+            </w:rPr>
+          </w:pPr>
+          <w:hyperlink w:anchor="_Toc188314015" w:history="1">
+            <w:r>
+              <w:rPr>
+                <w:rStyle w:val="Lienhypertexte"/>
+                <w:noProof/>
+              </w:rPr>
+              <w:t>OTL :</w:t>
+            </w:r>
+            <w:r>
+              <w:rPr>
+                <w:noProof/>
+                <w:webHidden/>
+              </w:rPr>
+              <w:tab/>
+            </w:r>
+            <w:r>
+              <w:rPr>
+                <w:noProof/>
+                <w:webHidden/>
+              </w:rPr>
+              <w:fldChar w:fldCharType="begin"/>
+            </w:r>
+            <w:r>
+              <w:rPr>
+                <w:noProof/>
+                <w:webHidden/>
+              </w:rPr>
+              <w:instrText xml:space="preserve"> PAGEREF _Toc188314015 \h </w:instrText>
+            </w:r>
+            <w:r>
+              <w:rPr>
+                <w:noProof/>
+                <w:webHidden/>
+              </w:rPr>
+            </w:r>
+            <w:r>
+              <w:rPr>
+                <w:noProof/>
+                <w:webHidden/>
+              </w:rPr>
+              <w:fldChar w:fldCharType="separate"/>
+            </w:r>
+            <w:r>
+              <w:rPr>
+                <w:noProof/>
+                <w:webHidden/>
+              </w:rPr>
+              <w:t>3</w:t>
+            </w:r>
+            <w:r>
+              <w:rPr>
+                <w:noProof/>
+                <w:webHidden/>
+              </w:rPr>
+              <w:fldChar w:fldCharType="end"/>
+            </w:r>
+          </w:hyperlink>
+        </w:p>
+        <w:p>
+          <w:pPr>
+            <w:pStyle w:val="TM3"/>
+            <w:tabs>
+              <w:tab w:val="right" w:leader="dot" w:pos="9062"/>
+            </w:tabs>
+            <w:rPr>
+              <w:rFonts w:eastAsiaTheme="minorEastAsia"/>
+              <w:noProof/>
+              <w:lang w:eastAsia="fr-FR"/>
+            </w:rPr>
+          </w:pPr>
+          <w:hyperlink w:anchor="_Toc188314016" w:history="1">
+            <w:r>
+              <w:rPr>
+                <w:rStyle w:val="Lienhypertexte"/>
+                <w:noProof/>
+              </w:rPr>
+              <w:t>Cas d’utilisation :</w:t>
+            </w:r>
+            <w:r>
+              <w:rPr>
+                <w:noProof/>
+                <w:webHidden/>
+              </w:rPr>
+              <w:tab/>
+            </w:r>
+            <w:r>
+              <w:rPr>
+                <w:noProof/>
+                <w:webHidden/>
+              </w:rPr>
+              <w:fldChar w:fldCharType="begin"/>
+            </w:r>
+            <w:r>
+              <w:rPr>
+                <w:noProof/>
+                <w:webHidden/>
+              </w:rPr>
+              <w:instrText xml:space="preserve"> PAGEREF _Toc188314016 \h </w:instrText>
+            </w:r>
+            <w:r>
+              <w:rPr>
+                <w:noProof/>
+                <w:webHidden/>
+              </w:rPr>
+            </w:r>
+            <w:r>
+              <w:rPr>
+                <w:noProof/>
+                <w:webHidden/>
+              </w:rPr>
+              <w:fldChar w:fldCharType="separate"/>
+            </w:r>
+            <w:r>
+              <w:rPr>
+                <w:noProof/>
+                <w:webHidden/>
+              </w:rPr>
+              <w:t>3</w:t>
+            </w:r>
+            <w:r>
+              <w:rPr>
+                <w:noProof/>
+                <w:webHidden/>
+              </w:rPr>
+              <w:fldChar w:fldCharType="end"/>
+            </w:r>
+          </w:hyperlink>
+        </w:p>
+        <w:p>
+          <w:pPr>
+            <w:pStyle w:val="TM3"/>
+            <w:tabs>
+              <w:tab w:val="right" w:leader="dot" w:pos="9062"/>
+            </w:tabs>
+            <w:rPr>
+              <w:rFonts w:eastAsiaTheme="minorEastAsia"/>
+              <w:noProof/>
+              <w:lang w:eastAsia="fr-FR"/>
+            </w:rPr>
+          </w:pPr>
+          <w:hyperlink w:anchor="_Toc188314017" w:history="1">
+            <w:r>
+              <w:rPr>
+                <w:rStyle w:val="Lienhypertexte"/>
+                <w:noProof/>
+              </w:rPr>
+              <w:t>Avantages :</w:t>
+            </w:r>
+            <w:r>
+              <w:rPr>
+                <w:noProof/>
+                <w:webHidden/>
+              </w:rPr>
+              <w:tab/>
+            </w:r>
+            <w:r>
+              <w:rPr>
+                <w:noProof/>
+                <w:webHidden/>
+              </w:rPr>
+              <w:fldChar w:fldCharType="begin"/>
+            </w:r>
+            <w:r>
+              <w:rPr>
+                <w:noProof/>
+                <w:webHidden/>
+              </w:rPr>
+              <w:instrText xml:space="preserve"> PAGEREF _Toc188314017 \h </w:instrText>
+            </w:r>
+            <w:r>
+              <w:rPr>
+                <w:noProof/>
+                <w:webHidden/>
+              </w:rPr>
+            </w:r>
+            <w:r>
+              <w:rPr>
+                <w:noProof/>
+                <w:webHidden/>
+              </w:rPr>
+              <w:fldChar w:fldCharType="separate"/>
+            </w:r>
+            <w:r>
+              <w:rPr>
+                <w:noProof/>
+                <w:webHidden/>
+              </w:rPr>
+              <w:t>4</w:t>
+            </w:r>
+            <w:r>
+              <w:rPr>
+                <w:noProof/>
+                <w:webHidden/>
+              </w:rPr>
+              <w:fldChar w:fldCharType="end"/>
+            </w:r>
+          </w:hyperlink>
+        </w:p>
+        <w:p>
+          <w:pPr>
+            <w:pStyle w:val="TM3"/>
+            <w:tabs>
+              <w:tab w:val="right" w:leader="dot" w:pos="9062"/>
+            </w:tabs>
+            <w:rPr>
+              <w:rFonts w:eastAsiaTheme="minorEastAsia"/>
+              <w:noProof/>
+              <w:lang w:eastAsia="fr-FR"/>
+            </w:rPr>
+          </w:pPr>
+          <w:hyperlink w:anchor="_Toc188314018" w:history="1">
+            <w:r>
+              <w:rPr>
+                <w:rStyle w:val="Lienhypertexte"/>
+                <w:noProof/>
+              </w:rPr>
+              <w:t>Inconvénients :</w:t>
+            </w:r>
+            <w:r>
+              <w:rPr>
+                <w:noProof/>
+                <w:webHidden/>
+              </w:rPr>
+              <w:tab/>
+            </w:r>
+            <w:r>
+              <w:rPr>
+                <w:noProof/>
+                <w:webHidden/>
+              </w:rPr>
+              <w:fldChar w:fldCharType="begin"/>
+            </w:r>
+            <w:r>
+              <w:rPr>
+                <w:noProof/>
+                <w:webHidden/>
+              </w:rPr>
+              <w:instrText xml:space="preserve"> PAGEREF _Toc188314018 \h </w:instrText>
+            </w:r>
+            <w:r>
+              <w:rPr>
+                <w:noProof/>
+                <w:webHidden/>
+              </w:rPr>
+            </w:r>
+            <w:r>
+              <w:rPr>
+                <w:noProof/>
+                <w:webHidden/>
+              </w:rPr>
+              <w:fldChar w:fldCharType="separate"/>
+            </w:r>
+            <w:r>
+              <w:rPr>
+                <w:noProof/>
+                <w:webHidden/>
+              </w:rPr>
+              <w:t>4</w:t>
+            </w:r>
+            <w:r>
+              <w:rPr>
+                <w:noProof/>
+                <w:webHidden/>
+              </w:rPr>
+              <w:fldChar w:fldCharType="end"/>
+            </w:r>
+          </w:hyperlink>
+        </w:p>
+        <w:p>
+          <w:pPr>
+            <w:pStyle w:val="TM2"/>
+            <w:tabs>
+              <w:tab w:val="right" w:leader="dot" w:pos="9062"/>
+            </w:tabs>
+            <w:rPr>
+              <w:rFonts w:eastAsiaTheme="minorEastAsia"/>
+              <w:noProof/>
+              <w:lang w:eastAsia="fr-FR"/>
+            </w:rPr>
+          </w:pPr>
+          <w:hyperlink w:anchor="_Toc188314019" w:history="1">
+            <w:r>
+              <w:rPr>
+                <w:rStyle w:val="Lienhypertexte"/>
+                <w:noProof/>
+              </w:rPr>
+              <w:t>Conclusion :</w:t>
+            </w:r>
+            <w:r>
+              <w:rPr>
+                <w:noProof/>
+                <w:webHidden/>
+              </w:rPr>
+              <w:tab/>
+            </w:r>
+            <w:r>
+              <w:rPr>
+                <w:noProof/>
+                <w:webHidden/>
+              </w:rPr>
+              <w:fldChar w:fldCharType="begin"/>
+            </w:r>
+            <w:r>
+              <w:rPr>
+                <w:noProof/>
+                <w:webHidden/>
+              </w:rPr>
+              <w:instrText xml:space="preserve"> PAGEREF _Toc188314019 \h </w:instrText>
+            </w:r>
+            <w:r>
+              <w:rPr>
+                <w:noProof/>
+                <w:webHidden/>
+              </w:rPr>
+            </w:r>
+            <w:r>
+              <w:rPr>
+                <w:noProof/>
+                <w:webHidden/>
+              </w:rPr>
+              <w:fldChar w:fldCharType="separate"/>
+            </w:r>
+            <w:r>
+              <w:rPr>
+                <w:noProof/>
+                <w:webHidden/>
+              </w:rPr>
+              <w:t>4</w:t>
+            </w:r>
+            <w:r>
+              <w:rPr>
+                <w:noProof/>
+                <w:webHidden/>
+              </w:rPr>
+              <w:fldChar w:fldCharType="end"/>
+            </w:r>
+          </w:hyperlink>
+        </w:p>
+        <w:p>
+          <w:pPr>
+            <w:pStyle w:val="TM2"/>
+            <w:tabs>
+              <w:tab w:val="right" w:leader="dot" w:pos="9062"/>
+            </w:tabs>
+            <w:rPr>
+              <w:rFonts w:eastAsiaTheme="minorEastAsia"/>
+              <w:noProof/>
+              <w:lang w:eastAsia="fr-FR"/>
+            </w:rPr>
+          </w:pPr>
+          <w:hyperlink w:anchor="_Toc188314020" w:history="1">
+            <w:r>
+              <w:rPr>
+                <w:rStyle w:val="Lienhypertexte"/>
+                <w:noProof/>
+              </w:rPr>
+              <w:t>Bibliographie :</w:t>
+            </w:r>
+            <w:r>
+              <w:rPr>
+                <w:noProof/>
+                <w:webHidden/>
+              </w:rPr>
+              <w:tab/>
+            </w:r>
+            <w:r>
+              <w:rPr>
+                <w:noProof/>
+                <w:webHidden/>
+              </w:rPr>
+              <w:fldChar w:fldCharType="begin"/>
+            </w:r>
+            <w:r>
+              <w:rPr>
+                <w:noProof/>
+                <w:webHidden/>
+              </w:rPr>
+              <w:instrText xml:space="preserve"> PAGEREF _Toc188314020 \h </w:instrText>
+            </w:r>
+            <w:r>
+              <w:rPr>
+                <w:noProof/>
+                <w:webHidden/>
+              </w:rPr>
+            </w:r>
+            <w:r>
+              <w:rPr>
+                <w:noProof/>
+                <w:webHidden/>
+              </w:rPr>
+              <w:fldChar w:fldCharType="separate"/>
+            </w:r>
+            <w:r>
+              <w:rPr>
+                <w:noProof/>
+                <w:webHidden/>
+              </w:rPr>
+              <w:t>5</w:t>
+            </w:r>
+            <w:r>
+              <w:rPr>
+                <w:noProof/>
+                <w:webHidden/>
+              </w:rPr>
+              <w:fldChar w:fldCharType="end"/>
+            </w:r>
+          </w:hyperlink>
+        </w:p>
+        <w:p>
+          <w:r>
+            <w:rPr>
+              <w:b/>
+              <w:bCs/>
+            </w:rPr>
+            <w:fldChar w:fldCharType="end"/>
+          </w:r>
+        </w:p>
+      </w:sdtContent>
+    </w:sdt>
+    <w:p>
+      <w:pPr>
+        <w:rPr>
+          <w:rStyle w:val="Titre2Car"/>
+        </w:rPr>
+      </w:pPr>
+      <w:r>
+        <w:rPr>
+          <w:rStyle w:val="Titre2Car"/>
+        </w:rPr>
+        <w:br w:type="page"/>
+      </w:r>
+    </w:p>
+    <w:p>
+      <w:pPr>
+        <w:jc w:val="both"/>
+      </w:pPr>
+      <w:bookmarkStart w:id="0" w:name="_Toc188314006"/>
       <w:r>
         <w:rPr>
           <w:rStyle w:val="Titre2Car"/>
@@ -541,6 +1671,7 @@
         <w:lastRenderedPageBreak/>
         <w:t>Introduction :</w:t>
       </w:r>
+      <w:bookmarkEnd w:id="0"/>
       <w:r>
         <w:br/>
       </w:r>
@@ -560,7 +1691,15 @@
         <w:t>numériques</w:t>
       </w:r>
       <w:r>
-        <w:t xml:space="preserve"> et à leurs données, plusieurs méthodes d’accès sécurisé ont vu le jour. A savoir trois principales</w:t>
+        <w:t xml:space="preserve"> et </w:t>
+      </w:r>
+      <w:proofErr w:type="gramStart"/>
+      <w:r>
+        <w:t>à</w:t>
+      </w:r>
+      <w:proofErr w:type="gramEnd"/>
+      <w:r>
+        <w:t xml:space="preserve"> leurs données, plusieurs méthodes d’accès sécurisé ont vu le jour. A savoir trois principales</w:t>
       </w:r>
       <w:r>
         <w:t> :</w:t>
@@ -671,12 +1810,14 @@
       </w:r>
     </w:p>
     <w:p>
+      <w:bookmarkStart w:id="1" w:name="_Toc188314007"/>
       <w:r>
         <w:rPr>
           <w:rStyle w:val="Titre3Car"/>
         </w:rPr>
         <w:t>Cas d’utilisation de la méthode d’authentification par possession :</w:t>
       </w:r>
+      <w:bookmarkEnd w:id="1"/>
       <w:r>
         <w:br/>
         <w:t>Cette méthode peut être utilis</w:t>
@@ -744,12 +1885,14 @@
       </w:r>
     </w:p>
     <w:p>
+      <w:bookmarkStart w:id="2" w:name="_Toc188314008"/>
       <w:r>
         <w:rPr>
           <w:rStyle w:val="Titre2Car"/>
         </w:rPr>
         <w:t>OTP :</w:t>
       </w:r>
+      <w:bookmarkEnd w:id="2"/>
       <w:r>
         <w:br/>
         <w:t>L’OTP ou One Time Password est un mot de passe temporaire, valable pour une courte durée (quelques secondes à quelques minutes), et à usage unique, valable pour une seule session ou transaction généré.</w:t>
@@ -893,12 +2036,14 @@
           <w:b w:val="0"/>
         </w:rPr>
       </w:pPr>
+      <w:bookmarkStart w:id="3" w:name="_Toc188314009"/>
       <w:r>
         <w:rPr>
           <w:b w:val="0"/>
         </w:rPr>
         <w:t>Avantages :</w:t>
       </w:r>
+      <w:bookmarkEnd w:id="3"/>
     </w:p>
     <w:p>
       <w:pPr>
@@ -932,9 +2077,11 @@
       <w:pPr>
         <w:pStyle w:val="Titre3"/>
       </w:pPr>
+      <w:bookmarkStart w:id="4" w:name="_Toc188314010"/>
       <w:r>
         <w:t>Inconvénients :</w:t>
       </w:r>
+      <w:bookmarkEnd w:id="4"/>
     </w:p>
     <w:p>
       <w:pPr>
@@ -1006,12 +2153,14 @@
       </w:r>
     </w:p>
     <w:p>
+      <w:bookmarkStart w:id="5" w:name="_Toc188314011"/>
       <w:r>
         <w:rPr>
           <w:rStyle w:val="Titre2Car"/>
         </w:rPr>
         <w:t>OTC :</w:t>
       </w:r>
+      <w:bookmarkEnd w:id="5"/>
       <w:r>
         <w:br/>
         <w:t xml:space="preserve">L’OTC est un code temporaire à usage unique, plus flexible qu’un OTP, pouvant contenir des lettres et des chiffres. Souvent utilisé pour authentifier des actions spécifiques (comme une connexion ou une transaction). </w:t>
@@ -1040,12 +2189,14 @@
           <w:b w:val="0"/>
         </w:rPr>
       </w:pPr>
+      <w:bookmarkStart w:id="6" w:name="_Toc188314012"/>
       <w:r>
         <w:rPr>
           <w:b w:val="0"/>
         </w:rPr>
         <w:t>Cas d’utilisation :</w:t>
       </w:r>
+      <w:bookmarkEnd w:id="6"/>
     </w:p>
     <w:p>
       <w:pPr>
@@ -1116,12 +2267,14 @@
           <w:b w:val="0"/>
         </w:rPr>
       </w:pPr>
+      <w:bookmarkStart w:id="7" w:name="_Toc188314013"/>
       <w:r>
         <w:rPr>
           <w:b w:val="0"/>
         </w:rPr>
         <w:t>Avantages :</w:t>
       </w:r>
+      <w:bookmarkEnd w:id="7"/>
     </w:p>
     <w:p>
       <w:pPr>
@@ -1142,12 +2295,14 @@
           <w:b w:val="0"/>
         </w:rPr>
       </w:pPr>
+      <w:bookmarkStart w:id="8" w:name="_Toc188314014"/>
       <w:r>
         <w:rPr>
           <w:b w:val="0"/>
         </w:rPr>
         <w:t>Inconvénients :</w:t>
       </w:r>
+      <w:bookmarkEnd w:id="8"/>
     </w:p>
     <w:p>
       <w:pPr>
@@ -1173,9 +2328,11 @@
       <w:pPr>
         <w:pStyle w:val="Titre2"/>
       </w:pPr>
+      <w:bookmarkStart w:id="9" w:name="_Toc188314015"/>
       <w:r>
         <w:t>OTL :</w:t>
       </w:r>
+      <w:bookmarkEnd w:id="9"/>
     </w:p>
     <w:p>
       <w:r>
@@ -1205,9 +2362,11 @@
       <w:pPr>
         <w:pStyle w:val="Titre3"/>
       </w:pPr>
+      <w:bookmarkStart w:id="10" w:name="_Toc188314016"/>
       <w:r>
         <w:t>Cas d’utilisation :</w:t>
       </w:r>
+      <w:bookmarkEnd w:id="10"/>
     </w:p>
     <w:p>
       <w:pPr>
@@ -1269,12 +2428,14 @@
           <w:b w:val="0"/>
         </w:rPr>
       </w:pPr>
+      <w:bookmarkStart w:id="11" w:name="_Toc188314017"/>
       <w:r>
         <w:rPr>
           <w:b w:val="0"/>
         </w:rPr>
         <w:t>Avantages :</w:t>
       </w:r>
+      <w:bookmarkEnd w:id="11"/>
     </w:p>
     <w:p>
       <w:pPr>
@@ -1307,11 +2468,19 @@
           <w:b w:val="0"/>
         </w:rPr>
       </w:pPr>
+      <w:bookmarkStart w:id="12" w:name="_Toc188314018"/>
       <w:r>
         <w:rPr>
           <w:b w:val="0"/>
         </w:rPr>
-        <w:t xml:space="preserve">Inconvénients : </w:t>
+        <w:t>Inconvénients :</w:t>
+      </w:r>
+      <w:bookmarkEnd w:id="12"/>
+      <w:r>
+        <w:rPr>
+          <w:b w:val="0"/>
+        </w:rPr>
+        <w:t xml:space="preserve"> </w:t>
       </w:r>
     </w:p>
     <w:p>
@@ -2032,8 +3201,13 @@
       <w:pPr>
         <w:pStyle w:val="Titre2"/>
       </w:pPr>
-      <w:r>
-        <w:t xml:space="preserve">Conclusion : </w:t>
+      <w:bookmarkStart w:id="13" w:name="_Toc188314019"/>
+      <w:r>
+        <w:t>Conclusion :</w:t>
+      </w:r>
+      <w:bookmarkEnd w:id="13"/>
+      <w:r>
+        <w:t xml:space="preserve"> </w:t>
       </w:r>
     </w:p>
     <w:p>
@@ -2064,99 +3238,203 @@
     </w:p>
     <w:p/>
     <w:p>
+      <w:pPr>
+        <w:pStyle w:val="Titre2"/>
+      </w:pPr>
+      <w:bookmarkStart w:id="14" w:name="_Toc188314020"/>
       <w:r>
         <w:t>Bibliographie :</w:t>
       </w:r>
+      <w:bookmarkEnd w:id="14"/>
     </w:p>
     <w:p>
       <w:pPr>
         <w:rPr>
+          <w:rFonts w:ascii="Montserrat Light" w:hAnsi="Montserrat Light"/>
           <w:i/>
           <w:iCs/>
-          <w:sz w:val="20"/>
-          <w:szCs w:val="20"/>
-        </w:rPr>
-      </w:pPr>
-      <w:r>
-        <w:rPr>
+          <w:sz w:val="18"/>
+          <w:szCs w:val="18"/>
+        </w:rPr>
+      </w:pPr>
+      <w:r>
+        <w:rPr>
+          <w:rFonts w:ascii="Montserrat Light" w:hAnsi="Montserrat Light"/>
           <w:b/>
           <w:bCs/>
+          <w:sz w:val="18"/>
+          <w:szCs w:val="18"/>
         </w:rPr>
         <w:t>Descope.com</w:t>
       </w:r>
       <w:r>
         <w:rPr>
+          <w:rFonts w:ascii="Montserrat Light" w:hAnsi="Montserrat Light"/>
           <w:i/>
           <w:iCs/>
-          <w:sz w:val="20"/>
-          <w:szCs w:val="20"/>
-        </w:rPr>
-        <w:t xml:space="preserve"> </w:t>
-      </w:r>
-      <w:r>
-        <w:rPr>
+          <w:sz w:val="18"/>
+          <w:szCs w:val="18"/>
+        </w:rPr>
+        <w:t xml:space="preserve"> (</w:t>
+      </w:r>
+      <w:proofErr w:type="spellStart"/>
+      <w:r>
+        <w:rPr>
+          <w:rFonts w:ascii="Montserrat Light" w:hAnsi="Montserrat Light"/>
           <w:i/>
           <w:iCs/>
-          <w:sz w:val="20"/>
-          <w:szCs w:val="20"/>
-        </w:rPr>
-        <w:t>(</w:t>
-      </w:r>
-      <w:proofErr w:type="spellStart"/>
-      <w:r>
-        <w:rPr>
+          <w:sz w:val="18"/>
+          <w:szCs w:val="18"/>
+        </w:rPr>
+        <w:t>What</w:t>
+      </w:r>
+      <w:proofErr w:type="spellEnd"/>
+      <w:r>
+        <w:rPr>
+          <w:rFonts w:ascii="Montserrat Light" w:hAnsi="Montserrat Light"/>
           <w:i/>
           <w:iCs/>
-          <w:sz w:val="20"/>
-          <w:szCs w:val="20"/>
-        </w:rPr>
-        <w:t>What</w:t>
-      </w:r>
-      <w:proofErr w:type="spellEnd"/>
-      <w:r>
-        <w:rPr>
+          <w:sz w:val="18"/>
+          <w:szCs w:val="18"/>
+        </w:rPr>
+        <w:t xml:space="preserve"> Are Magic Links and How Do </w:t>
+      </w:r>
+      <w:proofErr w:type="spellStart"/>
+      <w:r>
+        <w:rPr>
+          <w:rFonts w:ascii="Montserrat Light" w:hAnsi="Montserrat Light"/>
           <w:i/>
           <w:iCs/>
-          <w:sz w:val="20"/>
-          <w:szCs w:val="20"/>
-        </w:rPr>
-        <w:t xml:space="preserve"> Are Magic Links and How Do </w:t>
-      </w:r>
-      <w:proofErr w:type="spellStart"/>
-      <w:r>
-        <w:rPr>
+          <w:sz w:val="18"/>
+          <w:szCs w:val="18"/>
+        </w:rPr>
+        <w:t>They</w:t>
+      </w:r>
+      <w:proofErr w:type="spellEnd"/>
+      <w:r>
+        <w:rPr>
+          <w:rFonts w:ascii="Montserrat Light" w:hAnsi="Montserrat Light"/>
           <w:i/>
           <w:iCs/>
-          <w:sz w:val="20"/>
-          <w:szCs w:val="20"/>
-        </w:rPr>
-        <w:t>They</w:t>
-      </w:r>
-      <w:proofErr w:type="spellEnd"/>
-      <w:r>
-        <w:rPr>
+          <w:sz w:val="18"/>
+          <w:szCs w:val="18"/>
+        </w:rPr>
+        <w:t xml:space="preserve"> Work ?)</w:t>
+      </w:r>
+    </w:p>
+    <w:p>
+      <w:pPr>
+        <w:rPr>
+          <w:rFonts w:ascii="Montserrat Light" w:hAnsi="Montserrat Light"/>
           <w:i/>
           <w:iCs/>
-          <w:sz w:val="20"/>
-          <w:szCs w:val="20"/>
-        </w:rPr>
-        <w:t xml:space="preserve"> </w:t>
-      </w:r>
-      <w:r>
-        <w:rPr>
+          <w:sz w:val="18"/>
+          <w:szCs w:val="18"/>
+        </w:rPr>
+      </w:pPr>
+      <w:r>
+        <w:rPr>
+          <w:rFonts w:ascii="Montserrat Light" w:hAnsi="Montserrat Light"/>
+          <w:b/>
+          <w:bCs/>
+          <w:sz w:val="18"/>
+          <w:szCs w:val="18"/>
+        </w:rPr>
+        <w:t>RFC 6238</w:t>
+      </w:r>
+      <w:r>
+        <w:rPr>
+          <w:rFonts w:ascii="Montserrat Light" w:hAnsi="Montserrat Light"/>
+          <w:sz w:val="18"/>
+          <w:szCs w:val="18"/>
+        </w:rPr>
+        <w:t xml:space="preserve"> (</w:t>
+      </w:r>
+      <w:proofErr w:type="gramStart"/>
+      <w:r>
+        <w:rPr>
+          <w:rFonts w:ascii="Montserrat Light" w:hAnsi="Montserrat Light"/>
           <w:i/>
           <w:iCs/>
-          <w:sz w:val="20"/>
-          <w:szCs w:val="20"/>
-        </w:rPr>
-        <w:t>Work ?</w:t>
-      </w:r>
-      <w:r>
-        <w:rPr>
+          <w:sz w:val="18"/>
+          <w:szCs w:val="18"/>
+        </w:rPr>
+        <w:t>TOTP:</w:t>
+      </w:r>
+      <w:proofErr w:type="gramEnd"/>
+      <w:r>
+        <w:rPr>
+          <w:rFonts w:ascii="Montserrat Light" w:hAnsi="Montserrat Light"/>
           <w:i/>
           <w:iCs/>
-          <w:sz w:val="20"/>
-          <w:szCs w:val="20"/>
+          <w:sz w:val="18"/>
+          <w:szCs w:val="18"/>
+        </w:rPr>
+        <w:t xml:space="preserve"> Time-</w:t>
+      </w:r>
+      <w:proofErr w:type="spellStart"/>
+      <w:r>
+        <w:rPr>
+          <w:rFonts w:ascii="Montserrat Light" w:hAnsi="Montserrat Light"/>
+          <w:i/>
+          <w:iCs/>
+          <w:sz w:val="18"/>
+          <w:szCs w:val="18"/>
+        </w:rPr>
+        <w:t>Based</w:t>
+      </w:r>
+      <w:proofErr w:type="spellEnd"/>
+      <w:r>
+        <w:rPr>
+          <w:rFonts w:ascii="Montserrat Light" w:hAnsi="Montserrat Light"/>
+          <w:i/>
+          <w:iCs/>
+          <w:sz w:val="18"/>
+          <w:szCs w:val="18"/>
+        </w:rPr>
+        <w:t xml:space="preserve"> One-Time </w:t>
+      </w:r>
+      <w:proofErr w:type="spellStart"/>
+      <w:r>
+        <w:rPr>
+          <w:rFonts w:ascii="Montserrat Light" w:hAnsi="Montserrat Light"/>
+          <w:i/>
+          <w:iCs/>
+          <w:sz w:val="18"/>
+          <w:szCs w:val="18"/>
+        </w:rPr>
+        <w:t>Password</w:t>
+      </w:r>
+      <w:proofErr w:type="spellEnd"/>
+      <w:r>
+        <w:rPr>
+          <w:rFonts w:ascii="Montserrat Light" w:hAnsi="Montserrat Light"/>
+          <w:i/>
+          <w:iCs/>
+          <w:sz w:val="18"/>
+          <w:szCs w:val="18"/>
+        </w:rPr>
+        <w:t xml:space="preserve"> </w:t>
+      </w:r>
+      <w:proofErr w:type="spellStart"/>
+      <w:r>
+        <w:rPr>
+          <w:rFonts w:ascii="Montserrat Light" w:hAnsi="Montserrat Light"/>
+          <w:i/>
+          <w:iCs/>
+          <w:sz w:val="18"/>
+          <w:szCs w:val="18"/>
+        </w:rPr>
+        <w:t>Algorithm</w:t>
+      </w:r>
+      <w:proofErr w:type="spellEnd"/>
+      <w:r>
+        <w:rPr>
+          <w:rFonts w:ascii="Montserrat Light" w:hAnsi="Montserrat Light"/>
+          <w:i/>
+          <w:iCs/>
+          <w:sz w:val="18"/>
+          <w:szCs w:val="18"/>
         </w:rPr>
         <w:t>)</w:t>
       </w:r>
@@ -2164,244 +3442,398 @@
     <w:p>
       <w:pPr>
         <w:rPr>
+          <w:rFonts w:ascii="Montserrat Light" w:hAnsi="Montserrat Light"/>
           <w:i/>
           <w:iCs/>
-          <w:sz w:val="20"/>
-          <w:szCs w:val="20"/>
-        </w:rPr>
-      </w:pPr>
-      <w:r>
-        <w:rPr>
+          <w:sz w:val="18"/>
+          <w:szCs w:val="18"/>
+        </w:rPr>
+      </w:pPr>
+      <w:r>
+        <w:rPr>
+          <w:rFonts w:ascii="Montserrat Light" w:hAnsi="Montserrat Light"/>
           <w:b/>
           <w:bCs/>
-        </w:rPr>
-        <w:t xml:space="preserve">RFC </w:t>
-      </w:r>
-      <w:r>
-        <w:rPr>
+          <w:sz w:val="18"/>
+          <w:szCs w:val="18"/>
+        </w:rPr>
+        <w:t xml:space="preserve">RFC 4226 </w:t>
+      </w:r>
+      <w:r>
+        <w:rPr>
+          <w:rFonts w:ascii="Montserrat Light" w:hAnsi="Montserrat Light"/>
+          <w:i/>
+          <w:iCs/>
+          <w:sz w:val="18"/>
+          <w:szCs w:val="18"/>
+        </w:rPr>
+        <w:t>(</w:t>
+      </w:r>
+      <w:proofErr w:type="gramStart"/>
+      <w:r>
+        <w:rPr>
+          <w:rFonts w:ascii="Montserrat Light" w:hAnsi="Montserrat Light"/>
+          <w:i/>
+          <w:iCs/>
+          <w:sz w:val="18"/>
+          <w:szCs w:val="18"/>
+        </w:rPr>
+        <w:t>HOTP:</w:t>
+      </w:r>
+      <w:proofErr w:type="gramEnd"/>
+      <w:r>
+        <w:rPr>
+          <w:rFonts w:ascii="Montserrat Light" w:hAnsi="Montserrat Light"/>
+          <w:i/>
+          <w:iCs/>
+          <w:sz w:val="18"/>
+          <w:szCs w:val="18"/>
+        </w:rPr>
+        <w:t xml:space="preserve"> An HMAC-</w:t>
+      </w:r>
+      <w:proofErr w:type="spellStart"/>
+      <w:r>
+        <w:rPr>
+          <w:rFonts w:ascii="Montserrat Light" w:hAnsi="Montserrat Light"/>
+          <w:i/>
+          <w:iCs/>
+          <w:sz w:val="18"/>
+          <w:szCs w:val="18"/>
+        </w:rPr>
+        <w:t>Based</w:t>
+      </w:r>
+      <w:proofErr w:type="spellEnd"/>
+      <w:r>
+        <w:rPr>
+          <w:rFonts w:ascii="Montserrat Light" w:hAnsi="Montserrat Light"/>
+          <w:i/>
+          <w:iCs/>
+          <w:sz w:val="18"/>
+          <w:szCs w:val="18"/>
+        </w:rPr>
+        <w:t xml:space="preserve"> One-Time </w:t>
+      </w:r>
+      <w:proofErr w:type="spellStart"/>
+      <w:r>
+        <w:rPr>
+          <w:rFonts w:ascii="Montserrat Light" w:hAnsi="Montserrat Light"/>
+          <w:i/>
+          <w:iCs/>
+          <w:sz w:val="18"/>
+          <w:szCs w:val="18"/>
+        </w:rPr>
+        <w:t>Password</w:t>
+      </w:r>
+      <w:proofErr w:type="spellEnd"/>
+      <w:r>
+        <w:rPr>
+          <w:rFonts w:ascii="Montserrat Light" w:hAnsi="Montserrat Light"/>
+          <w:i/>
+          <w:iCs/>
+          <w:sz w:val="18"/>
+          <w:szCs w:val="18"/>
+        </w:rPr>
+        <w:t xml:space="preserve"> </w:t>
+      </w:r>
+      <w:proofErr w:type="spellStart"/>
+      <w:r>
+        <w:rPr>
+          <w:rFonts w:ascii="Montserrat Light" w:hAnsi="Montserrat Light"/>
+          <w:i/>
+          <w:iCs/>
+          <w:sz w:val="18"/>
+          <w:szCs w:val="18"/>
+        </w:rPr>
+        <w:t>Algorithm</w:t>
+      </w:r>
+      <w:proofErr w:type="spellEnd"/>
+      <w:r>
+        <w:rPr>
+          <w:rFonts w:ascii="Montserrat Light" w:hAnsi="Montserrat Light"/>
+          <w:i/>
+          <w:iCs/>
+          <w:sz w:val="18"/>
+          <w:szCs w:val="18"/>
+        </w:rPr>
+        <w:t>)</w:t>
+      </w:r>
+    </w:p>
+    <w:p>
+      <w:pPr>
+        <w:rPr>
+          <w:rFonts w:ascii="Montserrat Light" w:hAnsi="Montserrat Light"/>
+          <w:i/>
+          <w:iCs/>
+          <w:sz w:val="18"/>
+          <w:szCs w:val="18"/>
+        </w:rPr>
+      </w:pPr>
+      <w:r>
+        <w:rPr>
+          <w:rFonts w:ascii="Montserrat Light" w:hAnsi="Montserrat Light"/>
           <w:b/>
           <w:bCs/>
-        </w:rPr>
-        <w:t>6238</w:t>
-      </w:r>
-      <w:r>
-        <w:t xml:space="preserve"> (</w:t>
-      </w:r>
-      <w:proofErr w:type="gramStart"/>
-      <w:r>
-        <w:rPr>
+          <w:sz w:val="18"/>
+          <w:szCs w:val="18"/>
+        </w:rPr>
+        <w:t>Clerk.com</w:t>
+      </w:r>
+      <w:r>
+        <w:rPr>
+          <w:rFonts w:ascii="Montserrat Light" w:hAnsi="Montserrat Light"/>
           <w:i/>
           <w:iCs/>
-          <w:sz w:val="20"/>
-          <w:szCs w:val="20"/>
-        </w:rPr>
-        <w:t>TOTP:</w:t>
-      </w:r>
-      <w:proofErr w:type="gramEnd"/>
-      <w:r>
-        <w:rPr>
+          <w:sz w:val="18"/>
+          <w:szCs w:val="18"/>
+        </w:rPr>
+        <w:t xml:space="preserve"> (</w:t>
+      </w:r>
+      <w:proofErr w:type="spellStart"/>
+      <w:r>
+        <w:rPr>
+          <w:rFonts w:ascii="Montserrat Light" w:hAnsi="Montserrat Light"/>
           <w:i/>
           <w:iCs/>
-          <w:sz w:val="20"/>
-          <w:szCs w:val="20"/>
-        </w:rPr>
-        <w:t xml:space="preserve"> Time-</w:t>
-      </w:r>
-      <w:proofErr w:type="spellStart"/>
-      <w:r>
-        <w:rPr>
+          <w:sz w:val="18"/>
+          <w:szCs w:val="18"/>
+        </w:rPr>
+        <w:t>Ultimate</w:t>
+      </w:r>
+      <w:proofErr w:type="spellEnd"/>
+      <w:r>
+        <w:rPr>
+          <w:rFonts w:ascii="Montserrat Light" w:hAnsi="Montserrat Light"/>
           <w:i/>
           <w:iCs/>
-          <w:sz w:val="20"/>
-          <w:szCs w:val="20"/>
-        </w:rPr>
-        <w:t>Based</w:t>
-      </w:r>
-      <w:proofErr w:type="spellEnd"/>
-      <w:r>
-        <w:rPr>
+          <w:sz w:val="18"/>
+          <w:szCs w:val="18"/>
+        </w:rPr>
+        <w:t xml:space="preserve"> Guide to Magic Link </w:t>
+      </w:r>
+      <w:proofErr w:type="spellStart"/>
+      <w:r>
+        <w:rPr>
+          <w:rFonts w:ascii="Montserrat Light" w:hAnsi="Montserrat Light"/>
           <w:i/>
           <w:iCs/>
-          <w:sz w:val="20"/>
-          <w:szCs w:val="20"/>
-        </w:rPr>
-        <w:t xml:space="preserve"> One-Time </w:t>
-      </w:r>
-      <w:proofErr w:type="spellStart"/>
-      <w:r>
-        <w:rPr>
+          <w:sz w:val="18"/>
+          <w:szCs w:val="18"/>
+        </w:rPr>
+        <w:t>Authentication</w:t>
+      </w:r>
+      <w:proofErr w:type="spellEnd"/>
+      <w:r>
+        <w:rPr>
+          <w:rFonts w:ascii="Montserrat Light" w:hAnsi="Montserrat Light"/>
           <w:i/>
           <w:iCs/>
-          <w:sz w:val="20"/>
-          <w:szCs w:val="20"/>
-        </w:rPr>
-        <w:t>Password</w:t>
-      </w:r>
-      <w:proofErr w:type="spellEnd"/>
-      <w:r>
-        <w:rPr>
+          <w:sz w:val="18"/>
+          <w:szCs w:val="18"/>
+        </w:rPr>
+        <w:t>)</w:t>
+      </w:r>
+    </w:p>
+    <w:p>
+      <w:pPr>
+        <w:rPr>
+          <w:rFonts w:ascii="Montserrat Light" w:hAnsi="Montserrat Light"/>
           <w:i/>
           <w:iCs/>
-          <w:sz w:val="20"/>
-          <w:szCs w:val="20"/>
+          <w:sz w:val="18"/>
+          <w:szCs w:val="18"/>
+        </w:rPr>
+      </w:pPr>
+      <w:r>
+        <w:rPr>
+          <w:rFonts w:ascii="Montserrat Light" w:hAnsi="Montserrat Light"/>
+          <w:b/>
+          <w:bCs/>
+          <w:sz w:val="18"/>
+          <w:szCs w:val="18"/>
+        </w:rPr>
+        <w:t>O</w:t>
+      </w:r>
+      <w:r>
+        <w:rPr>
+          <w:rFonts w:ascii="Montserrat Light" w:hAnsi="Montserrat Light"/>
+          <w:b/>
+          <w:bCs/>
+          <w:sz w:val="18"/>
+          <w:szCs w:val="18"/>
+        </w:rPr>
+        <w:t>nelogin.com</w:t>
+      </w:r>
+      <w:r>
+        <w:rPr>
+          <w:rFonts w:ascii="Montserrat Light" w:hAnsi="Montserrat Light"/>
+          <w:b/>
+          <w:bCs/>
+          <w:sz w:val="18"/>
+          <w:szCs w:val="18"/>
         </w:rPr>
         <w:t xml:space="preserve"> </w:t>
       </w:r>
-      <w:proofErr w:type="spellStart"/>
-      <w:r>
-        <w:rPr>
+      <w:r>
+        <w:rPr>
+          <w:rFonts w:ascii="Montserrat Light" w:hAnsi="Montserrat Light"/>
           <w:i/>
           <w:iCs/>
-          <w:sz w:val="20"/>
-          <w:szCs w:val="20"/>
-        </w:rPr>
-        <w:t>Algorithm</w:t>
-      </w:r>
-      <w:proofErr w:type="spellEnd"/>
-      <w:r>
-        <w:rPr>
+          <w:sz w:val="18"/>
+          <w:szCs w:val="18"/>
+        </w:rPr>
+        <w:t>(</w:t>
+      </w:r>
+      <w:proofErr w:type="gramStart"/>
+      <w:r>
+        <w:rPr>
+          <w:rFonts w:ascii="Montserrat Light" w:hAnsi="Montserrat Light"/>
           <w:i/>
           <w:iCs/>
-          <w:sz w:val="20"/>
-          <w:szCs w:val="20"/>
-        </w:rPr>
-        <w:t>)</w:t>
-      </w:r>
-    </w:p>
-    <w:p>
-      <w:pPr>
-        <w:rPr>
-          <w:b/>
-          <w:bCs/>
-          <w:sz w:val="20"/>
-          <w:szCs w:val="20"/>
-        </w:rPr>
-      </w:pPr>
-      <w:r>
-        <w:rPr>
-          <w:b/>
-          <w:bCs/>
-          <w:sz w:val="20"/>
-          <w:szCs w:val="20"/>
-        </w:rPr>
-        <w:t xml:space="preserve">RFC </w:t>
-      </w:r>
-      <w:r>
-        <w:rPr>
-          <w:b/>
-          <w:bCs/>
-          <w:sz w:val="20"/>
-          <w:szCs w:val="20"/>
-        </w:rPr>
-        <w:t>4226</w:t>
-      </w:r>
-      <w:r>
-        <w:rPr>
-          <w:b/>
-          <w:bCs/>
-          <w:sz w:val="20"/>
-          <w:szCs w:val="20"/>
-        </w:rPr>
-        <w:t xml:space="preserve"> </w:t>
-      </w:r>
-      <w:r>
-        <w:rPr>
+          <w:sz w:val="18"/>
+          <w:szCs w:val="18"/>
+        </w:rPr>
+        <w:t>HOTP?</w:t>
+      </w:r>
+      <w:proofErr w:type="gramEnd"/>
+      <w:r>
+        <w:rPr>
+          <w:rFonts w:ascii="Montserrat Light" w:hAnsi="Montserrat Light"/>
           <w:i/>
           <w:iCs/>
-          <w:sz w:val="20"/>
-          <w:szCs w:val="20"/>
-        </w:rPr>
-        <w:t>(</w:t>
-      </w:r>
-      <w:proofErr w:type="gramStart"/>
-      <w:r>
-        <w:rPr>
+          <w:sz w:val="18"/>
+          <w:szCs w:val="18"/>
+        </w:rPr>
+        <w:t xml:space="preserve"> </w:t>
+      </w:r>
+      <w:proofErr w:type="spellStart"/>
+      <w:r>
+        <w:rPr>
+          <w:rFonts w:ascii="Montserrat Light" w:hAnsi="Montserrat Light"/>
           <w:i/>
           <w:iCs/>
-          <w:sz w:val="20"/>
-          <w:szCs w:val="20"/>
-        </w:rPr>
-        <w:t>HOTP:</w:t>
-      </w:r>
-      <w:proofErr w:type="gramEnd"/>
-      <w:r>
-        <w:rPr>
+          <w:sz w:val="18"/>
+          <w:szCs w:val="18"/>
+        </w:rPr>
+        <w:t>Understanding</w:t>
+      </w:r>
+      <w:proofErr w:type="spellEnd"/>
+      <w:r>
+        <w:rPr>
+          <w:rFonts w:ascii="Montserrat Light" w:hAnsi="Montserrat Light"/>
           <w:i/>
           <w:iCs/>
-          <w:sz w:val="20"/>
-          <w:szCs w:val="20"/>
-        </w:rPr>
-        <w:t xml:space="preserve"> An HMAC-</w:t>
+          <w:sz w:val="18"/>
+          <w:szCs w:val="18"/>
+        </w:rPr>
+        <w:t xml:space="preserve"> the </w:t>
       </w:r>
       <w:proofErr w:type="spellStart"/>
       <w:r>
         <w:rPr>
+          <w:rFonts w:ascii="Montserrat Light" w:hAnsi="Montserrat Light"/>
           <w:i/>
           <w:iCs/>
-          <w:sz w:val="20"/>
-          <w:szCs w:val="20"/>
-        </w:rPr>
-        <w:t>Based</w:t>
+          <w:sz w:val="18"/>
+          <w:szCs w:val="18"/>
+        </w:rPr>
+        <w:t>different</w:t>
       </w:r>
       <w:proofErr w:type="spellEnd"/>
       <w:r>
         <w:rPr>
+          <w:rFonts w:ascii="Montserrat Light" w:hAnsi="Montserrat Light"/>
           <w:i/>
           <w:iCs/>
-          <w:sz w:val="20"/>
-          <w:szCs w:val="20"/>
-        </w:rPr>
-        <w:t xml:space="preserve"> One-Time </w:t>
+          <w:sz w:val="18"/>
+          <w:szCs w:val="18"/>
+        </w:rPr>
+        <w:t xml:space="preserve"> types of OTP and </w:t>
       </w:r>
       <w:proofErr w:type="spellStart"/>
       <w:r>
         <w:rPr>
+          <w:rFonts w:ascii="Montserrat Light" w:hAnsi="Montserrat Light"/>
           <w:i/>
           <w:iCs/>
-          <w:sz w:val="20"/>
-          <w:szCs w:val="20"/>
-        </w:rPr>
-        <w:t>Password</w:t>
+          <w:sz w:val="18"/>
+          <w:szCs w:val="18"/>
+        </w:rPr>
+        <w:t>where</w:t>
       </w:r>
       <w:proofErr w:type="spellEnd"/>
       <w:r>
         <w:rPr>
+          <w:rFonts w:ascii="Montserrat Light" w:hAnsi="Montserrat Light"/>
           <w:i/>
           <w:iCs/>
-          <w:sz w:val="20"/>
-          <w:szCs w:val="20"/>
-        </w:rPr>
-        <w:t xml:space="preserve"> </w:t>
+          <w:sz w:val="18"/>
+          <w:szCs w:val="18"/>
+        </w:rPr>
+        <w:t xml:space="preserve"> an OTP </w:t>
       </w:r>
       <w:proofErr w:type="spellStart"/>
       <w:r>
         <w:rPr>
+          <w:rFonts w:ascii="Montserrat Light" w:hAnsi="Montserrat Light"/>
           <w:i/>
           <w:iCs/>
-          <w:sz w:val="20"/>
-          <w:szCs w:val="20"/>
-        </w:rPr>
-        <w:t>Algorithm</w:t>
+          <w:sz w:val="18"/>
+          <w:szCs w:val="18"/>
+        </w:rPr>
+        <w:t>generator</w:t>
       </w:r>
       <w:proofErr w:type="spellEnd"/>
       <w:r>
         <w:rPr>
+          <w:rFonts w:ascii="Montserrat Light" w:hAnsi="Montserrat Light"/>
           <w:i/>
           <w:iCs/>
-          <w:sz w:val="20"/>
-          <w:szCs w:val="20"/>
+          <w:sz w:val="18"/>
+          <w:szCs w:val="18"/>
+        </w:rPr>
+        <w:t xml:space="preserve"> </w:t>
+      </w:r>
+      <w:proofErr w:type="spellStart"/>
+      <w:r>
+        <w:rPr>
+          <w:rFonts w:ascii="Montserrat Light" w:hAnsi="Montserrat Light"/>
+          <w:i/>
+          <w:iCs/>
+          <w:sz w:val="18"/>
+          <w:szCs w:val="18"/>
+        </w:rPr>
+        <w:t>fits</w:t>
+      </w:r>
+      <w:proofErr w:type="spellEnd"/>
+      <w:r>
+        <w:rPr>
+          <w:rFonts w:ascii="Montserrat Light" w:hAnsi="Montserrat Light"/>
+          <w:i/>
+          <w:iCs/>
+          <w:sz w:val="18"/>
+          <w:szCs w:val="18"/>
+        </w:rPr>
+        <w:t xml:space="preserve"> in</w:t>
+      </w:r>
+      <w:r>
+        <w:rPr>
+          <w:rFonts w:ascii="Montserrat Light" w:hAnsi="Montserrat Light"/>
+          <w:i/>
+          <w:iCs/>
+          <w:sz w:val="18"/>
+          <w:szCs w:val="18"/>
         </w:rPr>
         <w:t>)</w:t>
       </w:r>
     </w:p>
     <w:p/>
     <w:sectPr>
-      <w:headerReference w:type="even" r:id="rId7"/>
-      <w:headerReference w:type="default" r:id="rId8"/>
-      <w:footerReference w:type="even" r:id="rId9"/>
-      <w:footerReference w:type="default" r:id="rId10"/>
-      <w:headerReference w:type="first" r:id="rId11"/>
-      <w:footerReference w:type="first" r:id="rId12"/>
+      <w:headerReference w:type="even" r:id="rId8"/>
+      <w:headerReference w:type="default" r:id="rId9"/>
+      <w:footerReference w:type="even" r:id="rId10"/>
+      <w:footerReference w:type="default" r:id="rId11"/>
+      <w:headerReference w:type="first" r:id="rId12"/>
+      <w:footerReference w:type="first" r:id="rId13"/>
       <w:pgSz w:w="11906" w:h="16838"/>
       <w:pgMar w:top="1417" w:right="1417" w:bottom="1417" w:left="1417" w:header="850" w:footer="283" w:gutter="0"/>
       <w:pgNumType w:start="0"/>
@@ -2474,7 +3906,7 @@
       <w:tc>
         <w:tcPr>
           <w:tcW w:w="4686" w:type="dxa"/>
-          <w:shd w:val="clear" w:color="auto" w:fill="4472C4" w:themeFill="accent1"/>
+          <w:shd w:val="clear" w:color="auto" w:fill="000000" w:themeFill="text1"/>
           <w:tcMar>
             <w:top w:w="0" w:type="dxa"/>
             <w:bottom w:w="0" w:type="dxa"/>
@@ -2498,7 +3930,7 @@
       <w:tc>
         <w:tcPr>
           <w:tcW w:w="4674" w:type="dxa"/>
-          <w:shd w:val="clear" w:color="auto" w:fill="4472C4" w:themeFill="accent1"/>
+          <w:shd w:val="clear" w:color="auto" w:fill="000000" w:themeFill="text1"/>
           <w:tcMar>
             <w:top w:w="0" w:type="dxa"/>
             <w:bottom w:w="0" w:type="dxa"/>
@@ -2537,6 +3969,7 @@
           <w:dataBinding w:prefixMappings="xmlns:ns0='http://purl.org/dc/elements/1.1/' xmlns:ns1='http://schemas.openxmlformats.org/package/2006/metadata/core-properties' " w:xpath="/ns1:coreProperties[1]/ns0:creator[1]" w:storeItemID="{6C3C8BC8-F283-45AE-878A-BAB7291924A1}"/>
           <w:text/>
         </w:sdtPr>
+        <w:sdtEndPr/>
         <w:sdtContent>
           <w:tc>
             <w:tcPr>
@@ -4252,6 +5685,77 @@
     <w:uiPriority w:val="99"/>
     <w:rsid w:val="00601E80"/>
   </w:style>
+  <w:style w:type="paragraph" w:styleId="En-ttedetabledesmatires">
+    <w:name w:val="TOC Heading"/>
+    <w:basedOn w:val="Titre1"/>
+    <w:next w:val="Normal"/>
+    <w:uiPriority w:val="39"/>
+    <w:unhideWhenUsed/>
+    <w:qFormat/>
+    <w:rsid w:val="00621400"/>
+    <w:pPr>
+      <w:outlineLvl w:val="9"/>
+    </w:pPr>
+    <w:rPr>
+      <w:rFonts w:asciiTheme="majorHAnsi" w:hAnsiTheme="majorHAnsi"/>
+      <w:b w:val="0"/>
+      <w:color w:val="2F5496" w:themeColor="accent1" w:themeShade="BF"/>
+      <w:lang w:eastAsia="fr-FR"/>
+    </w:rPr>
+  </w:style>
+  <w:style w:type="paragraph" w:styleId="TM2">
+    <w:name w:val="toc 2"/>
+    <w:basedOn w:val="Normal"/>
+    <w:next w:val="Normal"/>
+    <w:autoRedefine/>
+    <w:uiPriority w:val="39"/>
+    <w:unhideWhenUsed/>
+    <w:rsid w:val="00621400"/>
+    <w:pPr>
+      <w:spacing w:after="100"/>
+      <w:ind w:left="220"/>
+    </w:pPr>
+  </w:style>
+  <w:style w:type="paragraph" w:styleId="TM3">
+    <w:name w:val="toc 3"/>
+    <w:basedOn w:val="Normal"/>
+    <w:next w:val="Normal"/>
+    <w:autoRedefine/>
+    <w:uiPriority w:val="39"/>
+    <w:unhideWhenUsed/>
+    <w:rsid w:val="00621400"/>
+    <w:pPr>
+      <w:spacing w:after="100"/>
+      <w:ind w:left="440"/>
+    </w:pPr>
+  </w:style>
+  <w:style w:type="character" w:styleId="Lienhypertexte">
+    <w:name w:val="Hyperlink"/>
+    <w:basedOn w:val="Policepardfaut"/>
+    <w:uiPriority w:val="99"/>
+    <w:unhideWhenUsed/>
+    <w:rsid w:val="00621400"/>
+    <w:rPr>
+      <w:color w:val="0563C1" w:themeColor="hyperlink"/>
+      <w:u w:val="single"/>
+    </w:rPr>
+  </w:style>
+  <w:style w:type="paragraph" w:styleId="TM1">
+    <w:name w:val="toc 1"/>
+    <w:basedOn w:val="Normal"/>
+    <w:next w:val="Normal"/>
+    <w:autoRedefine/>
+    <w:uiPriority w:val="39"/>
+    <w:unhideWhenUsed/>
+    <w:rsid w:val="00621400"/>
+    <w:pPr>
+      <w:spacing w:after="100"/>
+    </w:pPr>
+    <w:rPr>
+      <w:rFonts w:eastAsiaTheme="minorEastAsia" w:cs="Times New Roman"/>
+      <w:lang w:eastAsia="fr-FR"/>
+    </w:rPr>
+  </w:style>
 </w:styles>
 </file>
 
@@ -4326,7 +5830,7 @@
     <w:charset w:val="00"/>
     <w:family w:val="swiss"/>
     <w:pitch w:val="variable"/>
-    <w:sig w:usb0="E0002AFF" w:usb1="4000ACFF" w:usb2="00000001" w:usb3="00000000" w:csb0="000001FF" w:csb1="00000000"/>
+    <w:sig w:usb0="E00002FF" w:usb1="4000ACFF" w:usb2="00000001" w:usb3="00000000" w:csb0="0000019F" w:csb1="00000000"/>
   </w:font>
   <w:font w:name="Montserrat Medium">
     <w:panose1 w:val="00000600000000000000"/>
@@ -4347,7 +5851,14 @@
     <w:charset w:val="00"/>
     <w:family w:val="swiss"/>
     <w:pitch w:val="variable"/>
-    <w:sig w:usb0="A0002AEF" w:usb1="4000207B" w:usb2="00000000" w:usb3="00000000" w:csb0="000001FF" w:csb1="00000000"/>
+    <w:sig w:usb0="A00002EF" w:usb1="4000207B" w:usb2="00000000" w:usb3="00000000" w:csb0="0000009F" w:csb1="00000000"/>
+  </w:font>
+  <w:font w:name="Montserrat Light">
+    <w:panose1 w:val="00000400000000000000"/>
+    <w:charset w:val="00"/>
+    <w:family w:val="auto"/>
+    <w:pitch w:val="variable"/>
+    <w:sig w:usb0="20000007" w:usb1="00000001" w:usb2="00000000" w:usb3="00000000" w:csb0="00000193" w:csb1="00000000"/>
   </w:font>
 </w:fonts>
 </file>
@@ -4369,8 +5880,10 @@
   </w:compat>
   <w:rsids>
     <w:rsidRoot w:val="00621E4B"/>
+    <w:rsid w:val="001C687C"/>
     <w:rsid w:val="004E1E3A"/>
     <w:rsid w:val="00621E4B"/>
+    <w:rsid w:val="008C2095"/>
   </w:rsids>
   <m:mathPr>
     <m:mathFont m:val="Cambria Math"/>
@@ -4819,13 +6332,13 @@
     <w:semiHidden/>
     <w:unhideWhenUsed/>
   </w:style>
-  <w:style w:type="paragraph" w:customStyle="1" w:styleId="B9A42AF24048406AB4DB63FBA39B9760">
-    <w:name w:val="B9A42AF24048406AB4DB63FBA39B9760"/>
-    <w:rsid w:val="00621E4B"/>
+  <w:style w:type="paragraph" w:customStyle="1" w:styleId="A013EE1040B2459EA7B11E3B285B0A20">
+    <w:name w:val="A013EE1040B2459EA7B11E3B285B0A20"/>
+    <w:rsid w:val="008C2095"/>
   </w:style>
-  <w:style w:type="paragraph" w:customStyle="1" w:styleId="9BF9495027134783B28D8155A82D4FF9">
-    <w:name w:val="9BF9495027134783B28D8155A82D4FF9"/>
-    <w:rsid w:val="00621E4B"/>
+  <w:style w:type="paragraph" w:customStyle="1" w:styleId="0E2F194A950C413E83F556B239AC4AB4">
+    <w:name w:val="0E2F194A950C413E83F556B239AC4AB4"/>
+    <w:rsid w:val="008C2095"/>
   </w:style>
   <w:style w:type="character" w:customStyle="1" w:styleId="Textedelespacerserv">
     <w:name w:val="Texte de l’espace réservé"/>
@@ -4840,6 +6353,10 @@
   <w:style w:type="paragraph" w:customStyle="1" w:styleId="009D1B48F88F4660A1179CD32E78F6C4">
     <w:name w:val="009D1B48F88F4660A1179CD32E78F6C4"/>
     <w:rsid w:val="00621E4B"/>
+  </w:style>
+  <w:style w:type="paragraph" w:customStyle="1" w:styleId="E656C9AAB9CF43BA822BECC2009C9D01">
+    <w:name w:val="E656C9AAB9CF43BA822BECC2009C9D01"/>
+    <w:rsid w:val="008C2095"/>
   </w:style>
 </w:styles>
 </file>
@@ -5144,4 +6661,36 @@
     </a:ext>
   </a:extLst>
 </a:theme>
+</file>
+
+<file path=word/webextensions/taskpanes.xml><?xml version="1.0" encoding="utf-8"?>
+<wetp:taskpanes xmlns:wetp="http://schemas.microsoft.com/office/webextensions/taskpanes/2010/11">
+  <wetp:taskpane dockstate="right" visibility="0" width="438" row="4">
+    <wetp:webextensionref xmlns:r="http://schemas.openxmlformats.org/officeDocument/2006/relationships" r:id="rId1"/>
+  </wetp:taskpane>
+</wetp:taskpanes>
+</file>
+
+<file path=word/webextensions/webextension1.xml><?xml version="1.0" encoding="utf-8"?>
+<we:webextension xmlns:we="http://schemas.microsoft.com/office/webextensions/webextension/2010/11" id="{01EA6CE5-1A15-4B6F-814E-515BB9F3950E}">
+  <we:reference id="wa104382081" version="1.55.1.0" store="en-US" storeType="OMEX"/>
+  <we:alternateReferences>
+    <we:reference id="WA104382081" version="1.55.1.0" store="" storeType="OMEX"/>
+  </we:alternateReferences>
+  <we:properties/>
+  <we:bindings/>
+  <we:snapshot xmlns:r="http://schemas.openxmlformats.org/officeDocument/2006/relationships"/>
+</we:webextension>
+</file>
+
+<file path=customXml/item1.xml><?xml version="1.0" encoding="utf-8"?>
+<b:Sources xmlns:b="http://schemas.openxmlformats.org/officeDocument/2006/bibliography" xmlns="http://schemas.openxmlformats.org/officeDocument/2006/bibliography" SelectedStyle="\APASixthEditionOfficeOnline.xsl" StyleName="APA" Version="6"/>
+</file>
+
+<file path=customXml/itemProps1.xml><?xml version="1.0" encoding="utf-8"?>
+<ds:datastoreItem xmlns:ds="http://schemas.openxmlformats.org/officeDocument/2006/customXml" ds:itemID="{C732D629-831F-4ECD-AC04-FC79FB8CC108}">
+  <ds:schemaRefs>
+    <ds:schemaRef ds:uri="http://schemas.openxmlformats.org/officeDocument/2006/bibliography"/>
+  </ds:schemaRefs>
+</ds:datastoreItem>
 </file>
</xml_diff>

<commit_message>
ajout des codes pour l'otl
</commit_message>
<xml_diff>
--- a/OTP_OTC_OTL_what_and_when_to_use.docx
+++ b/OTP_OTC_OTL_what_and_when_to_use.docx
@@ -1,7 +1,7 @@
 
 <file path=word/document.xml><?xml version="1.0" encoding="utf-8"?>
 <w:document xmlns:wpc="http://schemas.microsoft.com/office/word/2010/wordprocessingCanvas" xmlns:cx="http://schemas.microsoft.com/office/drawing/2014/chartex" xmlns:cx1="http://schemas.microsoft.com/office/drawing/2015/9/8/chartex" xmlns:cx2="http://schemas.microsoft.com/office/drawing/2015/10/21/chartex" xmlns:cx3="http://schemas.microsoft.com/office/drawing/2016/5/9/chartex" xmlns:cx4="http://schemas.microsoft.com/office/drawing/2016/5/10/chartex" xmlns:cx5="http://schemas.microsoft.com/office/drawing/2016/5/11/chartex" xmlns:cx6="http://schemas.microsoft.com/office/drawing/2016/5/12/chartex" xmlns:cx7="http://schemas.microsoft.com/office/drawing/2016/5/13/chartex" xmlns:cx8="http://schemas.microsoft.com/office/drawing/2016/5/14/chartex" xmlns:mc="http://schemas.openxmlformats.org/markup-compatibility/2006" xmlns:aink="http://schemas.microsoft.com/office/drawing/2016/ink" xmlns:am3d="http://schemas.microsoft.com/office/drawing/2017/model3d" xmlns:o="urn:schemas-microsoft-com:office:office" xmlns:r="http://schemas.openxmlformats.org/officeDocument/2006/relationships" xmlns:m="http://schemas.openxmlformats.org/officeDocument/2006/math" xmlns:v="urn:schemas-microsoft-com:vml" xmlns:wp14="http://schemas.microsoft.com/office/word/2010/wordprocessingDrawing" xmlns:wp="http://schemas.openxmlformats.org/drawingml/2006/wordprocessingDrawing" xmlns:w10="urn:schemas-microsoft-com:office:word" xmlns:w="http://schemas.openxmlformats.org/wordprocessingml/2006/main" xmlns:w14="http://schemas.microsoft.com/office/word/2010/wordml" xmlns:w15="http://schemas.microsoft.com/office/word/2012/wordml" xmlns:w16cex="http://schemas.microsoft.com/office/word/2018/wordml/cex" xmlns:w16cid="http://schemas.microsoft.com/office/word/2016/wordml/cid" xmlns:w16="http://schemas.microsoft.com/office/word/2018/wordml" xmlns:w16sdtdh="http://schemas.microsoft.com/office/word/2020/wordml/sdtdatahash" xmlns:w16se="http://schemas.microsoft.com/office/word/2015/wordml/symex" xmlns:wpg="http://schemas.microsoft.com/office/word/2010/wordprocessingGroup" xmlns:wpi="http://schemas.microsoft.com/office/word/2010/wordprocessingInk" xmlns:wne="http://schemas.microsoft.com/office/word/2006/wordml" xmlns:wps="http://schemas.microsoft.com/office/word/2010/wordprocessingShape" mc:Ignorable="w14 w15 w16se w16cid w16 w16cex w16sdtdh wp14">
-  <w:background w:color="E7E6E6" w:themeColor="background2"/>
+  <w:background w:color="DAEEF3" w:themeColor="accent5" w:themeTint="33"/>
   <w:body>
     <w:sdt>
       <w:sdtPr>
@@ -22,7 +22,7 @@
             <mc:AlternateContent>
               <mc:Choice Requires="wpg">
                 <w:drawing>
-                  <wp:anchor distT="0" distB="0" distL="114300" distR="114300" simplePos="0" relativeHeight="251659264" behindDoc="0" locked="0" layoutInCell="1" allowOverlap="1" wp14:anchorId="6A91B3E6" wp14:editId="677E2C0F">
+                  <wp:anchor distT="0" distB="0" distL="114300" distR="114300" simplePos="0" relativeHeight="251659264" behindDoc="0" locked="0" layoutInCell="1" allowOverlap="1" wp14:anchorId="6A91B3E6" wp14:editId="3EF52ABD">
                     <wp:simplePos x="0" y="0"/>
                     <wp:positionH relativeFrom="page">
                       <wp:align>center</wp:align>
@@ -1691,15 +1691,7 @@
         <w:t>numériques</w:t>
       </w:r>
       <w:r>
-        <w:t xml:space="preserve"> et </w:t>
-      </w:r>
-      <w:proofErr w:type="gramStart"/>
-      <w:r>
-        <w:t>à</w:t>
-      </w:r>
-      <w:proofErr w:type="gramEnd"/>
-      <w:r>
-        <w:t xml:space="preserve"> leurs données, plusieurs méthodes d’accès sécurisé ont vu le jour. A savoir trois principales</w:t>
+        <w:t xml:space="preserve"> et à leurs données, plusieurs méthodes d’accès sécurisé ont vu le jour. A savoir trois principales</w:t>
       </w:r>
       <w:r>
         <w:t> :</w:t>
@@ -1755,7 +1747,37 @@
         <w:jc w:val="both"/>
       </w:pPr>
       <w:r>
-        <w:t>Les cyberattaques comme le phishing, les attaques par force brute et le piratage de comptes représentent des menaces majeures pour la sécurité des utilisateurs. Afin de répondre à ces défis, des mécanismes d’authentification et de vérification robuste ont été développés pour protéger les accès aux plateformes numériques.  Parmi ces mécanismes, les méthodes basées sur la possession (Authentification par possession) telles que l’OTP, l’OTC, et l’OTL se sont imposées comme solutions efficaces.</w:t>
+        <w:t>Les cyberattaques comme le phishing, les attaques par force brute et le piratage de comptes représentent des menaces majeures pour la sécurité des utilisateurs. Afin de répondre à ces défis, des mécanismes d’authentification et de vérification robuste ont été développés pour protéger les accès aux plateformes numériques.  Parmi ces mécanismes, les méthodes basées sur la possession (Authentification par possession) telles que l’</w:t>
+      </w:r>
+      <w:r>
+        <w:rPr>
+          <w:b/>
+          <w:bCs/>
+        </w:rPr>
+        <w:t>OTP</w:t>
+      </w:r>
+      <w:r>
+        <w:t>, l’</w:t>
+      </w:r>
+      <w:r>
+        <w:rPr>
+          <w:b/>
+          <w:bCs/>
+        </w:rPr>
+        <w:t>OTC</w:t>
+      </w:r>
+      <w:r>
+        <w:t>, et l’</w:t>
+      </w:r>
+      <w:r>
+        <w:rPr>
+          <w:b/>
+          <w:bCs/>
+        </w:rPr>
+        <w:t>OTL</w:t>
+      </w:r>
+      <w:r>
+        <w:t xml:space="preserve"> se sont imposées comme solutions efficaces.</w:t>
       </w:r>
     </w:p>
     <w:p>
@@ -1774,7 +1796,10 @@
         <w:jc w:val="both"/>
       </w:pPr>
       <w:r>
-        <w:t>Mais avant tout découvrons ensemble ce q</w:t>
+        <w:t xml:space="preserve">Bien avant d’aborder ces trois mécanismes et leurs spécificités, je vais répondre à la question de savoir </w:t>
+      </w:r>
+      <w:r>
+        <w:t>ce q</w:t>
       </w:r>
       <w:r>
         <w:t>u’est la méthode d’authentification par possession</w:t>
@@ -1841,13 +1866,11 @@
         <w:t>Authentification à</w:t>
       </w:r>
       <w:r>
-        <w:t xml:space="preserve"> deux facteurs (2FA) via SMS ou application d’authentification (google </w:t>
-      </w:r>
-      <w:proofErr w:type="spellStart"/>
-      <w:r>
-        <w:t>auth</w:t>
-      </w:r>
-      <w:proofErr w:type="spellEnd"/>
+        <w:t xml:space="preserve"> deux facteurs (2FA) via SMS ou application d’authentification (google auth</w:t>
+      </w:r>
+      <w:r>
+        <w:t>enticator</w:t>
+      </w:r>
       <w:r>
         <w:t>)</w:t>
       </w:r>
@@ -1861,15 +1884,7 @@
         </w:numPr>
       </w:pPr>
       <w:r>
-        <w:t>Connexion à des systèmes sécurisés avec une clé de sécurité (</w:t>
-      </w:r>
-      <w:proofErr w:type="spellStart"/>
-      <w:r>
-        <w:t>Yubikey</w:t>
-      </w:r>
-      <w:proofErr w:type="spellEnd"/>
-      <w:r>
-        <w:t>)</w:t>
+        <w:t>Connexion à des systèmes sécurisés avec une clé de sécurité (Yubikey)</w:t>
       </w:r>
     </w:p>
     <w:p>
@@ -1908,14 +1923,9 @@
       <w:r>
         <w:t xml:space="preserve">via des canaux sécurisés comme </w:t>
       </w:r>
-      <w:proofErr w:type="gramStart"/>
-      <w:r>
-        <w:t xml:space="preserve">les </w:t>
-      </w:r>
-      <w:r>
-        <w:t xml:space="preserve"> SMS</w:t>
-      </w:r>
-      <w:proofErr w:type="gramEnd"/>
+      <w:r>
+        <w:t>les SMS</w:t>
+      </w:r>
       <w:r>
         <w:t xml:space="preserve"> </w:t>
       </w:r>
@@ -1998,15 +2008,7 @@
         <w:t xml:space="preserve"> en ligne (Banque, Cloud public), après avoir entré vos identifiant et mot de passe principal, </w:t>
       </w:r>
       <w:r>
-        <w:t xml:space="preserve">l’application vous envoie un OTP par SMS, par mail ou via une application d’authentification (comme Google </w:t>
-      </w:r>
-      <w:proofErr w:type="spellStart"/>
-      <w:r>
-        <w:t>Authenticator</w:t>
-      </w:r>
-      <w:proofErr w:type="spellEnd"/>
-      <w:r>
-        <w:t>).</w:t>
+        <w:t>l’application vous envoie un OTP par SMS, par mail ou via une application d’authentification (comme Google Authenticator).</w:t>
       </w:r>
     </w:p>
     <w:p>
@@ -4103,7 +4105,7 @@
             <w:pStyle w:val="Pieddepage"/>
             <w:rPr>
               <w:caps/>
-              <w:color w:val="4472C4" w:themeColor="accent1"/>
+              <w:color w:val="4F81BD" w:themeColor="accent1"/>
               <w:sz w:val="18"/>
               <w:szCs w:val="18"/>
             </w:rPr>
@@ -4119,7 +4121,7 @@
             <w:pStyle w:val="Pieddepage"/>
             <w:rPr>
               <w:caps/>
-              <w:color w:val="4472C4" w:themeColor="accent1"/>
+              <w:color w:val="4F81BD" w:themeColor="accent1"/>
               <w:sz w:val="18"/>
               <w:szCs w:val="18"/>
             </w:rPr>
@@ -4136,7 +4138,7 @@
             <w:jc w:val="right"/>
             <w:rPr>
               <w:caps/>
-              <w:color w:val="4472C4" w:themeColor="accent1"/>
+              <w:color w:val="4F81BD" w:themeColor="accent1"/>
               <w:sz w:val="18"/>
               <w:szCs w:val="18"/>
             </w:rPr>
@@ -5699,7 +5701,7 @@
     <w:rPr>
       <w:rFonts w:asciiTheme="majorHAnsi" w:hAnsiTheme="majorHAnsi"/>
       <w:b w:val="0"/>
-      <w:color w:val="2F5496" w:themeColor="accent1" w:themeShade="BF"/>
+      <w:color w:val="365F91" w:themeColor="accent1" w:themeShade="BF"/>
       <w:lang w:eastAsia="fr-FR"/>
     </w:rPr>
   </w:style>
@@ -5736,7 +5738,7 @@
     <w:unhideWhenUsed/>
     <w:rsid w:val="00621400"/>
     <w:rPr>
-      <w:color w:val="0563C1" w:themeColor="hyperlink"/>
+      <w:color w:val="0000FF" w:themeColor="hyperlink"/>
       <w:u w:val="single"/>
     </w:rPr>
   </w:style>
@@ -5830,7 +5832,7 @@
     <w:charset w:val="00"/>
     <w:family w:val="swiss"/>
     <w:pitch w:val="variable"/>
-    <w:sig w:usb0="E00002FF" w:usb1="4000ACFF" w:usb2="00000001" w:usb3="00000000" w:csb0="0000019F" w:csb1="00000000"/>
+    <w:sig w:usb0="E0002AFF" w:usb1="4000ACFF" w:usb2="00000001" w:usb3="00000000" w:csb0="000001FF" w:csb1="00000000"/>
   </w:font>
   <w:font w:name="Montserrat Medium">
     <w:panose1 w:val="00000600000000000000"/>
@@ -5851,7 +5853,7 @@
     <w:charset w:val="00"/>
     <w:family w:val="swiss"/>
     <w:pitch w:val="variable"/>
-    <w:sig w:usb0="A00002EF" w:usb1="4000207B" w:usb2="00000000" w:usb3="00000000" w:csb0="0000009F" w:csb1="00000000"/>
+    <w:sig w:usb0="A0002AEF" w:usb1="4000207B" w:usb2="00000000" w:usb3="00000000" w:csb0="000001FF" w:csb1="00000000"/>
   </w:font>
   <w:font w:name="Montserrat Light">
     <w:panose1 w:val="00000400000000000000"/>
@@ -5880,7 +5882,7 @@
   </w:compat>
   <w:rsids>
     <w:rsidRoot w:val="00621E4B"/>
-    <w:rsid w:val="001C687C"/>
+    <w:rsid w:val="000B402E"/>
     <w:rsid w:val="004E1E3A"/>
     <w:rsid w:val="00621E4B"/>
     <w:rsid w:val="008C2095"/>
@@ -6371,7 +6373,7 @@
 <file path=word/theme/theme1.xml><?xml version="1.0" encoding="utf-8"?>
 <a:theme xmlns:a="http://schemas.openxmlformats.org/drawingml/2006/main" name="Thème Office">
   <a:themeElements>
-    <a:clrScheme name="Office">
+    <a:clrScheme name="Office 2007-2010">
       <a:dk1>
         <a:sysClr val="windowText" lastClr="000000"/>
       </a:dk1>
@@ -6379,34 +6381,34 @@
         <a:sysClr val="window" lastClr="FFFFFF"/>
       </a:lt1>
       <a:dk2>
-        <a:srgbClr val="44546A"/>
+        <a:srgbClr val="1F497D"/>
       </a:dk2>
       <a:lt2>
-        <a:srgbClr val="E7E6E6"/>
+        <a:srgbClr val="EEECE1"/>
       </a:lt2>
       <a:accent1>
-        <a:srgbClr val="4472C4"/>
+        <a:srgbClr val="4F81BD"/>
       </a:accent1>
       <a:accent2>
-        <a:srgbClr val="ED7D31"/>
+        <a:srgbClr val="C0504D"/>
       </a:accent2>
       <a:accent3>
-        <a:srgbClr val="A5A5A5"/>
+        <a:srgbClr val="9BBB59"/>
       </a:accent3>
       <a:accent4>
-        <a:srgbClr val="FFC000"/>
+        <a:srgbClr val="8064A2"/>
       </a:accent4>
       <a:accent5>
-        <a:srgbClr val="5B9BD5"/>
+        <a:srgbClr val="4BACC6"/>
       </a:accent5>
       <a:accent6>
-        <a:srgbClr val="70AD47"/>
+        <a:srgbClr val="F79646"/>
       </a:accent6>
       <a:hlink>
-        <a:srgbClr val="0563C1"/>
+        <a:srgbClr val="0000FF"/>
       </a:hlink>
       <a:folHlink>
-        <a:srgbClr val="954F72"/>
+        <a:srgbClr val="800080"/>
       </a:folHlink>
     </a:clrScheme>
     <a:fontScheme name="Office">

</xml_diff>

<commit_message>
mis à jour du document pdf et word
</commit_message>
<xml_diff>
--- a/OTP_OTC_OTL_what_and_when_to_use.docx
+++ b/OTP_OTC_OTL_what_and_when_to_use.docx
@@ -14,6 +14,9 @@
       <w:sdtEndPr/>
       <w:sdtContent>
         <w:p>
+          <w:pPr>
+            <w:ind w:firstLine="708"/>
+          </w:pPr>
           <w:r>
             <w:rPr>
               <w:noProof/>
@@ -22,13 +25,13 @@
             <mc:AlternateContent>
               <mc:Choice Requires="wpg">
                 <w:drawing>
-                  <wp:anchor distT="0" distB="0" distL="114300" distR="114300" simplePos="0" relativeHeight="251659264" behindDoc="0" locked="0" layoutInCell="1" allowOverlap="1" wp14:anchorId="6A91B3E6" wp14:editId="3EF52ABD">
+                  <wp:anchor distT="0" distB="0" distL="114300" distR="114300" simplePos="0" relativeHeight="251659264" behindDoc="0" locked="0" layoutInCell="1" allowOverlap="1" wp14:anchorId="6A91B3E6" wp14:editId="630BC89F">
                     <wp:simplePos x="0" y="0"/>
-                    <wp:positionH relativeFrom="page">
+                    <wp:positionH relativeFrom="margin">
                       <wp:align>center</wp:align>
                     </wp:positionH>
                     <wp:positionV relativeFrom="page">
-                      <wp:align>center</wp:align>
+                      <wp:posOffset>511810</wp:posOffset>
                     </wp:positionV>
                     <wp:extent cx="6858000" cy="9144000"/>
                     <wp:effectExtent l="0" t="0" r="0" b="0"/>
@@ -349,7 +352,7 @@
               </mc:Choice>
               <mc:Fallback>
                 <w:pict>
-                  <v:group w14:anchorId="6A91B3E6" id="Groupe 11" o:spid="_x0000_s1026" style="position:absolute;margin-left:0;margin-top:0;width:540pt;height:10in;z-index:251659264;mso-width-percent:882;mso-height-percent:909;mso-position-horizontal:center;mso-position-horizontal-relative:page;mso-position-vertical:center;mso-position-vertical-relative:page;mso-width-percent:882;mso-height-percent:909" coordsize="68580,91440" o:gfxdata="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">
+                  <v:group w14:anchorId="6A91B3E6" id="Groupe 11" o:spid="_x0000_s1026" style="position:absolute;left:0;text-align:left;margin-left:0;margin-top:40.3pt;width:540pt;height:10in;z-index:251659264;mso-width-percent:882;mso-height-percent:909;mso-position-horizontal:center;mso-position-horizontal-relative:margin;mso-position-vertical-relative:page;mso-width-percent:882;mso-height-percent:909" coordsize="68580,91440" o:gfxdata="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">
                     <v:rect id="Rectangle 33" o:spid="_x0000_s1027" style="position:absolute;left:2286;width:66294;height:91440;visibility:visible;mso-wrap-style:square;v-text-anchor:bottom" o:gfxdata="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" filled="f" stroked="f" strokeweight="1pt">
                       <v:textbox inset="36pt,1in,1in,208.8pt">
                         <w:txbxContent>
@@ -528,7 +531,7 @@
                         </w:txbxContent>
                       </v:textbox>
                     </v:shape>
-                    <w10:wrap anchorx="page" anchory="page"/>
+                    <w10:wrap anchorx="margin" anchory="page"/>
                   </v:group>
                 </w:pict>
               </mc:Fallback>
@@ -1204,7 +1207,7 @@
                 <w:noProof/>
                 <w:webHidden/>
               </w:rPr>
-              <w:t>3</w:t>
+              <w:t>4</w:t>
             </w:r>
             <w:r>
               <w:rPr>
@@ -1274,7 +1277,7 @@
                 <w:noProof/>
                 <w:webHidden/>
               </w:rPr>
-              <w:t>3</w:t>
+              <w:t>4</w:t>
             </w:r>
             <w:r>
               <w:rPr>
@@ -1344,7 +1347,7 @@
                 <w:noProof/>
                 <w:webHidden/>
               </w:rPr>
-              <w:t>3</w:t>
+              <w:t>4</w:t>
             </w:r>
             <w:r>
               <w:rPr>
@@ -1554,7 +1557,7 @@
                 <w:noProof/>
                 <w:webHidden/>
               </w:rPr>
-              <w:t>4</w:t>
+              <w:t>5</w:t>
             </w:r>
             <w:r>
               <w:rPr>
@@ -1624,7 +1627,7 @@
                 <w:noProof/>
                 <w:webHidden/>
               </w:rPr>
-              <w:t>5</w:t>
+              <w:t>6</w:t>
             </w:r>
             <w:r>
               <w:rPr>
@@ -1662,6 +1665,11 @@
     <w:p>
       <w:pPr>
         <w:jc w:val="both"/>
+        <w:rPr>
+          <w:rFonts w:ascii="Montserrat Light" w:hAnsi="Montserrat Light"/>
+          <w:sz w:val="24"/>
+          <w:szCs w:val="24"/>
+        </w:rPr>
       </w:pPr>
       <w:bookmarkStart w:id="0" w:name="_Toc188314006"/>
       <w:r>
@@ -1676,24 +1684,59 @@
         <w:br/>
       </w:r>
       <w:r>
+        <w:rPr>
+          <w:rFonts w:ascii="Montserrat Light" w:hAnsi="Montserrat Light"/>
+          <w:sz w:val="24"/>
+          <w:szCs w:val="24"/>
+        </w:rPr>
         <w:t>Face aux défis constants</w:t>
       </w:r>
       <w:r>
+        <w:rPr>
+          <w:rFonts w:ascii="Montserrat Light" w:hAnsi="Montserrat Light"/>
+          <w:sz w:val="24"/>
+          <w:szCs w:val="24"/>
+        </w:rPr>
         <w:t xml:space="preserve"> de garantir aux utilisateurs un accès </w:t>
       </w:r>
       <w:r>
+        <w:rPr>
+          <w:rFonts w:ascii="Montserrat Light" w:hAnsi="Montserrat Light"/>
+          <w:sz w:val="24"/>
+          <w:szCs w:val="24"/>
+        </w:rPr>
         <w:t>sécurisé</w:t>
       </w:r>
       <w:r>
+        <w:rPr>
+          <w:rFonts w:ascii="Montserrat Light" w:hAnsi="Montserrat Light"/>
+          <w:sz w:val="24"/>
+          <w:szCs w:val="24"/>
+        </w:rPr>
         <w:t xml:space="preserve"> aux plateformes </w:t>
       </w:r>
       <w:r>
+        <w:rPr>
+          <w:rFonts w:ascii="Montserrat Light" w:hAnsi="Montserrat Light"/>
+          <w:sz w:val="24"/>
+          <w:szCs w:val="24"/>
+        </w:rPr>
         <w:t>numériques</w:t>
       </w:r>
       <w:r>
+        <w:rPr>
+          <w:rFonts w:ascii="Montserrat Light" w:hAnsi="Montserrat Light"/>
+          <w:sz w:val="24"/>
+          <w:szCs w:val="24"/>
+        </w:rPr>
         <w:t xml:space="preserve"> et à leurs données, plusieurs méthodes d’accès sécurisé ont vu le jour. A savoir trois principales</w:t>
       </w:r>
       <w:r>
+        <w:rPr>
+          <w:rFonts w:ascii="Montserrat Light" w:hAnsi="Montserrat Light"/>
+          <w:sz w:val="24"/>
+          <w:szCs w:val="24"/>
+        </w:rPr>
         <w:t> :</w:t>
       </w:r>
     </w:p>
@@ -1705,8 +1748,18 @@
           <w:numId w:val="1"/>
         </w:numPr>
         <w:jc w:val="both"/>
-      </w:pPr>
-      <w:r>
+        <w:rPr>
+          <w:rFonts w:ascii="Montserrat Light" w:hAnsi="Montserrat Light"/>
+          <w:sz w:val="24"/>
+          <w:szCs w:val="24"/>
+        </w:rPr>
+      </w:pPr>
+      <w:r>
+        <w:rPr>
+          <w:rFonts w:ascii="Montserrat Light" w:hAnsi="Montserrat Light"/>
+          <w:sz w:val="24"/>
+          <w:szCs w:val="24"/>
+        </w:rPr>
         <w:t>L’authentification par connaissance ;</w:t>
       </w:r>
     </w:p>
@@ -1718,8 +1771,18 @@
           <w:numId w:val="1"/>
         </w:numPr>
         <w:jc w:val="both"/>
-      </w:pPr>
-      <w:r>
+        <w:rPr>
+          <w:rFonts w:ascii="Montserrat Light" w:hAnsi="Montserrat Light"/>
+          <w:sz w:val="24"/>
+          <w:szCs w:val="24"/>
+        </w:rPr>
+      </w:pPr>
+      <w:r>
+        <w:rPr>
+          <w:rFonts w:ascii="Montserrat Light" w:hAnsi="Montserrat Light"/>
+          <w:sz w:val="24"/>
+          <w:szCs w:val="24"/>
+        </w:rPr>
         <w:t>L’authentification par possession (celle que nous aborderons brièvement) ;</w:t>
       </w:r>
     </w:p>
@@ -1731,63 +1794,132 @@
           <w:numId w:val="1"/>
         </w:numPr>
         <w:jc w:val="both"/>
-      </w:pPr>
-      <w:r>
+        <w:rPr>
+          <w:rFonts w:ascii="Montserrat Light" w:hAnsi="Montserrat Light"/>
+          <w:sz w:val="24"/>
+          <w:szCs w:val="24"/>
+        </w:rPr>
+      </w:pPr>
+      <w:r>
+        <w:rPr>
+          <w:rFonts w:ascii="Montserrat Light" w:hAnsi="Montserrat Light"/>
+          <w:sz w:val="24"/>
+          <w:szCs w:val="24"/>
+        </w:rPr>
         <w:t xml:space="preserve">Et l’authentification par </w:t>
       </w:r>
       <w:r>
+        <w:rPr>
+          <w:rFonts w:ascii="Montserrat Light" w:hAnsi="Montserrat Light"/>
+          <w:sz w:val="24"/>
+          <w:szCs w:val="24"/>
+        </w:rPr>
         <w:t>inhérence</w:t>
       </w:r>
       <w:r>
+        <w:rPr>
+          <w:rFonts w:ascii="Montserrat Light" w:hAnsi="Montserrat Light"/>
+          <w:sz w:val="24"/>
+          <w:szCs w:val="24"/>
+        </w:rPr>
         <w:t>.</w:t>
       </w:r>
     </w:p>
     <w:p>
       <w:pPr>
         <w:jc w:val="both"/>
-      </w:pPr>
-      <w:r>
+        <w:rPr>
+          <w:rFonts w:ascii="Montserrat Light" w:hAnsi="Montserrat Light"/>
+          <w:sz w:val="24"/>
+          <w:szCs w:val="24"/>
+        </w:rPr>
+      </w:pPr>
+      <w:r>
+        <w:rPr>
+          <w:rFonts w:ascii="Montserrat Light" w:hAnsi="Montserrat Light"/>
+          <w:sz w:val="24"/>
+          <w:szCs w:val="24"/>
+        </w:rPr>
         <w:t>Les cyberattaques comme le phishing, les attaques par force brute et le piratage de comptes représentent des menaces majeures pour la sécurité des utilisateurs. Afin de répondre à ces défis, des mécanismes d’authentification et de vérification robuste ont été développés pour protéger les accès aux plateformes numériques.  Parmi ces mécanismes, les méthodes basées sur la possession (Authentification par possession) telles que l’</w:t>
       </w:r>
       <w:r>
         <w:rPr>
+          <w:rFonts w:ascii="Montserrat Light" w:hAnsi="Montserrat Light"/>
           <w:b/>
           <w:bCs/>
+          <w:sz w:val="24"/>
+          <w:szCs w:val="24"/>
         </w:rPr>
         <w:t>OTP</w:t>
       </w:r>
       <w:r>
+        <w:rPr>
+          <w:rFonts w:ascii="Montserrat Light" w:hAnsi="Montserrat Light"/>
+          <w:sz w:val="24"/>
+          <w:szCs w:val="24"/>
+        </w:rPr>
         <w:t>, l’</w:t>
       </w:r>
       <w:r>
         <w:rPr>
+          <w:rFonts w:ascii="Montserrat Light" w:hAnsi="Montserrat Light"/>
           <w:b/>
           <w:bCs/>
+          <w:sz w:val="24"/>
+          <w:szCs w:val="24"/>
         </w:rPr>
         <w:t>OTC</w:t>
       </w:r>
       <w:r>
+        <w:rPr>
+          <w:rFonts w:ascii="Montserrat Light" w:hAnsi="Montserrat Light"/>
+          <w:sz w:val="24"/>
+          <w:szCs w:val="24"/>
+        </w:rPr>
         <w:t>, et l’</w:t>
       </w:r>
       <w:r>
         <w:rPr>
+          <w:rFonts w:ascii="Montserrat Light" w:hAnsi="Montserrat Light"/>
           <w:b/>
           <w:bCs/>
+          <w:sz w:val="24"/>
+          <w:szCs w:val="24"/>
         </w:rPr>
         <w:t>OTL</w:t>
       </w:r>
       <w:r>
+        <w:rPr>
+          <w:rFonts w:ascii="Montserrat Light" w:hAnsi="Montserrat Light"/>
+          <w:sz w:val="24"/>
+          <w:szCs w:val="24"/>
+        </w:rPr>
         <w:t xml:space="preserve"> se sont imposées comme solutions efficaces.</w:t>
       </w:r>
     </w:p>
     <w:p>
       <w:pPr>
         <w:jc w:val="both"/>
-      </w:pPr>
-      <w:r>
+        <w:rPr>
+          <w:rFonts w:ascii="Montserrat Light" w:hAnsi="Montserrat Light"/>
+          <w:sz w:val="24"/>
+          <w:szCs w:val="24"/>
+        </w:rPr>
+      </w:pPr>
+      <w:r>
+        <w:rPr>
+          <w:rFonts w:ascii="Montserrat Light" w:hAnsi="Montserrat Light"/>
+          <w:sz w:val="24"/>
+          <w:szCs w:val="24"/>
+        </w:rPr>
         <w:t>Bien que ces trois acronymes soient souvent confondus</w:t>
       </w:r>
       <w:r>
+        <w:rPr>
+          <w:rFonts w:ascii="Montserrat Light" w:hAnsi="Montserrat Light"/>
+          <w:sz w:val="24"/>
+          <w:szCs w:val="24"/>
+        </w:rPr>
         <w:t>, ils désignent des mécanismes d’authentification légèrement différents, chacun ayant ses propres caractéristiques et cas d’utilisations.</w:t>
       </w:r>
     </w:p>
@@ -1796,18 +1928,43 @@
         <w:jc w:val="both"/>
       </w:pPr>
       <w:r>
+        <w:rPr>
+          <w:rFonts w:ascii="Montserrat Light" w:hAnsi="Montserrat Light"/>
+          <w:sz w:val="24"/>
+          <w:szCs w:val="24"/>
+        </w:rPr>
         <w:t xml:space="preserve">Bien avant d’aborder ces trois mécanismes et leurs spécificités, je vais répondre à la question de savoir </w:t>
       </w:r>
       <w:r>
+        <w:rPr>
+          <w:rFonts w:ascii="Montserrat Light" w:hAnsi="Montserrat Light"/>
+          <w:sz w:val="24"/>
+          <w:szCs w:val="24"/>
+        </w:rPr>
         <w:t>ce q</w:t>
       </w:r>
       <w:r>
+        <w:rPr>
+          <w:rFonts w:ascii="Montserrat Light" w:hAnsi="Montserrat Light"/>
+          <w:sz w:val="24"/>
+          <w:szCs w:val="24"/>
+        </w:rPr>
         <w:t>u’est la méthode d’authentification par possession</w:t>
       </w:r>
       <w:r>
+        <w:rPr>
+          <w:rFonts w:ascii="Montserrat Light" w:hAnsi="Montserrat Light"/>
+          <w:sz w:val="24"/>
+          <w:szCs w:val="24"/>
+        </w:rPr>
         <w:t>.</w:t>
       </w:r>
       <w:r>
+        <w:rPr>
+          <w:rFonts w:ascii="Montserrat Light" w:hAnsi="Montserrat Light"/>
+          <w:sz w:val="24"/>
+          <w:szCs w:val="24"/>
+        </w:rPr>
         <w:br/>
       </w:r>
       <w:r>
@@ -1823,18 +1980,45 @@
     <w:p>
       <w:pPr>
         <w:jc w:val="both"/>
-      </w:pPr>
-      <w:r>
+        <w:rPr>
+          <w:rFonts w:ascii="Montserrat Light" w:hAnsi="Montserrat Light"/>
+          <w:sz w:val="24"/>
+          <w:szCs w:val="24"/>
+        </w:rPr>
+      </w:pPr>
+      <w:r>
+        <w:rPr>
+          <w:rFonts w:ascii="Montserrat Light" w:hAnsi="Montserrat Light"/>
+          <w:sz w:val="24"/>
+          <w:szCs w:val="24"/>
+        </w:rPr>
         <w:t xml:space="preserve">La méthode d’authentification par possession repose sur l’utilisation d’objet physique ou numérique que seul l’utilisateur </w:t>
       </w:r>
       <w:r>
+        <w:rPr>
+          <w:rFonts w:ascii="Montserrat Light" w:hAnsi="Montserrat Light"/>
+          <w:sz w:val="24"/>
+          <w:szCs w:val="24"/>
+        </w:rPr>
         <w:t>possède</w:t>
       </w:r>
       <w:r>
+        <w:rPr>
+          <w:rFonts w:ascii="Montserrat Light" w:hAnsi="Montserrat Light"/>
+          <w:sz w:val="24"/>
+          <w:szCs w:val="24"/>
+        </w:rPr>
         <w:t>, comme une clé USB sécurisée, un smartphone ou une carte à puce.</w:t>
       </w:r>
     </w:p>
     <w:p>
+      <w:pPr>
+        <w:rPr>
+          <w:rFonts w:ascii="Montserrat Light" w:hAnsi="Montserrat Light"/>
+          <w:sz w:val="24"/>
+          <w:szCs w:val="24"/>
+        </w:rPr>
+      </w:pPr>
       <w:bookmarkStart w:id="1" w:name="_Toc188314007"/>
       <w:r>
         <w:rPr>
@@ -1845,12 +2029,29 @@
       <w:bookmarkEnd w:id="1"/>
       <w:r>
         <w:br/>
+      </w:r>
+      <w:r>
+        <w:rPr>
+          <w:rFonts w:ascii="Montserrat Light" w:hAnsi="Montserrat Light"/>
+          <w:sz w:val="24"/>
+          <w:szCs w:val="24"/>
+        </w:rPr>
         <w:t>Cette méthode peut être utilis</w:t>
       </w:r>
       <w:r>
+        <w:rPr>
+          <w:rFonts w:ascii="Montserrat Light" w:hAnsi="Montserrat Light"/>
+          <w:sz w:val="24"/>
+          <w:szCs w:val="24"/>
+        </w:rPr>
         <w:t>ée</w:t>
       </w:r>
       <w:r>
+        <w:rPr>
+          <w:rFonts w:ascii="Montserrat Light" w:hAnsi="Montserrat Light"/>
+          <w:sz w:val="24"/>
+          <w:szCs w:val="24"/>
+        </w:rPr>
         <w:t xml:space="preserve"> dans les contextes suivants :</w:t>
       </w:r>
     </w:p>
@@ -1861,17 +2062,42 @@
           <w:ilvl w:val="0"/>
           <w:numId w:val="2"/>
         </w:numPr>
-      </w:pPr>
-      <w:r>
+        <w:rPr>
+          <w:rFonts w:ascii="Montserrat Light" w:hAnsi="Montserrat Light"/>
+          <w:sz w:val="24"/>
+          <w:szCs w:val="24"/>
+        </w:rPr>
+      </w:pPr>
+      <w:r>
+        <w:rPr>
+          <w:rFonts w:ascii="Montserrat Light" w:hAnsi="Montserrat Light"/>
+          <w:sz w:val="24"/>
+          <w:szCs w:val="24"/>
+        </w:rPr>
         <w:t>Authentification à</w:t>
       </w:r>
       <w:r>
+        <w:rPr>
+          <w:rFonts w:ascii="Montserrat Light" w:hAnsi="Montserrat Light"/>
+          <w:sz w:val="24"/>
+          <w:szCs w:val="24"/>
+        </w:rPr>
         <w:t xml:space="preserve"> deux facteurs (2FA) via SMS ou application d’authentification (google auth</w:t>
       </w:r>
       <w:r>
+        <w:rPr>
+          <w:rFonts w:ascii="Montserrat Light" w:hAnsi="Montserrat Light"/>
+          <w:sz w:val="24"/>
+          <w:szCs w:val="24"/>
+        </w:rPr>
         <w:t>enticator</w:t>
       </w:r>
       <w:r>
+        <w:rPr>
+          <w:rFonts w:ascii="Montserrat Light" w:hAnsi="Montserrat Light"/>
+          <w:sz w:val="24"/>
+          <w:szCs w:val="24"/>
+        </w:rPr>
         <w:t>)</w:t>
       </w:r>
     </w:p>
@@ -1882,8 +2108,18 @@
           <w:ilvl w:val="0"/>
           <w:numId w:val="2"/>
         </w:numPr>
-      </w:pPr>
-      <w:r>
+        <w:rPr>
+          <w:rFonts w:ascii="Montserrat Light" w:hAnsi="Montserrat Light"/>
+          <w:sz w:val="24"/>
+          <w:szCs w:val="24"/>
+        </w:rPr>
+      </w:pPr>
+      <w:r>
+        <w:rPr>
+          <w:rFonts w:ascii="Montserrat Light" w:hAnsi="Montserrat Light"/>
+          <w:sz w:val="24"/>
+          <w:szCs w:val="24"/>
+        </w:rPr>
         <w:t>Connexion à des systèmes sécurisés avec une clé de sécurité (Yubikey)</w:t>
       </w:r>
     </w:p>
@@ -1894,12 +2130,29 @@
           <w:ilvl w:val="0"/>
           <w:numId w:val="2"/>
         </w:numPr>
-      </w:pPr>
-      <w:r>
+        <w:rPr>
+          <w:rFonts w:ascii="Montserrat Light" w:hAnsi="Montserrat Light"/>
+          <w:sz w:val="24"/>
+          <w:szCs w:val="24"/>
+        </w:rPr>
+      </w:pPr>
+      <w:r>
+        <w:rPr>
+          <w:rFonts w:ascii="Montserrat Light" w:hAnsi="Montserrat Light"/>
+          <w:sz w:val="24"/>
+          <w:szCs w:val="24"/>
+        </w:rPr>
         <w:t>Validation de transactions bancaires via un code OTP.</w:t>
       </w:r>
     </w:p>
     <w:p>
+      <w:pPr>
+        <w:rPr>
+          <w:rFonts w:ascii="Montserrat Light" w:hAnsi="Montserrat Light"/>
+          <w:sz w:val="24"/>
+          <w:szCs w:val="24"/>
+        </w:rPr>
+      </w:pPr>
       <w:bookmarkStart w:id="2" w:name="_Toc188314008"/>
       <w:r>
         <w:rPr>
@@ -1910,39 +2163,111 @@
       <w:bookmarkEnd w:id="2"/>
       <w:r>
         <w:br/>
-        <w:t>L’OTP ou One Time Password est un mot de passe temporaire, valable pour une courte durée (quelques secondes à quelques minutes), et à usage unique, valable pour une seule session ou transaction généré.</w:t>
+      </w:r>
+      <w:r>
+        <w:rPr>
+          <w:rFonts w:ascii="Montserrat Light" w:hAnsi="Montserrat Light"/>
+          <w:sz w:val="24"/>
+          <w:szCs w:val="24"/>
+        </w:rPr>
+        <w:t>L’OTP ou One Time Password est un mot de passe temporaire, valable pour une courte durée (quelques secondes à quelques minutes), et à usage unique, valable pour une seule session ou transaction.</w:t>
       </w:r>
     </w:p>
     <w:p>
       <w:r>
+        <w:rPr>
+          <w:rFonts w:ascii="Montserrat Light" w:hAnsi="Montserrat Light"/>
+          <w:sz w:val="24"/>
+          <w:szCs w:val="24"/>
+        </w:rPr>
         <w:t>Généré automatiquement,</w:t>
       </w:r>
       <w:r>
+        <w:rPr>
+          <w:rFonts w:ascii="Montserrat Light" w:hAnsi="Montserrat Light"/>
+          <w:sz w:val="24"/>
+          <w:szCs w:val="24"/>
+        </w:rPr>
         <w:t xml:space="preserve"> il est généralement </w:t>
       </w:r>
       <w:r>
+        <w:rPr>
+          <w:rFonts w:ascii="Montserrat Light" w:hAnsi="Montserrat Light"/>
+          <w:sz w:val="24"/>
+          <w:szCs w:val="24"/>
+        </w:rPr>
+        <w:t xml:space="preserve">envoyé </w:t>
+      </w:r>
+      <w:r>
+        <w:rPr>
+          <w:rFonts w:ascii="Montserrat Light" w:hAnsi="Montserrat Light"/>
+          <w:sz w:val="24"/>
+          <w:szCs w:val="24"/>
+        </w:rPr>
         <w:t xml:space="preserve">via des canaux sécurisés comme </w:t>
       </w:r>
       <w:r>
+        <w:rPr>
+          <w:rFonts w:ascii="Montserrat Light" w:hAnsi="Montserrat Light"/>
+          <w:sz w:val="24"/>
+          <w:szCs w:val="24"/>
+        </w:rPr>
         <w:t>les SMS</w:t>
       </w:r>
       <w:r>
+        <w:rPr>
+          <w:rFonts w:ascii="Montserrat Light" w:hAnsi="Montserrat Light"/>
+          <w:sz w:val="24"/>
+          <w:szCs w:val="24"/>
+        </w:rPr>
         <w:t xml:space="preserve"> </w:t>
       </w:r>
       <w:r>
+        <w:rPr>
+          <w:rFonts w:ascii="Montserrat Light" w:hAnsi="Montserrat Light"/>
+          <w:sz w:val="24"/>
+          <w:szCs w:val="24"/>
+        </w:rPr>
         <w:t xml:space="preserve">ou </w:t>
       </w:r>
       <w:r>
+        <w:rPr>
+          <w:rFonts w:ascii="Montserrat Light" w:hAnsi="Montserrat Light"/>
+          <w:sz w:val="24"/>
+          <w:szCs w:val="24"/>
+        </w:rPr>
         <w:t>des</w:t>
       </w:r>
       <w:r>
+        <w:rPr>
+          <w:rFonts w:ascii="Montserrat Light" w:hAnsi="Montserrat Light"/>
+          <w:sz w:val="24"/>
+          <w:szCs w:val="24"/>
+        </w:rPr>
         <w:t xml:space="preserve"> application</w:t>
       </w:r>
       <w:r>
+        <w:rPr>
+          <w:rFonts w:ascii="Montserrat Light" w:hAnsi="Montserrat Light"/>
+          <w:sz w:val="24"/>
+          <w:szCs w:val="24"/>
+        </w:rPr>
         <w:t>s</w:t>
       </w:r>
       <w:r>
-        <w:t xml:space="preserve"> d’authentification. </w:t>
+        <w:rPr>
+          <w:rFonts w:ascii="Montserrat Light" w:hAnsi="Montserrat Light"/>
+          <w:sz w:val="24"/>
+          <w:szCs w:val="24"/>
+        </w:rPr>
+        <w:t xml:space="preserve"> d’authentification.</w:t>
+      </w:r>
+      <w:r>
+        <w:rPr>
+          <w:sz w:val="24"/>
+          <w:szCs w:val="24"/>
+        </w:rPr>
+        <w:t xml:space="preserve"> </w:t>
       </w:r>
       <w:r>
         <w:br/>
@@ -1964,15 +2289,29 @@
           <w:ilvl w:val="0"/>
           <w:numId w:val="3"/>
         </w:numPr>
-      </w:pPr>
-      <w:r>
-        <w:rPr>
+        <w:rPr>
+          <w:rFonts w:ascii="Montserrat Light" w:hAnsi="Montserrat Light"/>
+          <w:sz w:val="24"/>
+          <w:szCs w:val="24"/>
+        </w:rPr>
+      </w:pPr>
+      <w:r>
+        <w:rPr>
+          <w:rFonts w:ascii="Montserrat Light" w:hAnsi="Montserrat Light"/>
           <w:b/>
           <w:bCs/>
-        </w:rPr>
+          <w:sz w:val="24"/>
+          <w:szCs w:val="24"/>
+        </w:rPr>
+        <w:lastRenderedPageBreak/>
         <w:t>Connexion à des système sécurisés :</w:t>
       </w:r>
       <w:r>
+        <w:rPr>
+          <w:rFonts w:ascii="Montserrat Light" w:hAnsi="Montserrat Light"/>
+          <w:sz w:val="24"/>
+          <w:szCs w:val="24"/>
+        </w:rPr>
         <w:t xml:space="preserve"> Certaines entreprises utilisent des OTP pour permettre à leurs personnels d’accéder à des systèmes internes.</w:t>
       </w:r>
     </w:p>
@@ -1983,31 +2322,62 @@
           <w:ilvl w:val="0"/>
           <w:numId w:val="3"/>
         </w:numPr>
-      </w:pPr>
-      <w:r>
-        <w:rPr>
+        <w:rPr>
+          <w:rFonts w:ascii="Montserrat Light" w:hAnsi="Montserrat Light"/>
+          <w:sz w:val="24"/>
+          <w:szCs w:val="24"/>
+        </w:rPr>
+      </w:pPr>
+      <w:r>
+        <w:rPr>
+          <w:rFonts w:ascii="Montserrat Light" w:hAnsi="Montserrat Light"/>
           <w:b/>
           <w:bCs/>
+          <w:sz w:val="24"/>
+          <w:szCs w:val="24"/>
         </w:rPr>
         <w:t>Authentification à double facteurs (2FA)</w:t>
       </w:r>
       <w:r>
         <w:rPr>
+          <w:rFonts w:ascii="Montserrat Light" w:hAnsi="Montserrat Light"/>
           <w:b/>
           <w:bCs/>
+          <w:sz w:val="24"/>
+          <w:szCs w:val="24"/>
         </w:rPr>
         <w:t> :</w:t>
       </w:r>
       <w:r>
+        <w:rPr>
+          <w:rFonts w:ascii="Montserrat Light" w:hAnsi="Montserrat Light"/>
+          <w:sz w:val="24"/>
+          <w:szCs w:val="24"/>
+        </w:rPr>
         <w:t xml:space="preserve"> Lors de la connexion à un</w:t>
       </w:r>
       <w:r>
+        <w:rPr>
+          <w:rFonts w:ascii="Montserrat Light" w:hAnsi="Montserrat Light"/>
+          <w:sz w:val="24"/>
+          <w:szCs w:val="24"/>
+        </w:rPr>
         <w:t>e application</w:t>
       </w:r>
       <w:r>
+        <w:rPr>
+          <w:rFonts w:ascii="Montserrat Light" w:hAnsi="Montserrat Light"/>
+          <w:sz w:val="24"/>
+          <w:szCs w:val="24"/>
+        </w:rPr>
         <w:t xml:space="preserve"> en ligne (Banque, Cloud public), après avoir entré vos identifiant et mot de passe principal, </w:t>
       </w:r>
       <w:r>
+        <w:rPr>
+          <w:rFonts w:ascii="Montserrat Light" w:hAnsi="Montserrat Light"/>
+          <w:sz w:val="24"/>
+          <w:szCs w:val="24"/>
+        </w:rPr>
         <w:t>l’application vous envoie un OTP par SMS, par mail ou via une application d’authentification (comme Google Authenticator).</w:t>
       </w:r>
     </w:p>
@@ -2018,16 +2388,28 @@
           <w:ilvl w:val="0"/>
           <w:numId w:val="3"/>
         </w:numPr>
-      </w:pPr>
-      <w:r>
-        <w:rPr>
+        <w:rPr>
+          <w:rFonts w:ascii="Montserrat Light" w:hAnsi="Montserrat Light"/>
+          <w:sz w:val="24"/>
+          <w:szCs w:val="24"/>
+        </w:rPr>
+      </w:pPr>
+      <w:r>
+        <w:rPr>
+          <w:rFonts w:ascii="Montserrat Light" w:hAnsi="Montserrat Light"/>
           <w:b/>
           <w:bCs/>
-        </w:rPr>
-        <w:lastRenderedPageBreak/>
+          <w:sz w:val="24"/>
+          <w:szCs w:val="24"/>
+        </w:rPr>
         <w:t>Validation de transactions :</w:t>
       </w:r>
       <w:r>
+        <w:rPr>
+          <w:rFonts w:ascii="Montserrat Light" w:hAnsi="Montserrat Light"/>
+          <w:sz w:val="24"/>
+          <w:szCs w:val="24"/>
+        </w:rPr>
         <w:t xml:space="preserve"> Après un achat sur un site en ligne avec votre Carte Visa, un OTP peut être envoyé pour confirmer que vous êtes bien à l’origine de la transaction.</w:t>
       </w:r>
     </w:p>
@@ -2054,8 +2436,18 @@
           <w:ilvl w:val="0"/>
           <w:numId w:val="4"/>
         </w:numPr>
-      </w:pPr>
-      <w:r>
+        <w:rPr>
+          <w:rFonts w:ascii="Montserrat Light" w:hAnsi="Montserrat Light"/>
+          <w:sz w:val="24"/>
+          <w:szCs w:val="24"/>
+        </w:rPr>
+      </w:pPr>
+      <w:r>
+        <w:rPr>
+          <w:rFonts w:ascii="Montserrat Light" w:hAnsi="Montserrat Light"/>
+          <w:sz w:val="24"/>
+          <w:szCs w:val="24"/>
+        </w:rPr>
         <w:t xml:space="preserve">Réduit les risques de réutilisation, car le code expire rapidement. </w:t>
       </w:r>
     </w:p>
@@ -2067,11 +2459,19 @@
           <w:numId w:val="4"/>
         </w:numPr>
         <w:rPr>
+          <w:rFonts w:ascii="Montserrat Light" w:hAnsi="Montserrat Light"/>
           <w:b/>
           <w:bCs/>
-        </w:rPr>
-      </w:pPr>
-      <w:r>
+          <w:sz w:val="24"/>
+          <w:szCs w:val="24"/>
+        </w:rPr>
+      </w:pPr>
+      <w:r>
+        <w:rPr>
+          <w:rFonts w:ascii="Montserrat Light" w:hAnsi="Montserrat Light"/>
+          <w:sz w:val="24"/>
+          <w:szCs w:val="24"/>
+        </w:rPr>
         <w:t>En cas de vol de mot de passe, une seconde barrière reste à franchir pour accéder à vos données.</w:t>
       </w:r>
     </w:p>
@@ -2093,19 +2493,37 @@
           <w:numId w:val="5"/>
         </w:numPr>
         <w:rPr>
+          <w:rFonts w:ascii="Montserrat Light" w:hAnsi="Montserrat Light"/>
           <w:b/>
           <w:bCs/>
-        </w:rPr>
-      </w:pPr>
-      <w:r>
+          <w:sz w:val="24"/>
+          <w:szCs w:val="24"/>
+        </w:rPr>
+      </w:pPr>
+      <w:r>
+        <w:rPr>
+          <w:rFonts w:ascii="Montserrat Light" w:hAnsi="Montserrat Light"/>
+          <w:sz w:val="24"/>
+          <w:szCs w:val="24"/>
+        </w:rPr>
         <w:t xml:space="preserve">Dépend de la disponibilité du réseau pour la réception des SMS ou </w:t>
       </w:r>
       <w:proofErr w:type="gramStart"/>
       <w:r>
+        <w:rPr>
+          <w:rFonts w:ascii="Montserrat Light" w:hAnsi="Montserrat Light"/>
+          <w:sz w:val="24"/>
+          <w:szCs w:val="24"/>
+        </w:rPr>
         <w:t>emails</w:t>
       </w:r>
       <w:proofErr w:type="gramEnd"/>
       <w:r>
+        <w:rPr>
+          <w:rFonts w:ascii="Montserrat Light" w:hAnsi="Montserrat Light"/>
+          <w:sz w:val="24"/>
+          <w:szCs w:val="24"/>
+        </w:rPr>
         <w:t>.</w:t>
       </w:r>
     </w:p>
@@ -2117,44 +2535,70 @@
           <w:numId w:val="5"/>
         </w:numPr>
         <w:rPr>
+          <w:rFonts w:ascii="Montserrat Light" w:hAnsi="Montserrat Light"/>
           <w:b/>
           <w:bCs/>
-        </w:rPr>
-      </w:pPr>
-      <w:r>
+          <w:sz w:val="24"/>
+          <w:szCs w:val="24"/>
+        </w:rPr>
+      </w:pPr>
+      <w:r>
+        <w:rPr>
+          <w:rFonts w:ascii="Montserrat Light" w:hAnsi="Montserrat Light"/>
+          <w:sz w:val="24"/>
+          <w:szCs w:val="24"/>
+        </w:rPr>
         <w:t xml:space="preserve">Vulnérable aux attaques telles que le </w:t>
       </w:r>
       <w:r>
         <w:rPr>
+          <w:rFonts w:ascii="Montserrat Light" w:hAnsi="Montserrat Light"/>
           <w:b/>
           <w:bCs/>
+          <w:sz w:val="24"/>
+          <w:szCs w:val="24"/>
         </w:rPr>
         <w:t xml:space="preserve">SIM </w:t>
       </w:r>
       <w:proofErr w:type="spellStart"/>
       <w:r>
         <w:rPr>
+          <w:rFonts w:ascii="Montserrat Light" w:hAnsi="Montserrat Light"/>
           <w:b/>
           <w:bCs/>
+          <w:sz w:val="24"/>
+          <w:szCs w:val="24"/>
         </w:rPr>
         <w:t>swapping</w:t>
       </w:r>
       <w:proofErr w:type="spellEnd"/>
       <w:r>
         <w:rPr>
+          <w:rFonts w:ascii="Montserrat Light" w:hAnsi="Montserrat Light"/>
           <w:b/>
           <w:bCs/>
+          <w:sz w:val="24"/>
+          <w:szCs w:val="24"/>
         </w:rPr>
         <w:t xml:space="preserve">, </w:t>
       </w:r>
       <w:r>
-        <w:t>où</w:t>
-      </w:r>
-      <w:r>
-        <w:t xml:space="preserve"> un attaquant obtient le contrôle de la carte SIM de la victime et intercepte les OTP envoyés par SMS.</w:t>
+        <w:rPr>
+          <w:rFonts w:ascii="Montserrat Light" w:hAnsi="Montserrat Light"/>
+          <w:sz w:val="24"/>
+          <w:szCs w:val="24"/>
+        </w:rPr>
+        <w:t>où un attaquant obtient le contrôle de la carte SIM de la victime et intercepte les OTP envoyés par SMS.</w:t>
       </w:r>
     </w:p>
     <w:p>
+      <w:pPr>
+        <w:rPr>
+          <w:rFonts w:ascii="Montserrat Light" w:hAnsi="Montserrat Light"/>
+          <w:sz w:val="24"/>
+          <w:szCs w:val="24"/>
+        </w:rPr>
+      </w:pPr>
       <w:bookmarkStart w:id="5" w:name="_Toc188314011"/>
       <w:r>
         <w:rPr>
@@ -2165,22 +2609,56 @@
       <w:bookmarkEnd w:id="5"/>
       <w:r>
         <w:br/>
+      </w:r>
+      <w:r>
+        <w:rPr>
+          <w:rFonts w:ascii="Montserrat Light" w:hAnsi="Montserrat Light"/>
+          <w:sz w:val="24"/>
+          <w:szCs w:val="24"/>
+        </w:rPr>
         <w:t xml:space="preserve">L’OTC est un code temporaire à usage unique, plus flexible qu’un OTP, pouvant contenir des lettres et des chiffres. Souvent utilisé pour authentifier des actions spécifiques (comme une connexion ou une transaction). </w:t>
       </w:r>
     </w:p>
     <w:p>
-      <w:r>
+      <w:pPr>
+        <w:rPr>
+          <w:rFonts w:ascii="Montserrat Light" w:hAnsi="Montserrat Light"/>
+          <w:sz w:val="24"/>
+          <w:szCs w:val="24"/>
+        </w:rPr>
+      </w:pPr>
+      <w:r>
+        <w:rPr>
+          <w:rFonts w:ascii="Montserrat Light" w:hAnsi="Montserrat Light"/>
+          <w:sz w:val="24"/>
+          <w:szCs w:val="24"/>
+        </w:rPr>
         <w:t xml:space="preserve">Il peut être envoyé via différents canaux SMS, </w:t>
       </w:r>
       <w:proofErr w:type="gramStart"/>
       <w:r>
+        <w:rPr>
+          <w:rFonts w:ascii="Montserrat Light" w:hAnsi="Montserrat Light"/>
+          <w:sz w:val="24"/>
+          <w:szCs w:val="24"/>
+        </w:rPr>
         <w:t>E</w:t>
       </w:r>
       <w:r>
+        <w:rPr>
+          <w:rFonts w:ascii="Montserrat Light" w:hAnsi="Montserrat Light"/>
+          <w:sz w:val="24"/>
+          <w:szCs w:val="24"/>
+        </w:rPr>
         <w:t>mail</w:t>
       </w:r>
       <w:proofErr w:type="gramEnd"/>
       <w:r>
+        <w:rPr>
+          <w:rFonts w:ascii="Montserrat Light" w:hAnsi="Montserrat Light"/>
+          <w:sz w:val="24"/>
+          <w:szCs w:val="24"/>
+        </w:rPr>
         <w:t>.</w:t>
       </w:r>
     </w:p>
@@ -2207,8 +2685,18 @@
           <w:ilvl w:val="0"/>
           <w:numId w:val="5"/>
         </w:numPr>
-      </w:pPr>
-      <w:r>
+        <w:rPr>
+          <w:rFonts w:ascii="Montserrat Light" w:hAnsi="Montserrat Light"/>
+          <w:sz w:val="24"/>
+          <w:szCs w:val="24"/>
+        </w:rPr>
+      </w:pPr>
+      <w:r>
+        <w:rPr>
+          <w:rFonts w:ascii="Montserrat Light" w:hAnsi="Montserrat Light"/>
+          <w:sz w:val="24"/>
+          <w:szCs w:val="24"/>
+        </w:rPr>
         <w:t>Les OTC sont fréquemment utilisés pour vérifier l’identité ou confirmer une action sensible, souvent lors de la première connexion depuis un nouvel appareil ou pour la récupération de compte.</w:t>
       </w:r>
     </w:p>
@@ -2219,26 +2707,54 @@
           <w:ilvl w:val="0"/>
           <w:numId w:val="5"/>
         </w:numPr>
-      </w:pPr>
-      <w:r>
-        <w:rPr>
+        <w:rPr>
+          <w:rFonts w:ascii="Montserrat Light" w:hAnsi="Montserrat Light"/>
+          <w:sz w:val="24"/>
+          <w:szCs w:val="24"/>
+        </w:rPr>
+      </w:pPr>
+      <w:r>
+        <w:rPr>
+          <w:rFonts w:ascii="Montserrat Light" w:hAnsi="Montserrat Light"/>
           <w:b/>
           <w:bCs/>
+          <w:sz w:val="24"/>
+          <w:szCs w:val="24"/>
         </w:rPr>
         <w:t>Inscription à un service :</w:t>
       </w:r>
       <w:r>
+        <w:rPr>
+          <w:rFonts w:ascii="Montserrat Light" w:hAnsi="Montserrat Light"/>
+          <w:sz w:val="24"/>
+          <w:szCs w:val="24"/>
+        </w:rPr>
         <w:t xml:space="preserve"> Lorsque vous créez un compte sur une plateforme, un OTC peut être envoyé pour vérifier votre adresse </w:t>
       </w:r>
       <w:proofErr w:type="gramStart"/>
       <w:r>
+        <w:rPr>
+          <w:rFonts w:ascii="Montserrat Light" w:hAnsi="Montserrat Light"/>
+          <w:sz w:val="24"/>
+          <w:szCs w:val="24"/>
+        </w:rPr>
         <w:t>e-mail</w:t>
       </w:r>
       <w:proofErr w:type="gramEnd"/>
       <w:r>
+        <w:rPr>
+          <w:rFonts w:ascii="Montserrat Light" w:hAnsi="Montserrat Light"/>
+          <w:sz w:val="24"/>
+          <w:szCs w:val="24"/>
+        </w:rPr>
         <w:t xml:space="preserve"> ou votre numéro de téléphone.</w:t>
       </w:r>
       <w:r>
+        <w:rPr>
+          <w:rFonts w:ascii="Montserrat Light" w:hAnsi="Montserrat Light"/>
+          <w:sz w:val="24"/>
+          <w:szCs w:val="24"/>
+        </w:rPr>
         <w:br/>
         <w:t>Récupération de compte : Si vous oubliez votre mot de passe, un OTC peut être envoyé pour réinitialiser vos informations d’identification.</w:t>
       </w:r>
@@ -2250,15 +2766,28 @@
           <w:ilvl w:val="0"/>
           <w:numId w:val="5"/>
         </w:numPr>
-      </w:pPr>
-      <w:r>
-        <w:rPr>
+        <w:rPr>
+          <w:rFonts w:ascii="Montserrat Light" w:hAnsi="Montserrat Light"/>
+          <w:sz w:val="24"/>
+          <w:szCs w:val="24"/>
+        </w:rPr>
+      </w:pPr>
+      <w:r>
+        <w:rPr>
+          <w:rFonts w:ascii="Montserrat Light" w:hAnsi="Montserrat Light"/>
           <w:b/>
           <w:bCs/>
+          <w:sz w:val="24"/>
+          <w:szCs w:val="24"/>
         </w:rPr>
         <w:t>Validation d’un coupon :</w:t>
       </w:r>
       <w:r>
+        <w:rPr>
+          <w:rFonts w:ascii="Montserrat Light" w:hAnsi="Montserrat Light"/>
+          <w:sz w:val="24"/>
+          <w:szCs w:val="24"/>
+        </w:rPr>
         <w:t xml:space="preserve"> Un OTC peut être utilisé pour activer une offre spéciale ou un coupon de réduction.</w:t>
       </w:r>
     </w:p>
@@ -2285,8 +2814,18 @@
           <w:ilvl w:val="0"/>
           <w:numId w:val="5"/>
         </w:numPr>
-      </w:pPr>
-      <w:r>
+        <w:rPr>
+          <w:rFonts w:ascii="Montserrat Light" w:hAnsi="Montserrat Light"/>
+          <w:sz w:val="24"/>
+          <w:szCs w:val="24"/>
+        </w:rPr>
+      </w:pPr>
+      <w:r>
+        <w:rPr>
+          <w:rFonts w:ascii="Montserrat Light" w:hAnsi="Montserrat Light"/>
+          <w:sz w:val="24"/>
+          <w:szCs w:val="24"/>
+        </w:rPr>
         <w:t>Peut être utilisé dans de multiples scénarios de sécurité (authentification, vérification de l’identité, etc.).</w:t>
       </w:r>
     </w:p>
@@ -2302,6 +2841,7 @@
         <w:rPr>
           <w:b w:val="0"/>
         </w:rPr>
+        <w:lastRenderedPageBreak/>
         <w:t>Inconvénients :</w:t>
       </w:r>
       <w:bookmarkEnd w:id="8"/>
@@ -2313,16 +2853,36 @@
           <w:ilvl w:val="0"/>
           <w:numId w:val="5"/>
         </w:numPr>
-      </w:pPr>
-      <w:r>
+        <w:rPr>
+          <w:rFonts w:ascii="Montserrat Light" w:hAnsi="Montserrat Light"/>
+          <w:sz w:val="24"/>
+          <w:szCs w:val="24"/>
+        </w:rPr>
+      </w:pPr>
+      <w:r>
+        <w:rPr>
+          <w:rFonts w:ascii="Montserrat Light" w:hAnsi="Montserrat Light"/>
+          <w:sz w:val="24"/>
+          <w:szCs w:val="24"/>
+        </w:rPr>
         <w:t xml:space="preserve">Comme l’OTP, il peut être intercepté s’il est envoyé via des canaux non sécurisés (ex : </w:t>
       </w:r>
       <w:proofErr w:type="gramStart"/>
       <w:r>
+        <w:rPr>
+          <w:rFonts w:ascii="Montserrat Light" w:hAnsi="Montserrat Light"/>
+          <w:sz w:val="24"/>
+          <w:szCs w:val="24"/>
+        </w:rPr>
         <w:t>email</w:t>
       </w:r>
       <w:proofErr w:type="gramEnd"/>
       <w:r>
+        <w:rPr>
+          <w:rFonts w:ascii="Montserrat Light" w:hAnsi="Montserrat Light"/>
+          <w:sz w:val="24"/>
+          <w:szCs w:val="24"/>
+        </w:rPr>
         <w:t>)</w:t>
       </w:r>
     </w:p>
@@ -2337,26 +2897,72 @@
       <w:bookmarkEnd w:id="9"/>
     </w:p>
     <w:p>
-      <w:r>
+      <w:pPr>
+        <w:jc w:val="both"/>
+        <w:rPr>
+          <w:rFonts w:ascii="Montserrat Light" w:hAnsi="Montserrat Light"/>
+          <w:sz w:val="24"/>
+          <w:szCs w:val="24"/>
+        </w:rPr>
+      </w:pPr>
+      <w:r>
+        <w:rPr>
+          <w:rFonts w:ascii="Montserrat Light" w:hAnsi="Montserrat Light"/>
+          <w:sz w:val="24"/>
+          <w:szCs w:val="24"/>
+        </w:rPr>
         <w:t>L’OTL est un lien (URL) à usage unique et temporaire, avec une durée de vie généralement plus longue que celle des OTP et OTC.</w:t>
       </w:r>
     </w:p>
     <w:p>
-      <w:r>
+      <w:pPr>
+        <w:jc w:val="both"/>
+        <w:rPr>
+          <w:rFonts w:ascii="Montserrat Light" w:hAnsi="Montserrat Light"/>
+          <w:sz w:val="24"/>
+          <w:szCs w:val="24"/>
+        </w:rPr>
+      </w:pPr>
+      <w:r>
+        <w:rPr>
+          <w:rFonts w:ascii="Montserrat Light" w:hAnsi="Montserrat Light"/>
+          <w:sz w:val="24"/>
+          <w:szCs w:val="24"/>
+        </w:rPr>
         <w:t xml:space="preserve">Il permet à un utilisateur d’accomplir une action </w:t>
       </w:r>
       <w:r>
+        <w:rPr>
+          <w:rFonts w:ascii="Montserrat Light" w:hAnsi="Montserrat Light"/>
+          <w:sz w:val="24"/>
+          <w:szCs w:val="24"/>
+        </w:rPr>
         <w:t xml:space="preserve">spécifique </w:t>
       </w:r>
       <w:r>
+        <w:rPr>
+          <w:rFonts w:ascii="Montserrat Light" w:hAnsi="Montserrat Light"/>
+          <w:sz w:val="24"/>
+          <w:szCs w:val="24"/>
+        </w:rPr>
         <w:t xml:space="preserve">(par exemple, se connecter ou réinitialiser un mot de passe) sans avoir à saisir de code. L’utilisateur reçoit un lien par </w:t>
       </w:r>
       <w:proofErr w:type="gramStart"/>
       <w:r>
+        <w:rPr>
+          <w:rFonts w:ascii="Montserrat Light" w:hAnsi="Montserrat Light"/>
+          <w:sz w:val="24"/>
+          <w:szCs w:val="24"/>
+        </w:rPr>
         <w:t>email</w:t>
       </w:r>
       <w:proofErr w:type="gramEnd"/>
       <w:r>
+        <w:rPr>
+          <w:rFonts w:ascii="Montserrat Light" w:hAnsi="Montserrat Light"/>
+          <w:sz w:val="24"/>
+          <w:szCs w:val="24"/>
+        </w:rPr>
         <w:t xml:space="preserve"> ou SMS qu’il doit simplement cliquer pour être redirigé vers une page sécurisée. Ce lien expire après son utilisation ou après un certain temps.</w:t>
       </w:r>
     </w:p>
@@ -2377,16 +2983,46 @@
           <w:ilvl w:val="0"/>
           <w:numId w:val="5"/>
         </w:numPr>
-      </w:pPr>
-      <w:r>
-        <w:t xml:space="preserve">Réinitialisation de mot de passe : Lorsqu’un utilisateur demande une réinitialisation de son mot de passe, un lien à usage unique est envoyé à son adresse </w:t>
+        <w:rPr>
+          <w:rFonts w:ascii="Montserrat Light" w:hAnsi="Montserrat Light"/>
+          <w:sz w:val="24"/>
+          <w:szCs w:val="24"/>
+        </w:rPr>
+      </w:pPr>
+      <w:r>
+        <w:rPr>
+          <w:rFonts w:ascii="Montserrat Light" w:hAnsi="Montserrat Light"/>
+          <w:b/>
+          <w:bCs/>
+          <w:sz w:val="24"/>
+          <w:szCs w:val="24"/>
+        </w:rPr>
+        <w:t>Réinitialisation de mot de passe :</w:t>
+      </w:r>
+      <w:r>
+        <w:rPr>
+          <w:rFonts w:ascii="Montserrat Light" w:hAnsi="Montserrat Light"/>
+          <w:sz w:val="24"/>
+          <w:szCs w:val="24"/>
+        </w:rPr>
+        <w:t xml:space="preserve"> Lorsqu’un utilisateur demande une réinitialisation de son mot de passe, un lien à usage unique est envoyé à son adresse </w:t>
       </w:r>
       <w:proofErr w:type="gramStart"/>
       <w:r>
+        <w:rPr>
+          <w:rFonts w:ascii="Montserrat Light" w:hAnsi="Montserrat Light"/>
+          <w:sz w:val="24"/>
+          <w:szCs w:val="24"/>
+        </w:rPr>
         <w:t>email</w:t>
       </w:r>
       <w:proofErr w:type="gramEnd"/>
       <w:r>
+        <w:rPr>
+          <w:rFonts w:ascii="Montserrat Light" w:hAnsi="Montserrat Light"/>
+          <w:sz w:val="24"/>
+          <w:szCs w:val="24"/>
+        </w:rPr>
         <w:t>, en cliquant sur ce lien, il peut directement accéder à une page pour créer un nouveau mot de passe.</w:t>
       </w:r>
     </w:p>
@@ -2397,17 +3033,46 @@
           <w:ilvl w:val="0"/>
           <w:numId w:val="5"/>
         </w:numPr>
-      </w:pPr>
-      <w:r>
-        <w:lastRenderedPageBreak/>
-        <w:t xml:space="preserve">Validation d’un compte : Lorsqu’un utilisateur s’inscrit à un service, un OTL peut être envoyé pour confirmer son adresse </w:t>
+        <w:rPr>
+          <w:rFonts w:ascii="Montserrat Light" w:hAnsi="Montserrat Light"/>
+          <w:sz w:val="24"/>
+          <w:szCs w:val="24"/>
+        </w:rPr>
+      </w:pPr>
+      <w:r>
+        <w:rPr>
+          <w:rFonts w:ascii="Montserrat Light" w:hAnsi="Montserrat Light"/>
+          <w:b/>
+          <w:bCs/>
+          <w:sz w:val="24"/>
+          <w:szCs w:val="24"/>
+        </w:rPr>
+        <w:t>Validation d’un compte :</w:t>
+      </w:r>
+      <w:r>
+        <w:rPr>
+          <w:rFonts w:ascii="Montserrat Light" w:hAnsi="Montserrat Light"/>
+          <w:sz w:val="24"/>
+          <w:szCs w:val="24"/>
+        </w:rPr>
+        <w:t xml:space="preserve"> Lorsqu’un utilisateur s’inscrit à un service, un OTL peut être envoyé pour confirmer son adresse </w:t>
       </w:r>
       <w:proofErr w:type="gramStart"/>
       <w:r>
+        <w:rPr>
+          <w:rFonts w:ascii="Montserrat Light" w:hAnsi="Montserrat Light"/>
+          <w:sz w:val="24"/>
+          <w:szCs w:val="24"/>
+        </w:rPr>
         <w:t>e-mail</w:t>
       </w:r>
       <w:proofErr w:type="gramEnd"/>
       <w:r>
+        <w:rPr>
+          <w:rFonts w:ascii="Montserrat Light" w:hAnsi="Montserrat Light"/>
+          <w:sz w:val="24"/>
+          <w:szCs w:val="24"/>
+        </w:rPr>
         <w:t>. Cliquer sur le lien valide son compte.</w:t>
       </w:r>
     </w:p>
@@ -2418,9 +3083,29 @@
           <w:ilvl w:val="0"/>
           <w:numId w:val="5"/>
         </w:numPr>
-      </w:pPr>
-      <w:r>
-        <w:t>Téléchargement de fichiers confidentiels :  un OTL peut être utilisé pour partager un fichier ou une ressource de manière sécurisée, par l’envoie d’un lien à usage unique pour le téléchargement.</w:t>
+        <w:rPr>
+          <w:rFonts w:ascii="Montserrat Light" w:hAnsi="Montserrat Light"/>
+          <w:sz w:val="24"/>
+          <w:szCs w:val="24"/>
+        </w:rPr>
+      </w:pPr>
+      <w:r>
+        <w:rPr>
+          <w:rFonts w:ascii="Montserrat Light" w:hAnsi="Montserrat Light"/>
+          <w:b/>
+          <w:bCs/>
+          <w:sz w:val="24"/>
+          <w:szCs w:val="24"/>
+        </w:rPr>
+        <w:t>Téléchargement de fichiers confidentiels :</w:t>
+      </w:r>
+      <w:r>
+        <w:rPr>
+          <w:rFonts w:ascii="Montserrat Light" w:hAnsi="Montserrat Light"/>
+          <w:sz w:val="24"/>
+          <w:szCs w:val="24"/>
+        </w:rPr>
+        <w:t xml:space="preserve">  un OTL peut être utilisé pour partager un fichier ou une ressource de manière sécurisée, par l’envoie d’un lien à usage unique pour le téléchargement.</w:t>
       </w:r>
     </w:p>
     <w:p>
@@ -2446,8 +3131,18 @@
           <w:ilvl w:val="0"/>
           <w:numId w:val="7"/>
         </w:numPr>
-      </w:pPr>
-      <w:r>
+        <w:rPr>
+          <w:rFonts w:ascii="Montserrat Light" w:hAnsi="Montserrat Light"/>
+          <w:sz w:val="24"/>
+          <w:szCs w:val="24"/>
+        </w:rPr>
+      </w:pPr>
+      <w:r>
+        <w:rPr>
+          <w:rFonts w:ascii="Montserrat Light" w:hAnsi="Montserrat Light"/>
+          <w:sz w:val="24"/>
+          <w:szCs w:val="24"/>
+        </w:rPr>
         <w:t>Très convivial, car l’utilisateur n’a pas besoin de se souvenir d’un mot de passe ou de saisir un code.</w:t>
       </w:r>
     </w:p>
@@ -2458,8 +3153,18 @@
           <w:ilvl w:val="0"/>
           <w:numId w:val="7"/>
         </w:numPr>
-      </w:pPr>
-      <w:r>
+        <w:rPr>
+          <w:rFonts w:ascii="Montserrat Light" w:hAnsi="Montserrat Light"/>
+          <w:sz w:val="24"/>
+          <w:szCs w:val="24"/>
+        </w:rPr>
+      </w:pPr>
+      <w:r>
+        <w:rPr>
+          <w:rFonts w:ascii="Montserrat Light" w:hAnsi="Montserrat Light"/>
+          <w:sz w:val="24"/>
+          <w:szCs w:val="24"/>
+        </w:rPr>
         <w:t>Utile pour des actions rapides (connexion instantanée, réinitialisation)</w:t>
       </w:r>
     </w:p>
@@ -2492,16 +3197,36 @@
           <w:ilvl w:val="0"/>
           <w:numId w:val="6"/>
         </w:numPr>
-      </w:pPr>
-      <w:r>
+        <w:rPr>
+          <w:rFonts w:ascii="Montserrat Light" w:hAnsi="Montserrat Light"/>
+          <w:sz w:val="24"/>
+          <w:szCs w:val="24"/>
+        </w:rPr>
+      </w:pPr>
+      <w:r>
+        <w:rPr>
+          <w:rFonts w:ascii="Montserrat Light" w:hAnsi="Montserrat Light"/>
+          <w:sz w:val="24"/>
+          <w:szCs w:val="24"/>
+        </w:rPr>
         <w:t xml:space="preserve">S’il </w:t>
       </w:r>
       <w:proofErr w:type="gramStart"/>
       <w:r>
+        <w:rPr>
+          <w:rFonts w:ascii="Montserrat Light" w:hAnsi="Montserrat Light"/>
+          <w:sz w:val="24"/>
+          <w:szCs w:val="24"/>
+        </w:rPr>
         <w:t>l’email</w:t>
       </w:r>
       <w:proofErr w:type="gramEnd"/>
       <w:r>
+        <w:rPr>
+          <w:rFonts w:ascii="Montserrat Light" w:hAnsi="Montserrat Light"/>
+          <w:sz w:val="24"/>
+          <w:szCs w:val="24"/>
+        </w:rPr>
         <w:t xml:space="preserve"> de l’utilisateur est compromis, un attaquant pourrait utiliser l’OTL pour accéder au compte</w:t>
       </w:r>
     </w:p>
@@ -2512,19 +3237,39 @@
           <w:ilvl w:val="0"/>
           <w:numId w:val="6"/>
         </w:numPr>
-      </w:pPr>
-      <w:r>
+        <w:rPr>
+          <w:rFonts w:ascii="Montserrat Light" w:hAnsi="Montserrat Light"/>
+          <w:sz w:val="24"/>
+          <w:szCs w:val="24"/>
+        </w:rPr>
+      </w:pPr>
+      <w:r>
+        <w:rPr>
+          <w:rFonts w:ascii="Montserrat Light" w:hAnsi="Montserrat Light"/>
+          <w:sz w:val="24"/>
+          <w:szCs w:val="24"/>
+        </w:rPr>
         <w:t>Moins sécurisé si des mesures comme l’expiration rapide du lien ne sont pas mises en place.</w:t>
       </w:r>
     </w:p>
     <w:p>
       <w:r>
+        <w:rPr>
+          <w:rFonts w:ascii="Montserrat Light" w:hAnsi="Montserrat Light"/>
+          <w:sz w:val="24"/>
+          <w:szCs w:val="24"/>
+        </w:rPr>
         <w:t>Pour finir voici un tableau comparatif de chacune des méthodes :</w:t>
       </w:r>
       <w:r>
         <w:br/>
       </w:r>
     </w:p>
+    <w:p/>
+    <w:p/>
+    <w:p/>
+    <w:p/>
+    <w:p/>
     <w:tbl>
       <w:tblPr>
         <w:tblStyle w:val="Grilledutableau"/>
@@ -2551,19 +3296,18 @@
             <w:pPr>
               <w:jc w:val="center"/>
               <w:rPr>
+                <w:rFonts w:ascii="Montserrat Light" w:hAnsi="Montserrat Light"/>
                 <w:b/>
                 <w:bCs/>
-                <w:sz w:val="20"/>
-                <w:szCs w:val="20"/>
               </w:rPr>
             </w:pPr>
             <w:r>
               <w:rPr>
+                <w:rFonts w:ascii="Montserrat Light" w:hAnsi="Montserrat Light"/>
                 <w:b/>
                 <w:bCs/>
-                <w:sz w:val="20"/>
-                <w:szCs w:val="20"/>
-              </w:rPr>
+              </w:rPr>
+              <w:lastRenderedPageBreak/>
               <w:t>Aspect</w:t>
             </w:r>
           </w:p>
@@ -2578,38 +3322,34 @@
             <w:pPr>
               <w:jc w:val="center"/>
               <w:rPr>
+                <w:rFonts w:ascii="Montserrat Light" w:hAnsi="Montserrat Light"/>
                 <w:b/>
                 <w:bCs/>
-                <w:sz w:val="20"/>
-                <w:szCs w:val="20"/>
               </w:rPr>
             </w:pPr>
             <w:r>
               <w:rPr>
+                <w:rFonts w:ascii="Montserrat Light" w:hAnsi="Montserrat Light"/>
                 <w:b/>
                 <w:bCs/>
-                <w:sz w:val="20"/>
-                <w:szCs w:val="20"/>
               </w:rPr>
               <w:t xml:space="preserve">OTP (One Time </w:t>
             </w:r>
             <w:proofErr w:type="spellStart"/>
             <w:r>
               <w:rPr>
+                <w:rFonts w:ascii="Montserrat Light" w:hAnsi="Montserrat Light"/>
                 <w:b/>
                 <w:bCs/>
-                <w:sz w:val="20"/>
-                <w:szCs w:val="20"/>
               </w:rPr>
               <w:t>Password</w:t>
             </w:r>
             <w:proofErr w:type="spellEnd"/>
             <w:r>
               <w:rPr>
+                <w:rFonts w:ascii="Montserrat Light" w:hAnsi="Montserrat Light"/>
                 <w:b/>
                 <w:bCs/>
-                <w:sz w:val="20"/>
-                <w:szCs w:val="20"/>
               </w:rPr>
               <w:t>)</w:t>
             </w:r>
@@ -2625,18 +3365,16 @@
             <w:pPr>
               <w:jc w:val="center"/>
               <w:rPr>
+                <w:rFonts w:ascii="Montserrat Light" w:hAnsi="Montserrat Light"/>
                 <w:b/>
                 <w:bCs/>
-                <w:sz w:val="20"/>
-                <w:szCs w:val="20"/>
               </w:rPr>
             </w:pPr>
             <w:r>
               <w:rPr>
+                <w:rFonts w:ascii="Montserrat Light" w:hAnsi="Montserrat Light"/>
                 <w:b/>
                 <w:bCs/>
-                <w:sz w:val="20"/>
-                <w:szCs w:val="20"/>
               </w:rPr>
               <w:t>OTC (One Time Code)</w:t>
             </w:r>
@@ -2652,18 +3390,16 @@
             <w:pPr>
               <w:jc w:val="center"/>
               <w:rPr>
+                <w:rFonts w:ascii="Montserrat Light" w:hAnsi="Montserrat Light"/>
                 <w:b/>
                 <w:bCs/>
-                <w:sz w:val="20"/>
-                <w:szCs w:val="20"/>
               </w:rPr>
             </w:pPr>
             <w:r>
               <w:rPr>
+                <w:rFonts w:ascii="Montserrat Light" w:hAnsi="Montserrat Light"/>
                 <w:b/>
                 <w:bCs/>
-                <w:sz w:val="20"/>
-                <w:szCs w:val="20"/>
               </w:rPr>
               <w:t>OTL (One Time Link)</w:t>
             </w:r>
@@ -2681,12 +3417,14 @@
             <w:pPr>
               <w:jc w:val="center"/>
               <w:rPr>
+                <w:rFonts w:ascii="Montserrat Light" w:hAnsi="Montserrat Light"/>
                 <w:b/>
                 <w:bCs/>
               </w:rPr>
             </w:pPr>
             <w:r>
               <w:rPr>
+                <w:rFonts w:ascii="Montserrat Light" w:hAnsi="Montserrat Light"/>
                 <w:b/>
                 <w:bCs/>
               </w:rPr>
@@ -2703,8 +3441,14 @@
             <w:pPr>
               <w:ind w:firstLine="708"/>
               <w:jc w:val="center"/>
+              <w:rPr>
+                <w:rFonts w:ascii="Montserrat Light" w:hAnsi="Montserrat Light"/>
+              </w:rPr>
             </w:pPr>
             <w:r>
+              <w:rPr>
+                <w:rFonts w:ascii="Montserrat Light" w:hAnsi="Montserrat Light"/>
+              </w:rPr>
               <w:t>Code numérique (ex : 123456)</w:t>
             </w:r>
           </w:p>
@@ -2717,8 +3461,14 @@
           <w:p>
             <w:pPr>
               <w:jc w:val="center"/>
+              <w:rPr>
+                <w:rFonts w:ascii="Montserrat Light" w:hAnsi="Montserrat Light"/>
+              </w:rPr>
             </w:pPr>
             <w:r>
+              <w:rPr>
+                <w:rFonts w:ascii="Montserrat Light" w:hAnsi="Montserrat Light"/>
+              </w:rPr>
               <w:t>Code alphanumérique (ex : ABC123)</w:t>
             </w:r>
           </w:p>
@@ -2731,16 +3481,28 @@
           <w:p>
             <w:pPr>
               <w:jc w:val="center"/>
+              <w:rPr>
+                <w:rFonts w:ascii="Montserrat Light" w:hAnsi="Montserrat Light"/>
+              </w:rPr>
             </w:pPr>
             <w:r>
+              <w:rPr>
+                <w:rFonts w:ascii="Montserrat Light" w:hAnsi="Montserrat Light"/>
+              </w:rPr>
               <w:t xml:space="preserve">Lien URL (ex : </w:t>
             </w:r>
             <w:proofErr w:type="spellStart"/>
             <w:r>
+              <w:rPr>
+                <w:rFonts w:ascii="Montserrat Light" w:hAnsi="Montserrat Light"/>
+              </w:rPr>
               <w:t>htt</w:t>
             </w:r>
             <w:proofErr w:type="spellEnd"/>
             <w:r>
+              <w:rPr>
+                <w:rFonts w:ascii="Montserrat Light" w:hAnsi="Montserrat Light"/>
+              </w:rPr>
               <w:t>://…)</w:t>
             </w:r>
           </w:p>
@@ -2757,12 +3519,14 @@
             <w:pPr>
               <w:jc w:val="center"/>
               <w:rPr>
+                <w:rFonts w:ascii="Montserrat Light" w:hAnsi="Montserrat Light"/>
                 <w:b/>
                 <w:bCs/>
               </w:rPr>
             </w:pPr>
             <w:r>
               <w:rPr>
+                <w:rFonts w:ascii="Montserrat Light" w:hAnsi="Montserrat Light"/>
                 <w:b/>
                 <w:bCs/>
               </w:rPr>
@@ -2778,14 +3542,26 @@
           <w:p>
             <w:pPr>
               <w:jc w:val="center"/>
+              <w:rPr>
+                <w:rFonts w:ascii="Montserrat Light" w:hAnsi="Montserrat Light"/>
+              </w:rPr>
             </w:pPr>
             <w:r>
+              <w:rPr>
+                <w:rFonts w:ascii="Montserrat Light" w:hAnsi="Montserrat Light"/>
+              </w:rPr>
               <w:t>Court (</w:t>
             </w:r>
             <w:r>
+              <w:rPr>
+                <w:rFonts w:ascii="Montserrat Light" w:hAnsi="Montserrat Light"/>
+              </w:rPr>
               <w:t>généralement en quelques secondes/minutes</w:t>
             </w:r>
             <w:r>
+              <w:rPr>
+                <w:rFonts w:ascii="Montserrat Light" w:hAnsi="Montserrat Light"/>
+              </w:rPr>
               <w:t>)</w:t>
             </w:r>
           </w:p>
@@ -2798,8 +3574,14 @@
           <w:p>
             <w:pPr>
               <w:jc w:val="center"/>
+              <w:rPr>
+                <w:rFonts w:ascii="Montserrat Light" w:hAnsi="Montserrat Light"/>
+              </w:rPr>
             </w:pPr>
             <w:r>
+              <w:rPr>
+                <w:rFonts w:ascii="Montserrat Light" w:hAnsi="Montserrat Light"/>
+              </w:rPr>
               <w:t>Expire après utilisation ou un certain délai (selon le contexte)</w:t>
             </w:r>
           </w:p>
@@ -2812,8 +3594,14 @@
           <w:p>
             <w:pPr>
               <w:jc w:val="center"/>
+              <w:rPr>
+                <w:rFonts w:ascii="Montserrat Light" w:hAnsi="Montserrat Light"/>
+              </w:rPr>
             </w:pPr>
             <w:r>
+              <w:rPr>
+                <w:rFonts w:ascii="Montserrat Light" w:hAnsi="Montserrat Light"/>
+              </w:rPr>
               <w:t>Expire après utilisation ou un certain délai (selon le contexte)</w:t>
             </w:r>
           </w:p>
@@ -2830,12 +3618,14 @@
             <w:pPr>
               <w:jc w:val="center"/>
               <w:rPr>
+                <w:rFonts w:ascii="Montserrat Light" w:hAnsi="Montserrat Light"/>
                 <w:b/>
                 <w:bCs/>
               </w:rPr>
             </w:pPr>
             <w:r>
               <w:rPr>
+                <w:rFonts w:ascii="Montserrat Light" w:hAnsi="Montserrat Light"/>
                 <w:b/>
                 <w:bCs/>
               </w:rPr>
@@ -2851,8 +3641,14 @@
           <w:p>
             <w:pPr>
               <w:jc w:val="center"/>
+              <w:rPr>
+                <w:rFonts w:ascii="Montserrat Light" w:hAnsi="Montserrat Light"/>
+              </w:rPr>
             </w:pPr>
             <w:r>
+              <w:rPr>
+                <w:rFonts w:ascii="Montserrat Light" w:hAnsi="Montserrat Light"/>
+              </w:rPr>
               <w:t>Authentification, Transactions</w:t>
             </w:r>
           </w:p>
@@ -2865,8 +3661,14 @@
           <w:p>
             <w:pPr>
               <w:jc w:val="center"/>
+              <w:rPr>
+                <w:rFonts w:ascii="Montserrat Light" w:hAnsi="Montserrat Light"/>
+              </w:rPr>
             </w:pPr>
             <w:r>
+              <w:rPr>
+                <w:rFonts w:ascii="Montserrat Light" w:hAnsi="Montserrat Light"/>
+              </w:rPr>
               <w:t>Vérification, récupération</w:t>
             </w:r>
           </w:p>
@@ -2879,8 +3681,14 @@
           <w:p>
             <w:pPr>
               <w:jc w:val="center"/>
+              <w:rPr>
+                <w:rFonts w:ascii="Montserrat Light" w:hAnsi="Montserrat Light"/>
+              </w:rPr>
             </w:pPr>
             <w:r>
+              <w:rPr>
+                <w:rFonts w:ascii="Montserrat Light" w:hAnsi="Montserrat Light"/>
+              </w:rPr>
               <w:t>Confirmation, accès unique</w:t>
             </w:r>
           </w:p>
@@ -2897,12 +3705,14 @@
             <w:pPr>
               <w:jc w:val="center"/>
               <w:rPr>
+                <w:rFonts w:ascii="Montserrat Light" w:hAnsi="Montserrat Light"/>
                 <w:b/>
                 <w:bCs/>
               </w:rPr>
             </w:pPr>
             <w:r>
               <w:rPr>
+                <w:rFonts w:ascii="Montserrat Light" w:hAnsi="Montserrat Light"/>
                 <w:b/>
                 <w:bCs/>
               </w:rPr>
@@ -2918,8 +3728,14 @@
           <w:p>
             <w:pPr>
               <w:jc w:val="center"/>
+              <w:rPr>
+                <w:rFonts w:ascii="Montserrat Light" w:hAnsi="Montserrat Light"/>
+              </w:rPr>
             </w:pPr>
             <w:r>
+              <w:rPr>
+                <w:rFonts w:ascii="Montserrat Light" w:hAnsi="Montserrat Light"/>
+              </w:rPr>
               <w:t>SMS, app d’authentification</w:t>
             </w:r>
           </w:p>
@@ -2932,12 +3748,21 @@
           <w:p>
             <w:pPr>
               <w:jc w:val="center"/>
+              <w:rPr>
+                <w:rFonts w:ascii="Montserrat Light" w:hAnsi="Montserrat Light"/>
+              </w:rPr>
             </w:pPr>
             <w:r>
+              <w:rPr>
+                <w:rFonts w:ascii="Montserrat Light" w:hAnsi="Montserrat Light"/>
+              </w:rPr>
               <w:t xml:space="preserve">SMS, </w:t>
             </w:r>
             <w:proofErr w:type="gramStart"/>
             <w:r>
+              <w:rPr>
+                <w:rFonts w:ascii="Montserrat Light" w:hAnsi="Montserrat Light"/>
+              </w:rPr>
               <w:t>e-mail</w:t>
             </w:r>
             <w:proofErr w:type="gramEnd"/>
@@ -2951,9 +3776,15 @@
           <w:p>
             <w:pPr>
               <w:jc w:val="center"/>
+              <w:rPr>
+                <w:rFonts w:ascii="Montserrat Light" w:hAnsi="Montserrat Light"/>
+              </w:rPr>
             </w:pPr>
             <w:proofErr w:type="gramStart"/>
             <w:r>
+              <w:rPr>
+                <w:rFonts w:ascii="Montserrat Light" w:hAnsi="Montserrat Light"/>
+              </w:rPr>
               <w:t>E-mail</w:t>
             </w:r>
             <w:proofErr w:type="gramEnd"/>
@@ -2971,12 +3802,14 @@
             <w:pPr>
               <w:jc w:val="center"/>
               <w:rPr>
+                <w:rFonts w:ascii="Montserrat Light" w:hAnsi="Montserrat Light"/>
                 <w:b/>
                 <w:bCs/>
               </w:rPr>
             </w:pPr>
             <w:r>
               <w:rPr>
+                <w:rFonts w:ascii="Montserrat Light" w:hAnsi="Montserrat Light"/>
                 <w:b/>
                 <w:bCs/>
               </w:rPr>
@@ -2992,8 +3825,14 @@
           <w:p>
             <w:pPr>
               <w:jc w:val="center"/>
+              <w:rPr>
+                <w:rFonts w:ascii="Montserrat Light" w:hAnsi="Montserrat Light"/>
+              </w:rPr>
             </w:pPr>
             <w:r>
+              <w:rPr>
+                <w:rFonts w:ascii="Montserrat Light" w:hAnsi="Montserrat Light"/>
+              </w:rPr>
               <w:t>Forte (mais dépend du canal utilisé)</w:t>
             </w:r>
           </w:p>
@@ -3006,8 +3845,14 @@
           <w:p>
             <w:pPr>
               <w:jc w:val="center"/>
+              <w:rPr>
+                <w:rFonts w:ascii="Montserrat Light" w:hAnsi="Montserrat Light"/>
+              </w:rPr>
             </w:pPr>
             <w:r>
+              <w:rPr>
+                <w:rFonts w:ascii="Montserrat Light" w:hAnsi="Montserrat Light"/>
+              </w:rPr>
               <w:t>Forte (mais dépend du canal utilisé)</w:t>
             </w:r>
           </w:p>
@@ -3020,16 +3865,28 @@
           <w:p>
             <w:pPr>
               <w:jc w:val="center"/>
+              <w:rPr>
+                <w:rFonts w:ascii="Montserrat Light" w:hAnsi="Montserrat Light"/>
+              </w:rPr>
             </w:pPr>
             <w:r>
+              <w:rPr>
+                <w:rFonts w:ascii="Montserrat Light" w:hAnsi="Montserrat Light"/>
+              </w:rPr>
               <w:t xml:space="preserve">Moyenne (risque si </w:t>
             </w:r>
             <w:proofErr w:type="gramStart"/>
             <w:r>
+              <w:rPr>
+                <w:rFonts w:ascii="Montserrat Light" w:hAnsi="Montserrat Light"/>
+              </w:rPr>
               <w:t>email</w:t>
             </w:r>
             <w:proofErr w:type="gramEnd"/>
             <w:r>
+              <w:rPr>
+                <w:rFonts w:ascii="Montserrat Light" w:hAnsi="Montserrat Light"/>
+              </w:rPr>
               <w:t xml:space="preserve"> compromis)</w:t>
             </w:r>
           </w:p>
@@ -3046,12 +3903,14 @@
             <w:pPr>
               <w:jc w:val="center"/>
               <w:rPr>
+                <w:rFonts w:ascii="Montserrat Light" w:hAnsi="Montserrat Light"/>
                 <w:b/>
                 <w:bCs/>
               </w:rPr>
             </w:pPr>
             <w:r>
               <w:rPr>
+                <w:rFonts w:ascii="Montserrat Light" w:hAnsi="Montserrat Light"/>
                 <w:b/>
                 <w:bCs/>
               </w:rPr>
@@ -3067,14 +3926,26 @@
           <w:p>
             <w:pPr>
               <w:jc w:val="center"/>
+              <w:rPr>
+                <w:rFonts w:ascii="Montserrat Light" w:hAnsi="Montserrat Light"/>
+              </w:rPr>
             </w:pPr>
             <w:r>
+              <w:rPr>
+                <w:rFonts w:ascii="Montserrat Light" w:hAnsi="Montserrat Light"/>
+              </w:rPr>
               <w:t>Modérément</w:t>
             </w:r>
             <w:r>
+              <w:rPr>
+                <w:rFonts w:ascii="Montserrat Light" w:hAnsi="Montserrat Light"/>
+              </w:rPr>
               <w:t xml:space="preserve"> complexe,</w:t>
             </w:r>
             <w:r>
+              <w:rPr>
+                <w:rFonts w:ascii="Montserrat Light" w:hAnsi="Montserrat Light"/>
+              </w:rPr>
               <w:br/>
               <w:t>nécessite une infrastructure pour générer et envoyer des OTP</w:t>
             </w:r>
@@ -3088,16 +3959,28 @@
           <w:p>
             <w:pPr>
               <w:jc w:val="center"/>
+              <w:rPr>
+                <w:rFonts w:ascii="Montserrat Light" w:hAnsi="Montserrat Light"/>
+              </w:rPr>
             </w:pPr>
             <w:r>
+              <w:rPr>
+                <w:rFonts w:ascii="Montserrat Light" w:hAnsi="Montserrat Light"/>
+              </w:rPr>
               <w:t xml:space="preserve">Simple, car il peut être intégré via des solutions existantes comme les API d’authentification par </w:t>
             </w:r>
             <w:proofErr w:type="gramStart"/>
             <w:r>
+              <w:rPr>
+                <w:rFonts w:ascii="Montserrat Light" w:hAnsi="Montserrat Light"/>
+              </w:rPr>
               <w:t>email</w:t>
             </w:r>
             <w:proofErr w:type="gramEnd"/>
             <w:r>
+              <w:rPr>
+                <w:rFonts w:ascii="Montserrat Light" w:hAnsi="Montserrat Light"/>
+              </w:rPr>
               <w:t xml:space="preserve"> ou SMS</w:t>
             </w:r>
           </w:p>
@@ -3110,8 +3993,14 @@
           <w:p>
             <w:pPr>
               <w:jc w:val="center"/>
+              <w:rPr>
+                <w:rFonts w:ascii="Montserrat Light" w:hAnsi="Montserrat Light"/>
+              </w:rPr>
             </w:pPr>
             <w:r>
+              <w:rPr>
+                <w:rFonts w:ascii="Montserrat Light" w:hAnsi="Montserrat Light"/>
+              </w:rPr>
               <w:t>Complexe, car il nécessite la gestion des URLS temporaires et des liens sécurisés</w:t>
             </w:r>
           </w:p>
@@ -3128,12 +4017,14 @@
             <w:pPr>
               <w:jc w:val="center"/>
               <w:rPr>
+                <w:rFonts w:ascii="Montserrat Light" w:hAnsi="Montserrat Light"/>
                 <w:b/>
                 <w:bCs/>
               </w:rPr>
             </w:pPr>
             <w:r>
               <w:rPr>
+                <w:rFonts w:ascii="Montserrat Light" w:hAnsi="Montserrat Light"/>
                 <w:b/>
                 <w:bCs/>
               </w:rPr>
@@ -3149,8 +4040,14 @@
           <w:p>
             <w:pPr>
               <w:jc w:val="center"/>
+              <w:rPr>
+                <w:rFonts w:ascii="Montserrat Light" w:hAnsi="Montserrat Light"/>
+              </w:rPr>
             </w:pPr>
             <w:r>
+              <w:rPr>
+                <w:rFonts w:ascii="Montserrat Light" w:hAnsi="Montserrat Light"/>
+              </w:rPr>
               <w:t>Frais lié à l’envoi de SMS</w:t>
             </w:r>
           </w:p>
@@ -3163,12 +4060,21 @@
           <w:p>
             <w:pPr>
               <w:jc w:val="center"/>
+              <w:rPr>
+                <w:rFonts w:ascii="Montserrat Light" w:hAnsi="Montserrat Light"/>
+              </w:rPr>
             </w:pPr>
             <w:r>
+              <w:rPr>
+                <w:rFonts w:ascii="Montserrat Light" w:hAnsi="Montserrat Light"/>
+              </w:rPr>
               <w:t xml:space="preserve">Moins coûteux, s’il est envoyé par </w:t>
             </w:r>
             <w:proofErr w:type="gramStart"/>
             <w:r>
+              <w:rPr>
+                <w:rFonts w:ascii="Montserrat Light" w:hAnsi="Montserrat Light"/>
+              </w:rPr>
               <w:t>email</w:t>
             </w:r>
             <w:proofErr w:type="gramEnd"/>
@@ -3182,16 +4088,28 @@
           <w:p>
             <w:pPr>
               <w:jc w:val="center"/>
+              <w:rPr>
+                <w:rFonts w:ascii="Montserrat Light" w:hAnsi="Montserrat Light"/>
+              </w:rPr>
             </w:pPr>
             <w:r>
+              <w:rPr>
+                <w:rFonts w:ascii="Montserrat Light" w:hAnsi="Montserrat Light"/>
+              </w:rPr>
               <w:t xml:space="preserve">Faible </w:t>
             </w:r>
             <w:proofErr w:type="spellStart"/>
             <w:r>
+              <w:rPr>
+                <w:rFonts w:ascii="Montserrat Light" w:hAnsi="Montserrat Light"/>
+              </w:rPr>
               <w:t>côut</w:t>
             </w:r>
             <w:proofErr w:type="spellEnd"/>
             <w:r>
+              <w:rPr>
+                <w:rFonts w:ascii="Montserrat Light" w:hAnsi="Montserrat Light"/>
+              </w:rPr>
               <w:t xml:space="preserve"> d’envoi, mais peut nécessiter un stockage sécurisé des liens</w:t>
             </w:r>
           </w:p>
@@ -3213,38 +4131,76 @@
       </w:r>
     </w:p>
     <w:p>
-      <w:r>
+      <w:pPr>
+        <w:rPr>
+          <w:rFonts w:ascii="Montserrat Light" w:hAnsi="Montserrat Light"/>
+          <w:sz w:val="24"/>
+          <w:szCs w:val="24"/>
+        </w:rPr>
+      </w:pPr>
+      <w:r>
+        <w:rPr>
+          <w:rFonts w:ascii="Montserrat Light" w:hAnsi="Montserrat Light"/>
+          <w:sz w:val="24"/>
+          <w:szCs w:val="24"/>
+        </w:rPr>
         <w:t>Les</w:t>
       </w:r>
       <w:r>
+        <w:rPr>
+          <w:rFonts w:ascii="Montserrat Light" w:hAnsi="Montserrat Light"/>
+          <w:sz w:val="24"/>
+          <w:szCs w:val="24"/>
+        </w:rPr>
         <w:t xml:space="preserve"> méthodes d’authentification par possession, telles que l’OTP, l’OTC et l’OTL, jouent un rôle crucial dans la sécurisation des accès aux plateformes numériques. Chacune de ces méthodes </w:t>
       </w:r>
       <w:proofErr w:type="gramStart"/>
       <w:r>
+        <w:rPr>
+          <w:rFonts w:ascii="Montserrat Light" w:hAnsi="Montserrat Light"/>
+          <w:sz w:val="24"/>
+          <w:szCs w:val="24"/>
+        </w:rPr>
         <w:t>a</w:t>
       </w:r>
       <w:proofErr w:type="gramEnd"/>
       <w:r>
+        <w:rPr>
+          <w:rFonts w:ascii="Montserrat Light" w:hAnsi="Montserrat Light"/>
+          <w:sz w:val="24"/>
+          <w:szCs w:val="24"/>
+        </w:rPr>
         <w:t xml:space="preserve"> ses propres caractéristiques et cas d’utilisation, ce qui les rend adaptées à des contextes spécifiques. L’OTP est </w:t>
       </w:r>
       <w:r>
+        <w:rPr>
+          <w:rFonts w:ascii="Montserrat Light" w:hAnsi="Montserrat Light"/>
+          <w:sz w:val="24"/>
+          <w:szCs w:val="24"/>
+        </w:rPr>
         <w:t>idéal</w:t>
       </w:r>
       <w:r>
-        <w:t xml:space="preserve"> pour les authentifications à deux facteurs, l’OTC pour les vérifications ponctuelles, et l’OTL pour les actions nécessitant un clic unique. Le choix de la méthode dépend des besoins de sécurité, de l’expérience utilisateur et des contraintes techniques. Dans un monde où les cybermenaces sont de </w:t>
-      </w:r>
-      <w:r>
-        <w:lastRenderedPageBreak/>
-        <w:t>plus en plus sophistiquées, il essentiel de comprendre et d’utiliser ces outils de manière appropriée pour protéger les données et les systèmes.</w:t>
+        <w:rPr>
+          <w:rFonts w:ascii="Montserrat Light" w:hAnsi="Montserrat Light"/>
+          <w:sz w:val="24"/>
+          <w:szCs w:val="24"/>
+        </w:rPr>
+        <w:t xml:space="preserve"> pour les authentifications à deux facteurs, l’OTC pour les vérifications ponctuelles, et l’OTL pour les actions nécessitant un clic unique. Le choix de la méthode dépend des besoins de sécurité, de l’expérience utilisateur et des contraintes techniques. Dans un monde où les cybermenaces sont de plus en plus sophistiquées, il essentiel de comprendre et d’utiliser ces outils de manière appropriée pour protéger les données et les systèmes.</w:t>
       </w:r>
     </w:p>
     <w:p/>
+    <w:p/>
+    <w:p/>
+    <w:p/>
+    <w:p/>
     <w:p>
       <w:pPr>
         <w:pStyle w:val="Titre2"/>
       </w:pPr>
       <w:bookmarkStart w:id="14" w:name="_Toc188314020"/>
       <w:r>
+        <w:lastRenderedPageBreak/>
         <w:t>Bibliographie :</w:t>
       </w:r>
       <w:bookmarkEnd w:id="14"/>
@@ -3255,8 +4211,8 @@
           <w:rFonts w:ascii="Montserrat Light" w:hAnsi="Montserrat Light"/>
           <w:i/>
           <w:iCs/>
-          <w:sz w:val="18"/>
-          <w:szCs w:val="18"/>
+          <w:sz w:val="20"/>
+          <w:szCs w:val="20"/>
         </w:rPr>
       </w:pPr>
       <w:r>
@@ -3264,8 +4220,8 @@
           <w:rFonts w:ascii="Montserrat Light" w:hAnsi="Montserrat Light"/>
           <w:b/>
           <w:bCs/>
-          <w:sz w:val="18"/>
-          <w:szCs w:val="18"/>
+          <w:sz w:val="20"/>
+          <w:szCs w:val="20"/>
         </w:rPr>
         <w:t>Descope.com</w:t>
       </w:r>
@@ -3274,8 +4230,8 @@
           <w:rFonts w:ascii="Montserrat Light" w:hAnsi="Montserrat Light"/>
           <w:i/>
           <w:iCs/>
-          <w:sz w:val="18"/>
-          <w:szCs w:val="18"/>
+          <w:sz w:val="20"/>
+          <w:szCs w:val="20"/>
         </w:rPr>
         <w:t xml:space="preserve"> (</w:t>
       </w:r>
@@ -3285,8 +4241,8 @@
           <w:rFonts w:ascii="Montserrat Light" w:hAnsi="Montserrat Light"/>
           <w:i/>
           <w:iCs/>
-          <w:sz w:val="18"/>
-          <w:szCs w:val="18"/>
+          <w:sz w:val="20"/>
+          <w:szCs w:val="20"/>
         </w:rPr>
         <w:t>What</w:t>
       </w:r>
@@ -3296,8 +4252,8 @@
           <w:rFonts w:ascii="Montserrat Light" w:hAnsi="Montserrat Light"/>
           <w:i/>
           <w:iCs/>
-          <w:sz w:val="18"/>
-          <w:szCs w:val="18"/>
+          <w:sz w:val="20"/>
+          <w:szCs w:val="20"/>
         </w:rPr>
         <w:t xml:space="preserve"> Are Magic Links and How Do </w:t>
       </w:r>
@@ -3307,8 +4263,8 @@
           <w:rFonts w:ascii="Montserrat Light" w:hAnsi="Montserrat Light"/>
           <w:i/>
           <w:iCs/>
-          <w:sz w:val="18"/>
-          <w:szCs w:val="18"/>
+          <w:sz w:val="20"/>
+          <w:szCs w:val="20"/>
         </w:rPr>
         <w:t>They</w:t>
       </w:r>
@@ -3318,8 +4274,8 @@
           <w:rFonts w:ascii="Montserrat Light" w:hAnsi="Montserrat Light"/>
           <w:i/>
           <w:iCs/>
-          <w:sz w:val="18"/>
-          <w:szCs w:val="18"/>
+          <w:sz w:val="20"/>
+          <w:szCs w:val="20"/>
         </w:rPr>
         <w:t xml:space="preserve"> Work ?)</w:t>
       </w:r>
@@ -3330,8 +4286,8 @@
           <w:rFonts w:ascii="Montserrat Light" w:hAnsi="Montserrat Light"/>
           <w:i/>
           <w:iCs/>
-          <w:sz w:val="18"/>
-          <w:szCs w:val="18"/>
+          <w:sz w:val="20"/>
+          <w:szCs w:val="20"/>
         </w:rPr>
       </w:pPr>
       <w:r>
@@ -3339,16 +4295,16 @@
           <w:rFonts w:ascii="Montserrat Light" w:hAnsi="Montserrat Light"/>
           <w:b/>
           <w:bCs/>
-          <w:sz w:val="18"/>
-          <w:szCs w:val="18"/>
+          <w:sz w:val="20"/>
+          <w:szCs w:val="20"/>
         </w:rPr>
         <w:t>RFC 6238</w:t>
       </w:r>
       <w:r>
         <w:rPr>
           <w:rFonts w:ascii="Montserrat Light" w:hAnsi="Montserrat Light"/>
-          <w:sz w:val="18"/>
-          <w:szCs w:val="18"/>
+          <w:sz w:val="20"/>
+          <w:szCs w:val="20"/>
         </w:rPr>
         <w:t xml:space="preserve"> (</w:t>
       </w:r>
@@ -3358,8 +4314,8 @@
           <w:rFonts w:ascii="Montserrat Light" w:hAnsi="Montserrat Light"/>
           <w:i/>
           <w:iCs/>
-          <w:sz w:val="18"/>
-          <w:szCs w:val="18"/>
+          <w:sz w:val="20"/>
+          <w:szCs w:val="20"/>
         </w:rPr>
         <w:t>TOTP:</w:t>
       </w:r>
@@ -3369,8 +4325,8 @@
           <w:rFonts w:ascii="Montserrat Light" w:hAnsi="Montserrat Light"/>
           <w:i/>
           <w:iCs/>
-          <w:sz w:val="18"/>
-          <w:szCs w:val="18"/>
+          <w:sz w:val="20"/>
+          <w:szCs w:val="20"/>
         </w:rPr>
         <w:t xml:space="preserve"> Time-</w:t>
       </w:r>
@@ -3380,8 +4336,8 @@
           <w:rFonts w:ascii="Montserrat Light" w:hAnsi="Montserrat Light"/>
           <w:i/>
           <w:iCs/>
-          <w:sz w:val="18"/>
-          <w:szCs w:val="18"/>
+          <w:sz w:val="20"/>
+          <w:szCs w:val="20"/>
         </w:rPr>
         <w:t>Based</w:t>
       </w:r>
@@ -3391,8 +4347,8 @@
           <w:rFonts w:ascii="Montserrat Light" w:hAnsi="Montserrat Light"/>
           <w:i/>
           <w:iCs/>
-          <w:sz w:val="18"/>
-          <w:szCs w:val="18"/>
+          <w:sz w:val="20"/>
+          <w:szCs w:val="20"/>
         </w:rPr>
         <w:t xml:space="preserve"> One-Time </w:t>
       </w:r>
@@ -3402,8 +4358,8 @@
           <w:rFonts w:ascii="Montserrat Light" w:hAnsi="Montserrat Light"/>
           <w:i/>
           <w:iCs/>
-          <w:sz w:val="18"/>
-          <w:szCs w:val="18"/>
+          <w:sz w:val="20"/>
+          <w:szCs w:val="20"/>
         </w:rPr>
         <w:t>Password</w:t>
       </w:r>
@@ -3413,8 +4369,8 @@
           <w:rFonts w:ascii="Montserrat Light" w:hAnsi="Montserrat Light"/>
           <w:i/>
           <w:iCs/>
-          <w:sz w:val="18"/>
-          <w:szCs w:val="18"/>
+          <w:sz w:val="20"/>
+          <w:szCs w:val="20"/>
         </w:rPr>
         <w:t xml:space="preserve"> </w:t>
       </w:r>
@@ -3424,8 +4380,8 @@
           <w:rFonts w:ascii="Montserrat Light" w:hAnsi="Montserrat Light"/>
           <w:i/>
           <w:iCs/>
-          <w:sz w:val="18"/>
-          <w:szCs w:val="18"/>
+          <w:sz w:val="20"/>
+          <w:szCs w:val="20"/>
         </w:rPr>
         <w:t>Algorithm</w:t>
       </w:r>
@@ -3435,8 +4391,8 @@
           <w:rFonts w:ascii="Montserrat Light" w:hAnsi="Montserrat Light"/>
           <w:i/>
           <w:iCs/>
-          <w:sz w:val="18"/>
-          <w:szCs w:val="18"/>
+          <w:sz w:val="20"/>
+          <w:szCs w:val="20"/>
         </w:rPr>
         <w:t>)</w:t>
       </w:r>
@@ -3447,8 +4403,8 @@
           <w:rFonts w:ascii="Montserrat Light" w:hAnsi="Montserrat Light"/>
           <w:i/>
           <w:iCs/>
-          <w:sz w:val="18"/>
-          <w:szCs w:val="18"/>
+          <w:sz w:val="20"/>
+          <w:szCs w:val="20"/>
         </w:rPr>
       </w:pPr>
       <w:r>
@@ -3456,8 +4412,8 @@
           <w:rFonts w:ascii="Montserrat Light" w:hAnsi="Montserrat Light"/>
           <w:b/>
           <w:bCs/>
-          <w:sz w:val="18"/>
-          <w:szCs w:val="18"/>
+          <w:sz w:val="20"/>
+          <w:szCs w:val="20"/>
         </w:rPr>
         <w:t xml:space="preserve">RFC 4226 </w:t>
       </w:r>
@@ -3466,8 +4422,8 @@
           <w:rFonts w:ascii="Montserrat Light" w:hAnsi="Montserrat Light"/>
           <w:i/>
           <w:iCs/>
-          <w:sz w:val="18"/>
-          <w:szCs w:val="18"/>
+          <w:sz w:val="20"/>
+          <w:szCs w:val="20"/>
         </w:rPr>
         <w:t>(</w:t>
       </w:r>
@@ -3477,8 +4433,8 @@
           <w:rFonts w:ascii="Montserrat Light" w:hAnsi="Montserrat Light"/>
           <w:i/>
           <w:iCs/>
-          <w:sz w:val="18"/>
-          <w:szCs w:val="18"/>
+          <w:sz w:val="20"/>
+          <w:szCs w:val="20"/>
         </w:rPr>
         <w:t>HOTP:</w:t>
       </w:r>
@@ -3488,8 +4444,8 @@
           <w:rFonts w:ascii="Montserrat Light" w:hAnsi="Montserrat Light"/>
           <w:i/>
           <w:iCs/>
-          <w:sz w:val="18"/>
-          <w:szCs w:val="18"/>
+          <w:sz w:val="20"/>
+          <w:szCs w:val="20"/>
         </w:rPr>
         <w:t xml:space="preserve"> An HMAC-</w:t>
       </w:r>
@@ -3499,8 +4455,8 @@
           <w:rFonts w:ascii="Montserrat Light" w:hAnsi="Montserrat Light"/>
           <w:i/>
           <w:iCs/>
-          <w:sz w:val="18"/>
-          <w:szCs w:val="18"/>
+          <w:sz w:val="20"/>
+          <w:szCs w:val="20"/>
         </w:rPr>
         <w:t>Based</w:t>
       </w:r>
@@ -3510,8 +4466,8 @@
           <w:rFonts w:ascii="Montserrat Light" w:hAnsi="Montserrat Light"/>
           <w:i/>
           <w:iCs/>
-          <w:sz w:val="18"/>
-          <w:szCs w:val="18"/>
+          <w:sz w:val="20"/>
+          <w:szCs w:val="20"/>
         </w:rPr>
         <w:t xml:space="preserve"> One-Time </w:t>
       </w:r>
@@ -3521,8 +4477,8 @@
           <w:rFonts w:ascii="Montserrat Light" w:hAnsi="Montserrat Light"/>
           <w:i/>
           <w:iCs/>
-          <w:sz w:val="18"/>
-          <w:szCs w:val="18"/>
+          <w:sz w:val="20"/>
+          <w:szCs w:val="20"/>
         </w:rPr>
         <w:t>Password</w:t>
       </w:r>
@@ -3532,8 +4488,8 @@
           <w:rFonts w:ascii="Montserrat Light" w:hAnsi="Montserrat Light"/>
           <w:i/>
           <w:iCs/>
-          <w:sz w:val="18"/>
-          <w:szCs w:val="18"/>
+          <w:sz w:val="20"/>
+          <w:szCs w:val="20"/>
         </w:rPr>
         <w:t xml:space="preserve"> </w:t>
       </w:r>
@@ -3543,8 +4499,8 @@
           <w:rFonts w:ascii="Montserrat Light" w:hAnsi="Montserrat Light"/>
           <w:i/>
           <w:iCs/>
-          <w:sz w:val="18"/>
-          <w:szCs w:val="18"/>
+          <w:sz w:val="20"/>
+          <w:szCs w:val="20"/>
         </w:rPr>
         <w:t>Algorithm</w:t>
       </w:r>
@@ -3554,8 +4510,8 @@
           <w:rFonts w:ascii="Montserrat Light" w:hAnsi="Montserrat Light"/>
           <w:i/>
           <w:iCs/>
-          <w:sz w:val="18"/>
-          <w:szCs w:val="18"/>
+          <w:sz w:val="20"/>
+          <w:szCs w:val="20"/>
         </w:rPr>
         <w:t>)</w:t>
       </w:r>
@@ -3566,8 +4522,8 @@
           <w:rFonts w:ascii="Montserrat Light" w:hAnsi="Montserrat Light"/>
           <w:i/>
           <w:iCs/>
-          <w:sz w:val="18"/>
-          <w:szCs w:val="18"/>
+          <w:sz w:val="20"/>
+          <w:szCs w:val="20"/>
         </w:rPr>
       </w:pPr>
       <w:r>
@@ -3575,8 +4531,8 @@
           <w:rFonts w:ascii="Montserrat Light" w:hAnsi="Montserrat Light"/>
           <w:b/>
           <w:bCs/>
-          <w:sz w:val="18"/>
-          <w:szCs w:val="18"/>
+          <w:sz w:val="20"/>
+          <w:szCs w:val="20"/>
         </w:rPr>
         <w:t>Clerk.com</w:t>
       </w:r>
@@ -3585,8 +4541,8 @@
           <w:rFonts w:ascii="Montserrat Light" w:hAnsi="Montserrat Light"/>
           <w:i/>
           <w:iCs/>
-          <w:sz w:val="18"/>
-          <w:szCs w:val="18"/>
+          <w:sz w:val="20"/>
+          <w:szCs w:val="20"/>
         </w:rPr>
         <w:t xml:space="preserve"> (</w:t>
       </w:r>
@@ -3596,8 +4552,8 @@
           <w:rFonts w:ascii="Montserrat Light" w:hAnsi="Montserrat Light"/>
           <w:i/>
           <w:iCs/>
-          <w:sz w:val="18"/>
-          <w:szCs w:val="18"/>
+          <w:sz w:val="20"/>
+          <w:szCs w:val="20"/>
         </w:rPr>
         <w:t>Ultimate</w:t>
       </w:r>
@@ -3607,8 +4563,8 @@
           <w:rFonts w:ascii="Montserrat Light" w:hAnsi="Montserrat Light"/>
           <w:i/>
           <w:iCs/>
-          <w:sz w:val="18"/>
-          <w:szCs w:val="18"/>
+          <w:sz w:val="20"/>
+          <w:szCs w:val="20"/>
         </w:rPr>
         <w:t xml:space="preserve"> Guide to Magic Link </w:t>
       </w:r>
@@ -3618,8 +4574,8 @@
           <w:rFonts w:ascii="Montserrat Light" w:hAnsi="Montserrat Light"/>
           <w:i/>
           <w:iCs/>
-          <w:sz w:val="18"/>
-          <w:szCs w:val="18"/>
+          <w:sz w:val="20"/>
+          <w:szCs w:val="20"/>
         </w:rPr>
         <w:t>Authentication</w:t>
       </w:r>
@@ -3629,8 +4585,8 @@
           <w:rFonts w:ascii="Montserrat Light" w:hAnsi="Montserrat Light"/>
           <w:i/>
           <w:iCs/>
-          <w:sz w:val="18"/>
-          <w:szCs w:val="18"/>
+          <w:sz w:val="20"/>
+          <w:szCs w:val="20"/>
         </w:rPr>
         <w:t>)</w:t>
       </w:r>
@@ -3641,8 +4597,8 @@
           <w:rFonts w:ascii="Montserrat Light" w:hAnsi="Montserrat Light"/>
           <w:i/>
           <w:iCs/>
-          <w:sz w:val="18"/>
-          <w:szCs w:val="18"/>
+          <w:sz w:val="20"/>
+          <w:szCs w:val="20"/>
         </w:rPr>
       </w:pPr>
       <w:r>
@@ -3650,8 +4606,8 @@
           <w:rFonts w:ascii="Montserrat Light" w:hAnsi="Montserrat Light"/>
           <w:b/>
           <w:bCs/>
-          <w:sz w:val="18"/>
-          <w:szCs w:val="18"/>
+          <w:sz w:val="20"/>
+          <w:szCs w:val="20"/>
         </w:rPr>
         <w:t>O</w:t>
       </w:r>
@@ -3660,8 +4616,8 @@
           <w:rFonts w:ascii="Montserrat Light" w:hAnsi="Montserrat Light"/>
           <w:b/>
           <w:bCs/>
-          <w:sz w:val="18"/>
-          <w:szCs w:val="18"/>
+          <w:sz w:val="20"/>
+          <w:szCs w:val="20"/>
         </w:rPr>
         <w:t>nelogin.com</w:t>
       </w:r>
@@ -3670,8 +4626,8 @@
           <w:rFonts w:ascii="Montserrat Light" w:hAnsi="Montserrat Light"/>
           <w:b/>
           <w:bCs/>
-          <w:sz w:val="18"/>
-          <w:szCs w:val="18"/>
+          <w:sz w:val="20"/>
+          <w:szCs w:val="20"/>
         </w:rPr>
         <w:t xml:space="preserve"> </w:t>
       </w:r>
@@ -3680,30 +4636,28 @@
           <w:rFonts w:ascii="Montserrat Light" w:hAnsi="Montserrat Light"/>
           <w:i/>
           <w:iCs/>
-          <w:sz w:val="18"/>
-          <w:szCs w:val="18"/>
+          <w:sz w:val="20"/>
+          <w:szCs w:val="20"/>
         </w:rPr>
         <w:t>(</w:t>
       </w:r>
-      <w:proofErr w:type="gramStart"/>
       <w:r>
         <w:rPr>
           <w:rFonts w:ascii="Montserrat Light" w:hAnsi="Montserrat Light"/>
           <w:i/>
           <w:iCs/>
-          <w:sz w:val="18"/>
-          <w:szCs w:val="18"/>
-        </w:rPr>
-        <w:t>HOTP?</w:t>
-      </w:r>
-      <w:proofErr w:type="gramEnd"/>
+          <w:sz w:val="20"/>
+          <w:szCs w:val="20"/>
+        </w:rPr>
+        <w:t>HOTP ?</w:t>
+      </w:r>
       <w:r>
         <w:rPr>
           <w:rFonts w:ascii="Montserrat Light" w:hAnsi="Montserrat Light"/>
           <w:i/>
           <w:iCs/>
-          <w:sz w:val="18"/>
-          <w:szCs w:val="18"/>
+          <w:sz w:val="20"/>
+          <w:szCs w:val="20"/>
         </w:rPr>
         <w:t xml:space="preserve"> </w:t>
       </w:r>
@@ -3713,8 +4667,8 @@
           <w:rFonts w:ascii="Montserrat Light" w:hAnsi="Montserrat Light"/>
           <w:i/>
           <w:iCs/>
-          <w:sz w:val="18"/>
-          <w:szCs w:val="18"/>
+          <w:sz w:val="20"/>
+          <w:szCs w:val="20"/>
         </w:rPr>
         <w:t>Understanding</w:t>
       </w:r>
@@ -3724,8 +4678,8 @@
           <w:rFonts w:ascii="Montserrat Light" w:hAnsi="Montserrat Light"/>
           <w:i/>
           <w:iCs/>
-          <w:sz w:val="18"/>
-          <w:szCs w:val="18"/>
+          <w:sz w:val="20"/>
+          <w:szCs w:val="20"/>
         </w:rPr>
         <w:t xml:space="preserve"> the </w:t>
       </w:r>
@@ -3735,8 +4689,8 @@
           <w:rFonts w:ascii="Montserrat Light" w:hAnsi="Montserrat Light"/>
           <w:i/>
           <w:iCs/>
-          <w:sz w:val="18"/>
-          <w:szCs w:val="18"/>
+          <w:sz w:val="20"/>
+          <w:szCs w:val="20"/>
         </w:rPr>
         <w:t>different</w:t>
       </w:r>
@@ -3746,8 +4700,8 @@
           <w:rFonts w:ascii="Montserrat Light" w:hAnsi="Montserrat Light"/>
           <w:i/>
           <w:iCs/>
-          <w:sz w:val="18"/>
-          <w:szCs w:val="18"/>
+          <w:sz w:val="20"/>
+          <w:szCs w:val="20"/>
         </w:rPr>
         <w:t xml:space="preserve"> types of OTP and </w:t>
       </w:r>
@@ -3757,8 +4711,8 @@
           <w:rFonts w:ascii="Montserrat Light" w:hAnsi="Montserrat Light"/>
           <w:i/>
           <w:iCs/>
-          <w:sz w:val="18"/>
-          <w:szCs w:val="18"/>
+          <w:sz w:val="20"/>
+          <w:szCs w:val="20"/>
         </w:rPr>
         <w:t>where</w:t>
       </w:r>
@@ -3768,8 +4722,8 @@
           <w:rFonts w:ascii="Montserrat Light" w:hAnsi="Montserrat Light"/>
           <w:i/>
           <w:iCs/>
-          <w:sz w:val="18"/>
-          <w:szCs w:val="18"/>
+          <w:sz w:val="20"/>
+          <w:szCs w:val="20"/>
         </w:rPr>
         <w:t xml:space="preserve"> an OTP </w:t>
       </w:r>
@@ -3779,8 +4733,8 @@
           <w:rFonts w:ascii="Montserrat Light" w:hAnsi="Montserrat Light"/>
           <w:i/>
           <w:iCs/>
-          <w:sz w:val="18"/>
-          <w:szCs w:val="18"/>
+          <w:sz w:val="20"/>
+          <w:szCs w:val="20"/>
         </w:rPr>
         <w:t>generator</w:t>
       </w:r>
@@ -3790,8 +4744,8 @@
           <w:rFonts w:ascii="Montserrat Light" w:hAnsi="Montserrat Light"/>
           <w:i/>
           <w:iCs/>
-          <w:sz w:val="18"/>
-          <w:szCs w:val="18"/>
+          <w:sz w:val="20"/>
+          <w:szCs w:val="20"/>
         </w:rPr>
         <w:t xml:space="preserve"> </w:t>
       </w:r>
@@ -3801,8 +4755,8 @@
           <w:rFonts w:ascii="Montserrat Light" w:hAnsi="Montserrat Light"/>
           <w:i/>
           <w:iCs/>
-          <w:sz w:val="18"/>
-          <w:szCs w:val="18"/>
+          <w:sz w:val="20"/>
+          <w:szCs w:val="20"/>
         </w:rPr>
         <w:t>fits</w:t>
       </w:r>
@@ -3812,8 +4766,8 @@
           <w:rFonts w:ascii="Montserrat Light" w:hAnsi="Montserrat Light"/>
           <w:i/>
           <w:iCs/>
-          <w:sz w:val="18"/>
-          <w:szCs w:val="18"/>
+          <w:sz w:val="20"/>
+          <w:szCs w:val="20"/>
         </w:rPr>
         <w:t xml:space="preserve"> in</w:t>
       </w:r>
@@ -3822,8 +4776,8 @@
           <w:rFonts w:ascii="Montserrat Light" w:hAnsi="Montserrat Light"/>
           <w:i/>
           <w:iCs/>
-          <w:sz w:val="18"/>
-          <w:szCs w:val="18"/>
+          <w:sz w:val="20"/>
+          <w:szCs w:val="20"/>
         </w:rPr>
         <w:t>)</w:t>
       </w:r>
@@ -5882,10 +6836,10 @@
   </w:compat>
   <w:rsids>
     <w:rsidRoot w:val="00621E4B"/>
-    <w:rsid w:val="000B402E"/>
     <w:rsid w:val="004E1E3A"/>
     <w:rsid w:val="00621E4B"/>
     <w:rsid w:val="008C2095"/>
+    <w:rsid w:val="00F23773"/>
   </w:rsids>
   <m:mathPr>
     <m:mathFont m:val="Cambria Math"/>

</xml_diff>